<commit_message>
Đã thêm Chuyển code sang Flowchart
</commit_message>
<xml_diff>
--- a/BaiTap1/BT01_BT1_NoiDung.docx
+++ b/BaiTap1/BT01_BT1_NoiDung.docx
@@ -143,6 +143,24 @@
         <w:fldChar w:fldCharType="separate"/>
       </w:r>
       <w:r>
+        <w:fldChar w:fldCharType="begin"/>
+      </w:r>
+      <w:r>
+        <w:instrText xml:space="preserve"> </w:instrText>
+      </w:r>
+      <w:r>
+        <w:instrText>INCLUDEPICTURE</w:instrText>
+      </w:r>
+      <w:r>
+        <w:instrText xml:space="preserve">  "https://fbcdn-sphotos-h-a.akamaihd.net/hphotos-ak-xfa1/v/t1.0-9/602683_347165985394807_2016913207_n.jpg?oh=64a46df7d49d56754cd75bd88e7a8f1c&amp;oe=5479C9A8&amp;__gda__=1417689633_e8a611ac0be062c91b1d4f078ef26c6e" \* MERGEFORMATINET</w:instrText>
+      </w:r>
+      <w:r>
+        <w:instrText xml:space="preserve"> </w:instrText>
+      </w:r>
+      <w:r>
+        <w:fldChar w:fldCharType="separate"/>
+      </w:r>
+      <w:r>
         <w:pict w14:anchorId="0A6EA0CC">
           <v:shapetype id="_x0000_t75" coordsize="21600,21600" o:spt="75" o:preferrelative="t" path="m@4@5l@4@11@9@11@9@5xe" filled="f" stroked="f">
             <v:stroke joinstyle="miter"/>
@@ -163,10 +181,13 @@
             <v:path o:extrusionok="f" gradientshapeok="t" o:connecttype="rect"/>
             <o:lock v:ext="edit" aspectratio="t"/>
           </v:shapetype>
-          <v:shape id="_x0000_i1025" type="#_x0000_t75" alt="" style="width:85.2pt;height:85.2pt">
+          <v:shape id="_x0000_i1025" type="#_x0000_t75" alt="" style="width:85.5pt;height:85.5pt">
             <v:imagedata r:id="rId8" r:href="rId9"/>
           </v:shape>
         </w:pict>
+      </w:r>
+      <w:r>
+        <w:fldChar w:fldCharType="end"/>
       </w:r>
       <w:r>
         <w:fldChar w:fldCharType="end"/>
@@ -527,6 +548,14 @@
     </w:p>
     <w:sdt>
       <w:sdtPr>
+        <w:rPr>
+          <w:rFonts w:asciiTheme="minorHAnsi" w:eastAsiaTheme="minorEastAsia" w:hAnsiTheme="minorHAnsi" w:cs="Times New Roman"/>
+          <w:b w:val="0"/>
+          <w:bCs w:val="0"/>
+          <w:kern w:val="0"/>
+          <w:sz w:val="24"/>
+          <w:szCs w:val="24"/>
+        </w:rPr>
         <w:id w:val="-1107879427"/>
         <w:docPartObj>
           <w:docPartGallery w:val="Table of Contents"/>
@@ -535,11 +564,7 @@
       </w:sdtPr>
       <w:sdtEndPr>
         <w:rPr>
-          <w:rFonts w:asciiTheme="minorHAnsi" w:eastAsiaTheme="minorEastAsia" w:hAnsiTheme="minorHAnsi" w:cs="Times New Roman"/>
           <w:noProof/>
-          <w:kern w:val="0"/>
-          <w:sz w:val="24"/>
-          <w:szCs w:val="24"/>
         </w:rPr>
       </w:sdtEndPr>
       <w:sdtContent>
@@ -1294,7 +1319,6 @@
       <w:bookmarkStart w:id="0" w:name="_Toc397005803"/>
       <w:bookmarkStart w:id="1" w:name="_Toc397006332"/>
       <w:r>
-        <w:lastRenderedPageBreak/>
         <w:t>Kế hoạch thực hiện</w:t>
       </w:r>
       <w:bookmarkEnd w:id="0"/>
@@ -1498,7 +1522,6 @@
       <w:bookmarkStart w:id="3" w:name="_Toc397006333"/>
       <w:commentRangeStart w:id="4"/>
       <w:r>
-        <w:lastRenderedPageBreak/>
         <w:t>Giới thiệu</w:t>
       </w:r>
       <w:commentRangeEnd w:id="4"/>
@@ -1594,12 +1617,7 @@
       <w:bookmarkStart w:id="17" w:name="_Toc397006339"/>
       <w:commentRangeStart w:id="18"/>
       <w:r>
-        <w:t>Chuyển code sang F</w:t>
-      </w:r>
-      <w:bookmarkStart w:id="19" w:name="_GoBack"/>
-      <w:bookmarkEnd w:id="19"/>
-      <w:r>
-        <w:t>lowchart</w:t>
+        <w:t>Chuyển code sang Flowchart</w:t>
       </w:r>
       <w:commentRangeEnd w:id="18"/>
       <w:r>
@@ -1616,8 +1634,865 @@
       <w:bookmarkEnd w:id="16"/>
       <w:bookmarkEnd w:id="17"/>
     </w:p>
+    <w:p>
+      <w:pPr>
+        <w:pStyle w:val="ListParagraph"/>
+        <w:numPr>
+          <w:ilvl w:val="0"/>
+          <w:numId w:val="4"/>
+        </w:numPr>
+      </w:pPr>
+      <w:r>
+        <w:t>Cài đặt code rocket cho eclipse:</w:t>
+      </w:r>
+      <w:r>
+        <w:t xml:space="preserve"> file download bên dưới</w:t>
+      </w:r>
+    </w:p>
+    <w:p>
+      <w:r>
+        <w:t>http://www.rapidqualitysystems.com/Products/Trial/CodeRocketForEclipse</w:t>
+      </w:r>
+    </w:p>
+    <w:p>
+      <w:r>
+        <w:rPr>
+          <w:noProof/>
+        </w:rPr>
+        <w:drawing>
+          <wp:inline distT="0" distB="0" distL="0" distR="0" wp14:anchorId="7E3D19A3" wp14:editId="1EAAC01E">
+            <wp:extent cx="5732145" cy="3222625"/>
+            <wp:effectExtent l="0" t="0" r="1905" b="0"/>
+            <wp:docPr id="7" name="Picture 7"/>
+            <wp:cNvGraphicFramePr>
+              <a:graphicFrameLocks xmlns:a="http://schemas.openxmlformats.org/drawingml/2006/main" noChangeAspect="1"/>
+            </wp:cNvGraphicFramePr>
+            <a:graphic xmlns:a="http://schemas.openxmlformats.org/drawingml/2006/main">
+              <a:graphicData uri="http://schemas.openxmlformats.org/drawingml/2006/picture">
+                <pic:pic xmlns:pic="http://schemas.openxmlformats.org/drawingml/2006/picture">
+                  <pic:nvPicPr>
+                    <pic:cNvPr id="7" name="Untitled2.png"/>
+                    <pic:cNvPicPr/>
+                  </pic:nvPicPr>
+                  <pic:blipFill>
+                    <a:blip r:embed="rId13">
+                      <a:extLst>
+                        <a:ext uri="{28A0092B-C50C-407E-A947-70E740481C1C}">
+                          <a14:useLocalDpi xmlns:a14="http://schemas.microsoft.com/office/drawing/2010/main" val="0"/>
+                        </a:ext>
+                      </a:extLst>
+                    </a:blip>
+                    <a:stretch>
+                      <a:fillRect/>
+                    </a:stretch>
+                  </pic:blipFill>
+                  <pic:spPr>
+                    <a:xfrm>
+                      <a:off x="0" y="0"/>
+                      <a:ext cx="5732145" cy="3222625"/>
+                    </a:xfrm>
+                    <a:prstGeom prst="rect">
+                      <a:avLst/>
+                    </a:prstGeom>
+                  </pic:spPr>
+                </pic:pic>
+              </a:graphicData>
+            </a:graphic>
+          </wp:inline>
+        </w:drawing>
+      </w:r>
+    </w:p>
+    <w:p>
+      <w:pPr>
+        <w:pStyle w:val="ListParagraph"/>
+        <w:numPr>
+          <w:ilvl w:val="0"/>
+          <w:numId w:val="4"/>
+        </w:numPr>
+      </w:pPr>
+      <w:r>
+        <w:t>Mở chương trình eclip.</w:t>
+      </w:r>
+    </w:p>
+    <w:p>
+      <w:pPr>
+        <w:jc w:val="center"/>
+      </w:pPr>
+      <w:r>
+        <w:rPr>
+          <w:noProof/>
+        </w:rPr>
+        <w:drawing>
+          <wp:inline distT="0" distB="0" distL="0" distR="0" wp14:anchorId="14E6E6AA" wp14:editId="360E90B1">
+            <wp:extent cx="4315427" cy="2867425"/>
+            <wp:effectExtent l="0" t="0" r="9525" b="9525"/>
+            <wp:docPr id="2" name="Picture 2"/>
+            <wp:cNvGraphicFramePr>
+              <a:graphicFrameLocks xmlns:a="http://schemas.openxmlformats.org/drawingml/2006/main" noChangeAspect="1"/>
+            </wp:cNvGraphicFramePr>
+            <a:graphic xmlns:a="http://schemas.openxmlformats.org/drawingml/2006/main">
+              <a:graphicData uri="http://schemas.openxmlformats.org/drawingml/2006/picture">
+                <pic:pic xmlns:pic="http://schemas.openxmlformats.org/drawingml/2006/picture">
+                  <pic:nvPicPr>
+                    <pic:cNvPr id="2" name="Untitled.png"/>
+                    <pic:cNvPicPr/>
+                  </pic:nvPicPr>
+                  <pic:blipFill>
+                    <a:blip r:embed="rId14">
+                      <a:extLst>
+                        <a:ext uri="{28A0092B-C50C-407E-A947-70E740481C1C}">
+                          <a14:useLocalDpi xmlns:a14="http://schemas.microsoft.com/office/drawing/2010/main" val="0"/>
+                        </a:ext>
+                      </a:extLst>
+                    </a:blip>
+                    <a:stretch>
+                      <a:fillRect/>
+                    </a:stretch>
+                  </pic:blipFill>
+                  <pic:spPr>
+                    <a:xfrm>
+                      <a:off x="0" y="0"/>
+                      <a:ext cx="4315427" cy="2867425"/>
+                    </a:xfrm>
+                    <a:prstGeom prst="rect">
+                      <a:avLst/>
+                    </a:prstGeom>
+                  </pic:spPr>
+                </pic:pic>
+              </a:graphicData>
+            </a:graphic>
+          </wp:inline>
+        </w:drawing>
+      </w:r>
+    </w:p>
+    <w:p>
+      <w:pPr>
+        <w:pStyle w:val="ListParagraph"/>
+        <w:numPr>
+          <w:ilvl w:val="0"/>
+          <w:numId w:val="4"/>
+        </w:numPr>
+      </w:pPr>
+      <w:r>
+        <w:t>Mở một project bất kỳ. VD: mở một project giải phương trình bậc hai.</w:t>
+      </w:r>
+    </w:p>
+    <w:p>
+      <w:pPr>
+        <w:jc w:val="center"/>
+      </w:pPr>
+      <w:r>
+        <w:rPr>
+          <w:noProof/>
+        </w:rPr>
+        <w:drawing>
+          <wp:inline distT="0" distB="0" distL="0" distR="0" wp14:anchorId="1768DE0E" wp14:editId="52FB5F05">
+            <wp:extent cx="2553056" cy="1743318"/>
+            <wp:effectExtent l="0" t="0" r="0" b="9525"/>
+            <wp:docPr id="4" name="Picture 4"/>
+            <wp:cNvGraphicFramePr>
+              <a:graphicFrameLocks xmlns:a="http://schemas.openxmlformats.org/drawingml/2006/main" noChangeAspect="1"/>
+            </wp:cNvGraphicFramePr>
+            <a:graphic xmlns:a="http://schemas.openxmlformats.org/drawingml/2006/main">
+              <a:graphicData uri="http://schemas.openxmlformats.org/drawingml/2006/picture">
+                <pic:pic xmlns:pic="http://schemas.openxmlformats.org/drawingml/2006/picture">
+                  <pic:nvPicPr>
+                    <pic:cNvPr id="4" name="Untitled1.PNG"/>
+                    <pic:cNvPicPr/>
+                  </pic:nvPicPr>
+                  <pic:blipFill>
+                    <a:blip r:embed="rId15">
+                      <a:extLst>
+                        <a:ext uri="{28A0092B-C50C-407E-A947-70E740481C1C}">
+                          <a14:useLocalDpi xmlns:a14="http://schemas.microsoft.com/office/drawing/2010/main" val="0"/>
+                        </a:ext>
+                      </a:extLst>
+                    </a:blip>
+                    <a:stretch>
+                      <a:fillRect/>
+                    </a:stretch>
+                  </pic:blipFill>
+                  <pic:spPr>
+                    <a:xfrm>
+                      <a:off x="0" y="0"/>
+                      <a:ext cx="2553056" cy="1743318"/>
+                    </a:xfrm>
+                    <a:prstGeom prst="rect">
+                      <a:avLst/>
+                    </a:prstGeom>
+                  </pic:spPr>
+                </pic:pic>
+              </a:graphicData>
+            </a:graphic>
+          </wp:inline>
+        </w:drawing>
+      </w:r>
+    </w:p>
+    <w:p>
+      <w:pPr>
+        <w:pStyle w:val="ListParagraph"/>
+        <w:numPr>
+          <w:ilvl w:val="0"/>
+          <w:numId w:val="4"/>
+        </w:numPr>
+      </w:pPr>
+      <w:r>
+        <w:t>Ở</w:t>
+      </w:r>
+      <w:r>
+        <w:t xml:space="preserve"> mục Flowchart Editor:</w:t>
+      </w:r>
+      <w:r>
+        <w:t xml:space="preserve"> xem kết quả code đã được chuyển sang dạng sơ đồ, đồng thời code cũng được đồng bộ với sơ đồ. Chức năng “</w:t>
+      </w:r>
+      <w:r>
+        <w:t>High light</w:t>
+      </w:r>
+      <w:r>
+        <w:t>” cho phép người dùng quan sát code lẫn sơ đồ rỏ ràng hơn.</w:t>
+      </w:r>
+    </w:p>
+    <w:p>
+      <w:r>
+        <w:rPr>
+          <w:noProof/>
+        </w:rPr>
+        <w:drawing>
+          <wp:inline distT="0" distB="0" distL="0" distR="0" wp14:anchorId="2FEDBA73" wp14:editId="62CE1620">
+            <wp:extent cx="5732145" cy="3222625"/>
+            <wp:effectExtent l="0" t="0" r="1905" b="0"/>
+            <wp:docPr id="5" name="Picture 5"/>
+            <wp:cNvGraphicFramePr>
+              <a:graphicFrameLocks xmlns:a="http://schemas.openxmlformats.org/drawingml/2006/main" noChangeAspect="1"/>
+            </wp:cNvGraphicFramePr>
+            <a:graphic xmlns:a="http://schemas.openxmlformats.org/drawingml/2006/main">
+              <a:graphicData uri="http://schemas.openxmlformats.org/drawingml/2006/picture">
+                <pic:pic xmlns:pic="http://schemas.openxmlformats.org/drawingml/2006/picture">
+                  <pic:nvPicPr>
+                    <pic:cNvPr id="5" name="Untitled2.png"/>
+                    <pic:cNvPicPr/>
+                  </pic:nvPicPr>
+                  <pic:blipFill>
+                    <a:blip r:embed="rId16">
+                      <a:extLst>
+                        <a:ext uri="{28A0092B-C50C-407E-A947-70E740481C1C}">
+                          <a14:useLocalDpi xmlns:a14="http://schemas.microsoft.com/office/drawing/2010/main" val="0"/>
+                        </a:ext>
+                      </a:extLst>
+                    </a:blip>
+                    <a:stretch>
+                      <a:fillRect/>
+                    </a:stretch>
+                  </pic:blipFill>
+                  <pic:spPr>
+                    <a:xfrm>
+                      <a:off x="0" y="0"/>
+                      <a:ext cx="5732145" cy="3222625"/>
+                    </a:xfrm>
+                    <a:prstGeom prst="rect">
+                      <a:avLst/>
+                    </a:prstGeom>
+                  </pic:spPr>
+                </pic:pic>
+              </a:graphicData>
+            </a:graphic>
+          </wp:inline>
+        </w:drawing>
+      </w:r>
+    </w:p>
+    <w:p>
+      <w:pPr>
+        <w:pStyle w:val="ListParagraph"/>
+        <w:numPr>
+          <w:ilvl w:val="0"/>
+          <w:numId w:val="4"/>
+        </w:numPr>
+      </w:pPr>
+      <w:r>
+        <w:t>Ở mục Flowchart Editor:</w:t>
+      </w:r>
+      <w:r>
+        <w:t xml:space="preserve"> hổ trợ kéo thả</w:t>
+      </w:r>
+    </w:p>
+    <w:p>
+      <w:r>
+        <w:rPr>
+          <w:noProof/>
+          <w:color w:val="FF0000"/>
+        </w:rPr>
+        <mc:AlternateContent>
+          <mc:Choice Requires="wps">
+            <w:drawing>
+              <wp:anchor distT="0" distB="0" distL="114300" distR="114300" simplePos="0" relativeHeight="251663360" behindDoc="0" locked="0" layoutInCell="1" allowOverlap="1" wp14:anchorId="4DF439B8" wp14:editId="6F9AF644">
+                <wp:simplePos x="0" y="0"/>
+                <wp:positionH relativeFrom="column">
+                  <wp:posOffset>891961</wp:posOffset>
+                </wp:positionH>
+                <wp:positionV relativeFrom="paragraph">
+                  <wp:posOffset>-246832</wp:posOffset>
+                </wp:positionV>
+                <wp:extent cx="3001010" cy="709295"/>
+                <wp:effectExtent l="190500" t="0" r="46990" b="186055"/>
+                <wp:wrapNone/>
+                <wp:docPr id="15" name="Cloud Callout 15"/>
+                <wp:cNvGraphicFramePr/>
+                <a:graphic xmlns:a="http://schemas.openxmlformats.org/drawingml/2006/main">
+                  <a:graphicData uri="http://schemas.microsoft.com/office/word/2010/wordprocessingShape">
+                    <wps:wsp>
+                      <wps:cNvSpPr/>
+                      <wps:spPr>
+                        <a:xfrm>
+                          <a:off x="0" y="0"/>
+                          <a:ext cx="3001010" cy="709295"/>
+                        </a:xfrm>
+                        <a:prstGeom prst="cloudCallout">
+                          <a:avLst>
+                            <a:gd name="adj1" fmla="val -55342"/>
+                            <a:gd name="adj2" fmla="val 69341"/>
+                          </a:avLst>
+                        </a:prstGeom>
+                      </wps:spPr>
+                      <wps:style>
+                        <a:lnRef idx="2">
+                          <a:schemeClr val="accent1">
+                            <a:shade val="50000"/>
+                          </a:schemeClr>
+                        </a:lnRef>
+                        <a:fillRef idx="1">
+                          <a:schemeClr val="accent1"/>
+                        </a:fillRef>
+                        <a:effectRef idx="0">
+                          <a:schemeClr val="accent1"/>
+                        </a:effectRef>
+                        <a:fontRef idx="minor">
+                          <a:schemeClr val="lt1"/>
+                        </a:fontRef>
+                      </wps:style>
+                      <wps:txbx>
+                        <w:txbxContent>
+                          <w:p>
+                            <w:pPr>
+                              <w:jc w:val="center"/>
+                              <w:rPr>
+                                <w:color w:val="FF0000"/>
+                              </w:rPr>
+                            </w:pPr>
+                            <w:r>
+                              <w:rPr>
+                                <w:color w:val="FF0000"/>
+                              </w:rPr>
+                              <w:t>Commit khi muốn đồng bộ</w:t>
+                            </w:r>
+                            <w:r>
+                              <w:rPr>
+                                <w:color w:val="FF0000"/>
+                              </w:rPr>
+                              <w:t xml:space="preserve"> với code</w:t>
+                            </w:r>
+                          </w:p>
+                        </w:txbxContent>
+                      </wps:txbx>
+                      <wps:bodyPr rot="0" spcFirstLastPara="0" vertOverflow="overflow" horzOverflow="overflow" vert="horz" wrap="square" lIns="91440" tIns="45720" rIns="91440" bIns="45720" numCol="1" spcCol="0" rtlCol="0" fromWordArt="0" anchor="ctr" anchorCtr="0" forceAA="0" compatLnSpc="1">
+                        <a:prstTxWarp prst="textNoShape">
+                          <a:avLst/>
+                        </a:prstTxWarp>
+                        <a:noAutofit/>
+                      </wps:bodyPr>
+                    </wps:wsp>
+                  </a:graphicData>
+                </a:graphic>
+                <wp14:sizeRelH relativeFrom="margin">
+                  <wp14:pctWidth>0</wp14:pctWidth>
+                </wp14:sizeRelH>
+                <wp14:sizeRelV relativeFrom="margin">
+                  <wp14:pctHeight>0</wp14:pctHeight>
+                </wp14:sizeRelV>
+              </wp:anchor>
+            </w:drawing>
+          </mc:Choice>
+          <mc:Fallback>
+            <w:pict>
+              <v:shapetype w14:anchorId="4DF439B8" id="_x0000_t106" coordsize="21600,21600" o:spt="106" adj="1350,25920" path="ar,7165,4345,13110,1950,7185,1080,12690,475,11732,4835,17650,1080,12690,2910,17640,2387,9757,10107,20300,2910,17640,8235,19545,7660,12382,14412,21597,8235,19545,14280,18330,12910,11080,18695,18947,14280,18330,18690,15045,14822,5862,21597,15082,18690,15045,20895,7665,15772,2592,21105,9865,20895,7665,19140,2715,14330,,19187,6595,19140,2715,14910,1170,10992,,15357,5945,14910,1170,11250,1665,6692,650,12025,7917,11250,1665,7005,2580,1912,1972,8665,11162,7005,2580,1950,7185xear,7165,4345,13110,1080,12690,2340,13080nfear475,11732,4835,17650,2910,17640,3465,17445nfear7660,12382,14412,21597,7905,18675,8235,19545nfear7660,12382,14412,21597,14280,18330,14400,17370nfear12910,11080,18695,18947,18690,15045,17070,11475nfear15772,2592,21105,9865,20175,9015,20895,7665nfear14330,,19187,6595,19200,3345,19140,2715nfear14330,,19187,6595,14910,1170,14550,1980nfear10992,,15357,5945,11250,1665,11040,2340nfear1912,1972,8665,11162,7650,3270,7005,2580nfear1912,1972,8665,11162,1950,7185,2070,7890nfem@23@37qx@35@24@23@36@34@24@23@37xem@16@33qx@31@17@16@32@30@17@16@33xem@38@29qx@27@39@38@28@26@39@38@29xe">
+                <v:formulas>
+                  <v:f eqn="sum #0 0 10800"/>
+                  <v:f eqn="sum #1 0 10800"/>
+                  <v:f eqn="cosatan2 10800 @0 @1"/>
+                  <v:f eqn="sinatan2 10800 @0 @1"/>
+                  <v:f eqn="sum @2 10800 0"/>
+                  <v:f eqn="sum @3 10800 0"/>
+                  <v:f eqn="sum @4 0 #0"/>
+                  <v:f eqn="sum @5 0 #1"/>
+                  <v:f eqn="mod @6 @7 0"/>
+                  <v:f eqn="prod 600 11 1"/>
+                  <v:f eqn="sum @8 0 @9"/>
+                  <v:f eqn="prod @10 1 3"/>
+                  <v:f eqn="prod 600 3 1"/>
+                  <v:f eqn="sum @11 @12 0"/>
+                  <v:f eqn="prod @13 @6 @8"/>
+                  <v:f eqn="prod @13 @7 @8"/>
+                  <v:f eqn="sum @14 #0 0"/>
+                  <v:f eqn="sum @15 #1 0"/>
+                  <v:f eqn="prod 600 8 1"/>
+                  <v:f eqn="prod @11 2 1"/>
+                  <v:f eqn="sum @18 @19 0"/>
+                  <v:f eqn="prod @20 @6 @8"/>
+                  <v:f eqn="prod @20 @7 @8"/>
+                  <v:f eqn="sum @21 #0 0"/>
+                  <v:f eqn="sum @22 #1 0"/>
+                  <v:f eqn="prod 600 2 1"/>
+                  <v:f eqn="sum #0 600 0"/>
+                  <v:f eqn="sum #0 0 600"/>
+                  <v:f eqn="sum #1 600 0"/>
+                  <v:f eqn="sum #1 0 600"/>
+                  <v:f eqn="sum @16 @25 0"/>
+                  <v:f eqn="sum @16 0 @25"/>
+                  <v:f eqn="sum @17 @25 0"/>
+                  <v:f eqn="sum @17 0 @25"/>
+                  <v:f eqn="sum @23 @12 0"/>
+                  <v:f eqn="sum @23 0 @12"/>
+                  <v:f eqn="sum @24 @12 0"/>
+                  <v:f eqn="sum @24 0 @12"/>
+                  <v:f eqn="val #0"/>
+                  <v:f eqn="val #1"/>
+                </v:formulas>
+                <v:path o:extrusionok="f" o:connecttype="custom" o:connectlocs="67,10800;10800,21577;21582,10800;10800,1235;@38,@39" textboxrect="2977,3262,17087,17337"/>
+                <v:handles>
+                  <v:h position="#0,#1"/>
+                </v:handles>
+                <o:complex v:ext="view"/>
+              </v:shapetype>
+              <v:shape id="Cloud Callout 15" o:spid="_x0000_s1026" type="#_x0000_t106" style="position:absolute;margin-left:70.25pt;margin-top:-19.45pt;width:236.3pt;height:55.85pt;z-index:251663360;visibility:visible;mso-wrap-style:square;mso-width-percent:0;mso-height-percent:0;mso-wrap-distance-left:9pt;mso-wrap-distance-top:0;mso-wrap-distance-right:9pt;mso-wrap-distance-bottom:0;mso-position-horizontal:absolute;mso-position-horizontal-relative:text;mso-position-vertical:absolute;mso-position-vertical-relative:text;mso-width-percent:0;mso-height-percent:0;mso-width-relative:margin;mso-height-relative:margin;v-text-anchor:middle" o:gfxdata="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" adj="-1154,25778" fillcolor="#ddd [3204]" strokecolor="#6e6e6e [1604]" strokeweight="1pt">
+                <v:stroke joinstyle="miter"/>
+                <v:textbox>
+                  <w:txbxContent>
+                    <w:p>
+                      <w:pPr>
+                        <w:jc w:val="center"/>
+                        <w:rPr>
+                          <w:color w:val="FF0000"/>
+                        </w:rPr>
+                      </w:pPr>
+                      <w:r>
+                        <w:rPr>
+                          <w:color w:val="FF0000"/>
+                        </w:rPr>
+                        <w:t>Commit khi muốn đồng bộ</w:t>
+                      </w:r>
+                      <w:r>
+                        <w:rPr>
+                          <w:color w:val="FF0000"/>
+                        </w:rPr>
+                        <w:t xml:space="preserve"> với code</w:t>
+                      </w:r>
+                    </w:p>
+                  </w:txbxContent>
+                </v:textbox>
+              </v:shape>
+            </w:pict>
+          </mc:Fallback>
+        </mc:AlternateContent>
+      </w:r>
+      <w:r>
+        <w:rPr>
+          <w:noProof/>
+          <w:color w:val="FF0000"/>
+        </w:rPr>
+        <mc:AlternateContent>
+          <mc:Choice Requires="wps">
+            <w:drawing>
+              <wp:anchor distT="0" distB="0" distL="114300" distR="114300" simplePos="0" relativeHeight="251662336" behindDoc="0" locked="0" layoutInCell="1" allowOverlap="1" wp14:anchorId="1DDCA8FF" wp14:editId="5953C93A">
+                <wp:simplePos x="0" y="0"/>
+                <wp:positionH relativeFrom="column">
+                  <wp:posOffset>416788</wp:posOffset>
+                </wp:positionH>
+                <wp:positionV relativeFrom="paragraph">
+                  <wp:posOffset>460299</wp:posOffset>
+                </wp:positionV>
+                <wp:extent cx="416966" cy="299923"/>
+                <wp:effectExtent l="0" t="0" r="21590" b="24130"/>
+                <wp:wrapNone/>
+                <wp:docPr id="13" name="Flowchart: Connector 13"/>
+                <wp:cNvGraphicFramePr/>
+                <a:graphic xmlns:a="http://schemas.openxmlformats.org/drawingml/2006/main">
+                  <a:graphicData uri="http://schemas.microsoft.com/office/word/2010/wordprocessingShape">
+                    <wps:wsp>
+                      <wps:cNvSpPr/>
+                      <wps:spPr>
+                        <a:xfrm>
+                          <a:off x="0" y="0"/>
+                          <a:ext cx="416966" cy="299923"/>
+                        </a:xfrm>
+                        <a:prstGeom prst="flowChartConnector">
+                          <a:avLst/>
+                        </a:prstGeom>
+                        <a:noFill/>
+                        <a:ln>
+                          <a:solidFill>
+                            <a:srgbClr val="FF0000"/>
+                          </a:solidFill>
+                        </a:ln>
+                      </wps:spPr>
+                      <wps:style>
+                        <a:lnRef idx="2">
+                          <a:schemeClr val="accent6"/>
+                        </a:lnRef>
+                        <a:fillRef idx="1001">
+                          <a:schemeClr val="lt1"/>
+                        </a:fillRef>
+                        <a:effectRef idx="0">
+                          <a:schemeClr val="accent6"/>
+                        </a:effectRef>
+                        <a:fontRef idx="minor">
+                          <a:schemeClr val="dk1"/>
+                        </a:fontRef>
+                      </wps:style>
+                      <wps:bodyPr rot="0" spcFirstLastPara="0" vertOverflow="overflow" horzOverflow="overflow" vert="horz" wrap="square" lIns="91440" tIns="45720" rIns="91440" bIns="45720" numCol="1" spcCol="0" rtlCol="0" fromWordArt="0" anchor="ctr" anchorCtr="0" forceAA="0" compatLnSpc="1">
+                        <a:prstTxWarp prst="textNoShape">
+                          <a:avLst/>
+                        </a:prstTxWarp>
+                        <a:noAutofit/>
+                      </wps:bodyPr>
+                    </wps:wsp>
+                  </a:graphicData>
+                </a:graphic>
+                <wp14:sizeRelH relativeFrom="margin">
+                  <wp14:pctWidth>0</wp14:pctWidth>
+                </wp14:sizeRelH>
+                <wp14:sizeRelV relativeFrom="margin">
+                  <wp14:pctHeight>0</wp14:pctHeight>
+                </wp14:sizeRelV>
+              </wp:anchor>
+            </w:drawing>
+          </mc:Choice>
+          <mc:Fallback>
+            <w:pict>
+              <v:shapetype w14:anchorId="6A6412CD" id="_x0000_t120" coordsize="21600,21600" o:spt="120" path="m10800,qx,10800,10800,21600,21600,10800,10800,xe">
+                <v:path gradientshapeok="t" o:connecttype="custom" o:connectlocs="10800,0;3163,3163;0,10800;3163,18437;10800,21600;18437,18437;21600,10800;18437,3163" textboxrect="3163,3163,18437,18437"/>
+              </v:shapetype>
+              <v:shape id="Flowchart: Connector 13" o:spid="_x0000_s1026" type="#_x0000_t120" style="position:absolute;margin-left:32.8pt;margin-top:36.25pt;width:32.85pt;height:23.6pt;z-index:251662336;visibility:visible;mso-wrap-style:square;mso-width-percent:0;mso-height-percent:0;mso-wrap-distance-left:9pt;mso-wrap-distance-top:0;mso-wrap-distance-right:9pt;mso-wrap-distance-bottom:0;mso-position-horizontal:absolute;mso-position-horizontal-relative:text;mso-position-vertical:absolute;mso-position-vertical-relative:text;mso-width-percent:0;mso-height-percent:0;mso-width-relative:margin;mso-height-relative:margin;v-text-anchor:middle" o:gfxdata="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" filled="f" strokecolor="red" strokeweight="1pt">
+                <v:stroke joinstyle="miter"/>
+              </v:shape>
+            </w:pict>
+          </mc:Fallback>
+        </mc:AlternateContent>
+      </w:r>
+      <w:r>
+        <w:rPr>
+          <w:noProof/>
+        </w:rPr>
+        <w:drawing>
+          <wp:anchor distT="0" distB="0" distL="114300" distR="114300" simplePos="0" relativeHeight="251660288" behindDoc="0" locked="0" layoutInCell="1" allowOverlap="1" wp14:anchorId="07F80C70" wp14:editId="7F09848B">
+            <wp:simplePos x="0" y="0"/>
+            <wp:positionH relativeFrom="column">
+              <wp:posOffset>4066083</wp:posOffset>
+            </wp:positionH>
+            <wp:positionV relativeFrom="paragraph">
+              <wp:posOffset>1053058</wp:posOffset>
+            </wp:positionV>
+            <wp:extent cx="1270583" cy="1455725"/>
+            <wp:effectExtent l="0" t="0" r="6350" b="0"/>
+            <wp:wrapNone/>
+            <wp:docPr id="10" name="Picture 10"/>
+            <wp:cNvGraphicFramePr>
+              <a:graphicFrameLocks xmlns:a="http://schemas.openxmlformats.org/drawingml/2006/main" noChangeAspect="1"/>
+            </wp:cNvGraphicFramePr>
+            <a:graphic xmlns:a="http://schemas.openxmlformats.org/drawingml/2006/main">
+              <a:graphicData uri="http://schemas.openxmlformats.org/drawingml/2006/picture">
+                <pic:pic xmlns:pic="http://schemas.openxmlformats.org/drawingml/2006/picture">
+                  <pic:nvPicPr>
+                    <pic:cNvPr id="10" name="Capture3.PNG"/>
+                    <pic:cNvPicPr/>
+                  </pic:nvPicPr>
+                  <pic:blipFill>
+                    <a:blip r:embed="rId17" cstate="print">
+                      <a:extLst>
+                        <a:ext uri="{28A0092B-C50C-407E-A947-70E740481C1C}">
+                          <a14:useLocalDpi xmlns:a14="http://schemas.microsoft.com/office/drawing/2010/main" val="0"/>
+                        </a:ext>
+                      </a:extLst>
+                    </a:blip>
+                    <a:stretch>
+                      <a:fillRect/>
+                    </a:stretch>
+                  </pic:blipFill>
+                  <pic:spPr>
+                    <a:xfrm>
+                      <a:off x="0" y="0"/>
+                      <a:ext cx="1270583" cy="1455725"/>
+                    </a:xfrm>
+                    <a:prstGeom prst="rect">
+                      <a:avLst/>
+                    </a:prstGeom>
+                  </pic:spPr>
+                </pic:pic>
+              </a:graphicData>
+            </a:graphic>
+            <wp14:sizeRelH relativeFrom="margin">
+              <wp14:pctWidth>0</wp14:pctWidth>
+            </wp14:sizeRelH>
+            <wp14:sizeRelV relativeFrom="margin">
+              <wp14:pctHeight>0</wp14:pctHeight>
+            </wp14:sizeRelV>
+          </wp:anchor>
+        </w:drawing>
+      </w:r>
+      <w:r>
+        <w:rPr>
+          <w:noProof/>
+        </w:rPr>
+        <mc:AlternateContent>
+          <mc:Choice Requires="wps">
+            <w:drawing>
+              <wp:anchor distT="0" distB="0" distL="114300" distR="114300" simplePos="0" relativeHeight="251661312" behindDoc="0" locked="0" layoutInCell="1" allowOverlap="1" wp14:anchorId="5A044FBF" wp14:editId="4E7FEF82">
+                <wp:simplePos x="0" y="0"/>
+                <wp:positionH relativeFrom="column">
+                  <wp:posOffset>2983611</wp:posOffset>
+                </wp:positionH>
+                <wp:positionV relativeFrom="paragraph">
+                  <wp:posOffset>1644930</wp:posOffset>
+                </wp:positionV>
+                <wp:extent cx="702259" cy="387706"/>
+                <wp:effectExtent l="0" t="19050" r="41275" b="31750"/>
+                <wp:wrapNone/>
+                <wp:docPr id="11" name="Right Arrow 11"/>
+                <wp:cNvGraphicFramePr/>
+                <a:graphic xmlns:a="http://schemas.openxmlformats.org/drawingml/2006/main">
+                  <a:graphicData uri="http://schemas.microsoft.com/office/word/2010/wordprocessingShape">
+                    <wps:wsp>
+                      <wps:cNvSpPr/>
+                      <wps:spPr>
+                        <a:xfrm>
+                          <a:off x="0" y="0"/>
+                          <a:ext cx="702259" cy="387706"/>
+                        </a:xfrm>
+                        <a:prstGeom prst="rightArrow">
+                          <a:avLst/>
+                        </a:prstGeom>
+                      </wps:spPr>
+                      <wps:style>
+                        <a:lnRef idx="2">
+                          <a:schemeClr val="accent1">
+                            <a:shade val="50000"/>
+                          </a:schemeClr>
+                        </a:lnRef>
+                        <a:fillRef idx="1">
+                          <a:schemeClr val="accent1"/>
+                        </a:fillRef>
+                        <a:effectRef idx="0">
+                          <a:schemeClr val="accent1"/>
+                        </a:effectRef>
+                        <a:fontRef idx="minor">
+                          <a:schemeClr val="lt1"/>
+                        </a:fontRef>
+                      </wps:style>
+                      <wps:bodyPr rot="0" spcFirstLastPara="0" vertOverflow="overflow" horzOverflow="overflow" vert="horz" wrap="square" lIns="91440" tIns="45720" rIns="91440" bIns="45720" numCol="1" spcCol="0" rtlCol="0" fromWordArt="0" anchor="ctr" anchorCtr="0" forceAA="0" compatLnSpc="1">
+                        <a:prstTxWarp prst="textNoShape">
+                          <a:avLst/>
+                        </a:prstTxWarp>
+                        <a:noAutofit/>
+                      </wps:bodyPr>
+                    </wps:wsp>
+                  </a:graphicData>
+                </a:graphic>
+              </wp:anchor>
+            </w:drawing>
+          </mc:Choice>
+          <mc:Fallback>
+            <w:pict>
+              <v:shapetype w14:anchorId="5E24340A" id="_x0000_t13" coordsize="21600,21600" o:spt="13" adj="16200,5400" path="m@0,l@0@1,0@1,0@2@0@2@0,21600,21600,10800xe">
+                <v:stroke joinstyle="miter"/>
+                <v:formulas>
+                  <v:f eqn="val #0"/>
+                  <v:f eqn="val #1"/>
+                  <v:f eqn="sum height 0 #1"/>
+                  <v:f eqn="sum 10800 0 #1"/>
+                  <v:f eqn="sum width 0 #0"/>
+                  <v:f eqn="prod @4 @3 10800"/>
+                  <v:f eqn="sum width 0 @5"/>
+                </v:formulas>
+                <v:path o:connecttype="custom" o:connectlocs="@0,0;0,10800;@0,21600;21600,10800" o:connectangles="270,180,90,0" textboxrect="0,@1,@6,@2"/>
+                <v:handles>
+                  <v:h position="#0,#1" xrange="0,21600" yrange="0,10800"/>
+                </v:handles>
+              </v:shapetype>
+              <v:shape id="Right Arrow 11" o:spid="_x0000_s1026" type="#_x0000_t13" style="position:absolute;margin-left:234.95pt;margin-top:129.5pt;width:55.3pt;height:30.55pt;z-index:251661312;visibility:visible;mso-wrap-style:square;mso-wrap-distance-left:9pt;mso-wrap-distance-top:0;mso-wrap-distance-right:9pt;mso-wrap-distance-bottom:0;mso-position-horizontal:absolute;mso-position-horizontal-relative:text;mso-position-vertical:absolute;mso-position-vertical-relative:text;v-text-anchor:middle" o:gfxdata="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" adj="15637" fillcolor="#ddd [3204]" strokecolor="#6e6e6e [1604]" strokeweight="1pt"/>
+            </w:pict>
+          </mc:Fallback>
+        </mc:AlternateContent>
+      </w:r>
+      <w:r>
+        <w:rPr>
+          <w:noProof/>
+        </w:rPr>
+        <w:drawing>
+          <wp:inline distT="0" distB="0" distL="0" distR="0" wp14:anchorId="4A80F107" wp14:editId="37B2A682">
+            <wp:extent cx="5732145" cy="3222625"/>
+            <wp:effectExtent l="0" t="0" r="1905" b="0"/>
+            <wp:docPr id="8" name="Picture 8"/>
+            <wp:cNvGraphicFramePr>
+              <a:graphicFrameLocks xmlns:a="http://schemas.openxmlformats.org/drawingml/2006/main" noChangeAspect="1"/>
+            </wp:cNvGraphicFramePr>
+            <a:graphic xmlns:a="http://schemas.openxmlformats.org/drawingml/2006/main">
+              <a:graphicData uri="http://schemas.openxmlformats.org/drawingml/2006/picture">
+                <pic:pic xmlns:pic="http://schemas.openxmlformats.org/drawingml/2006/picture">
+                  <pic:nvPicPr>
+                    <pic:cNvPr id="8" name="Untitled2.png"/>
+                    <pic:cNvPicPr/>
+                  </pic:nvPicPr>
+                  <pic:blipFill>
+                    <a:blip r:embed="rId18">
+                      <a:extLst>
+                        <a:ext uri="{28A0092B-C50C-407E-A947-70E740481C1C}">
+                          <a14:useLocalDpi xmlns:a14="http://schemas.microsoft.com/office/drawing/2010/main" val="0"/>
+                        </a:ext>
+                      </a:extLst>
+                    </a:blip>
+                    <a:stretch>
+                      <a:fillRect/>
+                    </a:stretch>
+                  </pic:blipFill>
+                  <pic:spPr>
+                    <a:xfrm>
+                      <a:off x="0" y="0"/>
+                      <a:ext cx="5732145" cy="3222625"/>
+                    </a:xfrm>
+                    <a:prstGeom prst="rect">
+                      <a:avLst/>
+                    </a:prstGeom>
+                  </pic:spPr>
+                </pic:pic>
+              </a:graphicData>
+            </a:graphic>
+          </wp:inline>
+        </w:drawing>
+      </w:r>
+    </w:p>
+    <w:p>
+      <w:pPr>
+        <w:pStyle w:val="ListParagraph"/>
+        <w:numPr>
+          <w:ilvl w:val="0"/>
+          <w:numId w:val="4"/>
+        </w:numPr>
+      </w:pPr>
+      <w:r>
+        <w:t>Code sau khi đã đồng bộ với sơ đồ vừa kéo thả khi nãy</w:t>
+      </w:r>
+    </w:p>
+    <w:p>
+      <w:r>
+        <w:rPr>
+          <w:noProof/>
+        </w:rPr>
+        <w:drawing>
+          <wp:inline distT="0" distB="0" distL="0" distR="0" wp14:anchorId="55607EB4" wp14:editId="63603CC6">
+            <wp:extent cx="5732145" cy="3222625"/>
+            <wp:effectExtent l="0" t="0" r="1905" b="0"/>
+            <wp:docPr id="16" name="Picture 16"/>
+            <wp:cNvGraphicFramePr>
+              <a:graphicFrameLocks xmlns:a="http://schemas.openxmlformats.org/drawingml/2006/main" noChangeAspect="1"/>
+            </wp:cNvGraphicFramePr>
+            <a:graphic xmlns:a="http://schemas.openxmlformats.org/drawingml/2006/main">
+              <a:graphicData uri="http://schemas.openxmlformats.org/drawingml/2006/picture">
+                <pic:pic xmlns:pic="http://schemas.openxmlformats.org/drawingml/2006/picture">
+                  <pic:nvPicPr>
+                    <pic:cNvPr id="16" name="Capture3.PNG"/>
+                    <pic:cNvPicPr/>
+                  </pic:nvPicPr>
+                  <pic:blipFill>
+                    <a:blip r:embed="rId19">
+                      <a:extLst>
+                        <a:ext uri="{28A0092B-C50C-407E-A947-70E740481C1C}">
+                          <a14:useLocalDpi xmlns:a14="http://schemas.microsoft.com/office/drawing/2010/main" val="0"/>
+                        </a:ext>
+                      </a:extLst>
+                    </a:blip>
+                    <a:stretch>
+                      <a:fillRect/>
+                    </a:stretch>
+                  </pic:blipFill>
+                  <pic:spPr>
+                    <a:xfrm>
+                      <a:off x="0" y="0"/>
+                      <a:ext cx="5732145" cy="3222625"/>
+                    </a:xfrm>
+                    <a:prstGeom prst="rect">
+                      <a:avLst/>
+                    </a:prstGeom>
+                  </pic:spPr>
+                </pic:pic>
+              </a:graphicData>
+            </a:graphic>
+          </wp:inline>
+        </w:drawing>
+      </w:r>
+    </w:p>
+    <w:p/>
+    <w:p>
+      <w:pPr>
+        <w:pStyle w:val="ListParagraph"/>
+        <w:numPr>
+          <w:ilvl w:val="0"/>
+          <w:numId w:val="4"/>
+        </w:numPr>
+      </w:pPr>
+      <w:r>
+        <w:t>Xuất các tài liệu dạng word hoặc html:</w:t>
+      </w:r>
+    </w:p>
+    <w:p>
+      <w:bookmarkStart w:id="19" w:name="_GoBack"/>
+      <w:r>
+        <w:rPr>
+          <w:noProof/>
+        </w:rPr>
+        <w:drawing>
+          <wp:inline distT="0" distB="0" distL="0" distR="0" wp14:anchorId="0B0A4F9F" wp14:editId="3E829D8A">
+            <wp:extent cx="5732145" cy="3222625"/>
+            <wp:effectExtent l="0" t="0" r="1905" b="0"/>
+            <wp:docPr id="17" name="Picture 17"/>
+            <wp:cNvGraphicFramePr>
+              <a:graphicFrameLocks xmlns:a="http://schemas.openxmlformats.org/drawingml/2006/main" noChangeAspect="1"/>
+            </wp:cNvGraphicFramePr>
+            <a:graphic xmlns:a="http://schemas.openxmlformats.org/drawingml/2006/main">
+              <a:graphicData uri="http://schemas.openxmlformats.org/drawingml/2006/picture">
+                <pic:pic xmlns:pic="http://schemas.openxmlformats.org/drawingml/2006/picture">
+                  <pic:nvPicPr>
+                    <pic:cNvPr id="17" name="Capture3.PNG"/>
+                    <pic:cNvPicPr/>
+                  </pic:nvPicPr>
+                  <pic:blipFill>
+                    <a:blip r:embed="rId20">
+                      <a:extLst>
+                        <a:ext uri="{28A0092B-C50C-407E-A947-70E740481C1C}">
+                          <a14:useLocalDpi xmlns:a14="http://schemas.microsoft.com/office/drawing/2010/main" val="0"/>
+                        </a:ext>
+                      </a:extLst>
+                    </a:blip>
+                    <a:stretch>
+                      <a:fillRect/>
+                    </a:stretch>
+                  </pic:blipFill>
+                  <pic:spPr>
+                    <a:xfrm>
+                      <a:off x="0" y="0"/>
+                      <a:ext cx="5732145" cy="3222625"/>
+                    </a:xfrm>
+                    <a:prstGeom prst="rect">
+                      <a:avLst/>
+                    </a:prstGeom>
+                  </pic:spPr>
+                </pic:pic>
+              </a:graphicData>
+            </a:graphic>
+          </wp:inline>
+        </w:drawing>
+      </w:r>
+      <w:bookmarkEnd w:id="19"/>
+    </w:p>
     <w:sectPr>
-      <w:headerReference w:type="first" r:id="rId13"/>
+      <w:headerReference w:type="first" r:id="rId21"/>
       <w:type w:val="continuous"/>
       <w:pgSz w:w="11907" w:h="16839" w:code="9"/>
       <w:pgMar w:top="1440" w:right="1440" w:bottom="1440" w:left="1440" w:header="720" w:footer="720" w:gutter="0"/>
@@ -1871,6 +2746,119 @@
 <file path=word/numbering.xml><?xml version="1.0" encoding="utf-8"?>
 <w:numbering xmlns:wpc="http://schemas.microsoft.com/office/word/2010/wordprocessingCanvas" xmlns:mc="http://schemas.openxmlformats.org/markup-compatibility/2006" xmlns:o="urn:schemas-microsoft-com:office:office" xmlns:r="http://schemas.openxmlformats.org/officeDocument/2006/relationships" xmlns:m="http://schemas.openxmlformats.org/officeDocument/2006/math" xmlns:v="urn:schemas-microsoft-com:vml" xmlns:wp14="http://schemas.microsoft.com/office/word/2010/wordprocessingDrawing" xmlns:wp="http://schemas.openxmlformats.org/drawingml/2006/wordprocessingDrawing" xmlns:w10="urn:schemas-microsoft-com:office:word" xmlns:w="http://schemas.openxmlformats.org/wordprocessingml/2006/main" xmlns:w14="http://schemas.microsoft.com/office/word/2010/wordml" xmlns:w15="http://schemas.microsoft.com/office/word/2012/wordml" xmlns:wpg="http://schemas.microsoft.com/office/word/2010/wordprocessingGroup" xmlns:wpi="http://schemas.microsoft.com/office/word/2010/wordprocessingInk" xmlns:wne="http://schemas.microsoft.com/office/word/2006/wordml" xmlns:wps="http://schemas.microsoft.com/office/word/2010/wordprocessingShape" mc:Ignorable="w14 w15 wp14">
   <w:abstractNum w:abstractNumId="0">
+    <w:nsid w:val="00654CA2"/>
+    <w:multiLevelType w:val="hybridMultilevel"/>
+    <w:tmpl w:val="11EE4312"/>
+    <w:lvl w:ilvl="0" w:tplc="04090001">
+      <w:start w:val="1"/>
+      <w:numFmt w:val="bullet"/>
+      <w:lvlText w:val=""/>
+      <w:lvlJc w:val="left"/>
+      <w:pPr>
+        <w:ind w:left="720" w:hanging="360"/>
+      </w:pPr>
+      <w:rPr>
+        <w:rFonts w:ascii="Symbol" w:hAnsi="Symbol" w:hint="default"/>
+      </w:rPr>
+    </w:lvl>
+    <w:lvl w:ilvl="1" w:tplc="04090003" w:tentative="1">
+      <w:start w:val="1"/>
+      <w:numFmt w:val="bullet"/>
+      <w:lvlText w:val="o"/>
+      <w:lvlJc w:val="left"/>
+      <w:pPr>
+        <w:ind w:left="1440" w:hanging="360"/>
+      </w:pPr>
+      <w:rPr>
+        <w:rFonts w:ascii="Courier New" w:hAnsi="Courier New" w:cs="Courier New" w:hint="default"/>
+      </w:rPr>
+    </w:lvl>
+    <w:lvl w:ilvl="2" w:tplc="04090005" w:tentative="1">
+      <w:start w:val="1"/>
+      <w:numFmt w:val="bullet"/>
+      <w:lvlText w:val=""/>
+      <w:lvlJc w:val="left"/>
+      <w:pPr>
+        <w:ind w:left="2160" w:hanging="360"/>
+      </w:pPr>
+      <w:rPr>
+        <w:rFonts w:ascii="Wingdings" w:hAnsi="Wingdings" w:hint="default"/>
+      </w:rPr>
+    </w:lvl>
+    <w:lvl w:ilvl="3" w:tplc="04090001" w:tentative="1">
+      <w:start w:val="1"/>
+      <w:numFmt w:val="bullet"/>
+      <w:lvlText w:val=""/>
+      <w:lvlJc w:val="left"/>
+      <w:pPr>
+        <w:ind w:left="2880" w:hanging="360"/>
+      </w:pPr>
+      <w:rPr>
+        <w:rFonts w:ascii="Symbol" w:hAnsi="Symbol" w:hint="default"/>
+      </w:rPr>
+    </w:lvl>
+    <w:lvl w:ilvl="4" w:tplc="04090003" w:tentative="1">
+      <w:start w:val="1"/>
+      <w:numFmt w:val="bullet"/>
+      <w:lvlText w:val="o"/>
+      <w:lvlJc w:val="left"/>
+      <w:pPr>
+        <w:ind w:left="3600" w:hanging="360"/>
+      </w:pPr>
+      <w:rPr>
+        <w:rFonts w:ascii="Courier New" w:hAnsi="Courier New" w:cs="Courier New" w:hint="default"/>
+      </w:rPr>
+    </w:lvl>
+    <w:lvl w:ilvl="5" w:tplc="04090005" w:tentative="1">
+      <w:start w:val="1"/>
+      <w:numFmt w:val="bullet"/>
+      <w:lvlText w:val=""/>
+      <w:lvlJc w:val="left"/>
+      <w:pPr>
+        <w:ind w:left="4320" w:hanging="360"/>
+      </w:pPr>
+      <w:rPr>
+        <w:rFonts w:ascii="Wingdings" w:hAnsi="Wingdings" w:hint="default"/>
+      </w:rPr>
+    </w:lvl>
+    <w:lvl w:ilvl="6" w:tplc="04090001" w:tentative="1">
+      <w:start w:val="1"/>
+      <w:numFmt w:val="bullet"/>
+      <w:lvlText w:val=""/>
+      <w:lvlJc w:val="left"/>
+      <w:pPr>
+        <w:ind w:left="5040" w:hanging="360"/>
+      </w:pPr>
+      <w:rPr>
+        <w:rFonts w:ascii="Symbol" w:hAnsi="Symbol" w:hint="default"/>
+      </w:rPr>
+    </w:lvl>
+    <w:lvl w:ilvl="7" w:tplc="04090003" w:tentative="1">
+      <w:start w:val="1"/>
+      <w:numFmt w:val="bullet"/>
+      <w:lvlText w:val="o"/>
+      <w:lvlJc w:val="left"/>
+      <w:pPr>
+        <w:ind w:left="5760" w:hanging="360"/>
+      </w:pPr>
+      <w:rPr>
+        <w:rFonts w:ascii="Courier New" w:hAnsi="Courier New" w:cs="Courier New" w:hint="default"/>
+      </w:rPr>
+    </w:lvl>
+    <w:lvl w:ilvl="8" w:tplc="04090005" w:tentative="1">
+      <w:start w:val="1"/>
+      <w:numFmt w:val="bullet"/>
+      <w:lvlText w:val=""/>
+      <w:lvlJc w:val="left"/>
+      <w:pPr>
+        <w:ind w:left="6480" w:hanging="360"/>
+      </w:pPr>
+      <w:rPr>
+        <w:rFonts w:ascii="Wingdings" w:hAnsi="Wingdings" w:hint="default"/>
+      </w:rPr>
+    </w:lvl>
+  </w:abstractNum>
+  <w:abstractNum w:abstractNumId="1">
     <w:nsid w:val="2F5E6B42"/>
     <w:multiLevelType w:val="hybridMultilevel"/>
     <w:tmpl w:val="45BA6CC2"/>
@@ -1983,7 +2971,7 @@
       </w:rPr>
     </w:lvl>
   </w:abstractNum>
-  <w:abstractNum w:abstractNumId="1">
+  <w:abstractNum w:abstractNumId="2">
     <w:nsid w:val="4F8327B1"/>
     <w:multiLevelType w:val="hybridMultilevel"/>
     <w:tmpl w:val="FBF694CC"/>
@@ -2096,7 +3084,7 @@
       </w:rPr>
     </w:lvl>
   </w:abstractNum>
-  <w:abstractNum w:abstractNumId="2">
+  <w:abstractNum w:abstractNumId="3">
     <w:nsid w:val="7D1C6860"/>
     <w:multiLevelType w:val="multilevel"/>
     <w:tmpl w:val="04090025"/>
@@ -2192,13 +3180,16 @@
     </w:lvl>
   </w:abstractNum>
   <w:num w:numId="1">
+    <w:abstractNumId w:val="2"/>
+  </w:num>
+  <w:num w:numId="2">
     <w:abstractNumId w:val="1"/>
   </w:num>
-  <w:num w:numId="2">
+  <w:num w:numId="3">
+    <w:abstractNumId w:val="3"/>
+  </w:num>
+  <w:num w:numId="4">
     <w:abstractNumId w:val="0"/>
-  </w:num>
-  <w:num w:numId="3">
-    <w:abstractNumId w:val="2"/>
   </w:num>
 </w:numbering>
 </file>
@@ -3929,7 +4920,7 @@
 </file>
 
 <file path=customXml/itemProps1.xml><?xml version="1.0" encoding="utf-8"?>
-<ds:datastoreItem xmlns:ds="http://schemas.openxmlformats.org/officeDocument/2006/customXml" ds:itemID="{15102F5F-E563-48DB-9A17-A8F2CF50B938}">
+<ds:datastoreItem xmlns:ds="http://schemas.openxmlformats.org/officeDocument/2006/customXml" ds:itemID="{843E9994-B174-459B-A9DA-EDC8BC445339}">
   <ds:schemaRefs>
     <ds:schemaRef ds:uri="http://schemas.openxmlformats.org/officeDocument/2006/bibliography"/>
   </ds:schemaRefs>

</xml_diff>

<commit_message>
Upload bai tap 1
Chuyển code sang Flowchart
</commit_message>
<xml_diff>
--- a/BaiTap1/BT01_BT1_NoiDung.docx
+++ b/BaiTap1/BT01_BT1_NoiDung.docx
@@ -1617,7 +1617,12 @@
       <w:bookmarkStart w:id="17" w:name="_Toc397006339"/>
       <w:commentRangeStart w:id="18"/>
       <w:r>
-        <w:t>Chuyển code sang Flowchart</w:t>
+        <w:t>Chuyển c</w:t>
+      </w:r>
+      <w:bookmarkStart w:id="19" w:name="_GoBack"/>
+      <w:bookmarkEnd w:id="19"/>
+      <w:r>
+        <w:t>ode sang Flowchart</w:t>
       </w:r>
       <w:commentRangeEnd w:id="18"/>
       <w:r>
@@ -2167,7 +2172,7 @@
           </mc:Choice>
           <mc:Fallback>
             <w:pict>
-              <v:shapetype w14:anchorId="6A6412CD" id="_x0000_t120" coordsize="21600,21600" o:spt="120" path="m10800,qx,10800,10800,21600,21600,10800,10800,xe">
+              <v:shapetype w14:anchorId="3DE52371" id="_x0000_t120" coordsize="21600,21600" o:spt="120" path="m10800,qx,10800,10800,21600,21600,10800,10800,xe">
                 <v:path gradientshapeok="t" o:connecttype="custom" o:connectlocs="10800,0;3163,3163;0,10800;3163,18437;10800,21600;18437,18437;21600,10800;18437,3163" textboxrect="3163,3163,18437,18437"/>
               </v:shapetype>
               <v:shape id="Flowchart: Connector 13" o:spid="_x0000_s1026" type="#_x0000_t120" style="position:absolute;margin-left:32.8pt;margin-top:36.25pt;width:32.85pt;height:23.6pt;z-index:251662336;visibility:visible;mso-wrap-style:square;mso-width-percent:0;mso-height-percent:0;mso-wrap-distance-left:9pt;mso-wrap-distance-top:0;mso-wrap-distance-right:9pt;mso-wrap-distance-bottom:0;mso-position-horizontal:absolute;mso-position-horizontal-relative:text;mso-position-vertical:absolute;mso-position-vertical-relative:text;mso-width-percent:0;mso-height-percent:0;mso-width-relative:margin;mso-height-relative:margin;v-text-anchor:middle" o:gfxdata="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" filled="f" strokecolor="red" strokeweight="1pt">
@@ -2300,7 +2305,7 @@
           </mc:Choice>
           <mc:Fallback>
             <w:pict>
-              <v:shapetype w14:anchorId="5E24340A" id="_x0000_t13" coordsize="21600,21600" o:spt="13" adj="16200,5400" path="m@0,l@0@1,0@1,0@2@0@2@0,21600,21600,10800xe">
+              <v:shapetype w14:anchorId="4D95669C" id="_x0000_t13" coordsize="21600,21600" o:spt="13" adj="16200,5400" path="m@0,l@0@1,0@1,0@2@0@2@0,21600,21600,10800xe">
                 <v:stroke joinstyle="miter"/>
                 <v:formulas>
                   <v:f eqn="val #0"/>
@@ -2442,7 +2447,6 @@
       </w:r>
     </w:p>
     <w:p>
-      <w:bookmarkStart w:id="19" w:name="_GoBack"/>
       <w:r>
         <w:rPr>
           <w:noProof/>
@@ -2489,7 +2493,6 @@
           </wp:inline>
         </w:drawing>
       </w:r>
-      <w:bookmarkEnd w:id="19"/>
     </w:p>
     <w:sectPr>
       <w:headerReference w:type="first" r:id="rId21"/>
@@ -2667,7 +2670,7 @@
         <w:i/>
         <w:noProof/>
       </w:rPr>
-      <w:t>iii</w:t>
+      <w:t>iv</w:t>
     </w:r>
     <w:r>
       <w:rPr>
@@ -4920,7 +4923,7 @@
 </file>
 
 <file path=customXml/itemProps1.xml><?xml version="1.0" encoding="utf-8"?>
-<ds:datastoreItem xmlns:ds="http://schemas.openxmlformats.org/officeDocument/2006/customXml" ds:itemID="{843E9994-B174-459B-A9DA-EDC8BC445339}">
+<ds:datastoreItem xmlns:ds="http://schemas.openxmlformats.org/officeDocument/2006/customXml" ds:itemID="{02FA3B46-2718-4620-A4FF-73DF3D29F156}">
   <ds:schemaRefs>
     <ds:schemaRef ds:uri="http://schemas.openxmlformats.org/officeDocument/2006/bibliography"/>
   </ds:schemaRefs>

</xml_diff>

<commit_message>
Review báo cáo, upload slide
</commit_message>
<xml_diff>
--- a/BaiTap1/BT01_BT1_NoiDung.docx
+++ b/BaiTap1/BT01_BT1_NoiDung.docx
@@ -50,7 +50,7 @@
         <mc:AlternateContent>
           <mc:Choice Requires="wps">
             <w:drawing>
-              <wp:anchor distT="0" distB="0" distL="114300" distR="114300" simplePos="0" relativeHeight="251659264" behindDoc="0" locked="0" layoutInCell="1" allowOverlap="1" wp14:anchorId="6C71AEBF" wp14:editId="6049CDF2">
+              <wp:anchor distT="0" distB="0" distL="114300" distR="114300" simplePos="0" relativeHeight="251656192" behindDoc="0" locked="0" layoutInCell="1" allowOverlap="1" wp14:anchorId="6C71AEBF" wp14:editId="6049CDF2">
                 <wp:simplePos x="0" y="0"/>
                 <wp:positionH relativeFrom="column">
                   <wp:posOffset>1665605</wp:posOffset>
@@ -111,7 +111,7 @@
           </mc:Choice>
           <mc:Fallback>
             <w:pict>
-              <v:line w14:anchorId="36DD7B8F" id="Straight Connector 1" o:spid="_x0000_s1026" style="position:absolute;z-index:251659264;visibility:visible;mso-wrap-style:square;mso-width-percent:0;mso-height-percent:0;mso-wrap-distance-left:9pt;mso-wrap-distance-top:0;mso-wrap-distance-right:9pt;mso-wrap-distance-bottom:0;mso-position-horizontal:absolute;mso-position-horizontal-relative:text;mso-position-vertical:absolute;mso-position-vertical-relative:text;mso-width-percent:0;mso-height-percent:0;mso-width-relative:page;mso-height-relative:page" from="131.15pt,3.15pt" to="283.65pt,3.15pt" o:gfxdata="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"/>
+              <v:line w14:anchorId="2DA24538" id="Straight Connector 1" o:spid="_x0000_s1026" style="position:absolute;z-index:251656192;visibility:visible;mso-wrap-style:square;mso-width-percent:0;mso-height-percent:0;mso-wrap-distance-left:9pt;mso-wrap-distance-top:0;mso-wrap-distance-right:9pt;mso-wrap-distance-bottom:0;mso-position-horizontal:absolute;mso-position-horizontal-relative:text;mso-position-vertical:absolute;mso-position-vertical-relative:text;mso-width-percent:0;mso-height-percent:0;mso-width-relative:page;mso-height-relative:page" from="131.15pt,3.15pt" to="283.65pt,3.15pt" o:gfxdata="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"/>
             </w:pict>
           </mc:Fallback>
         </mc:AlternateContent>
@@ -218,13 +218,31 @@
         <w:fldChar w:fldCharType="begin"/>
       </w:r>
       <w:r>
+        <w:instrText xml:space="preserve"> INCLUDEPICTURE  "https://fbcdn-sphotos-h-a.akamaihd.net/hphotos-ak-xfa1/v/t1.0-9/602683_347165985394807_2016913207_n.jpg?oh=64a46df7d49d56754cd75bd88e7a8f1c&amp;oe=5479C9A8&amp;__gda__=1417689633_e8a611ac0be062c91b1d4f078ef26c6e" \* MERGEFORMATINET </w:instrText>
+      </w:r>
+      <w:r>
+        <w:fldChar w:fldCharType="separate"/>
+      </w:r>
+      <w:r>
+        <w:fldChar w:fldCharType="begin"/>
+      </w:r>
+      <w:r>
+        <w:instrText xml:space="preserve"> INCLUDEPICTURE  "https://fbcdn-sphotos-h-a.akamaihd.net/hphotos-ak-xfa1/v/t1.0-9/602683_347165985394807_2016913207_n.jpg?oh=64a46df7d49d56754cd75bd88e7a8f1c&amp;oe=5479C9A8&amp;__gda__=1417689633_e8a611ac0be062c91b1d4f078ef26c6e" \* MERGEFORMATINET </w:instrText>
+      </w:r>
+      <w:r>
+        <w:fldChar w:fldCharType="separate"/>
+      </w:r>
+      <w:r>
+        <w:fldChar w:fldCharType="begin"/>
+      </w:r>
+      <w:r>
         <w:instrText xml:space="preserve"> </w:instrText>
       </w:r>
       <w:r>
-        <w:instrText>INCLUDEPICTURE  "https://fbcdn-sphotos-h-a.akamaihd.net/hphotos-ak-xfa1/v/t1.0-9/602683_347165985394807_2016913207_n.jpg?oh=64</w:instrText>
-      </w:r>
-      <w:r>
-        <w:instrText>a46df7d49d56754cd75bd88e7a8f1c&amp;oe=5479C9A8&amp;__gda__=1417689633_e8a611ac0be062c91b1d4f078ef26c6e" \* MERGEFORMATINET</w:instrText>
+        <w:instrText>INCLUDEPICTURE  "https://fbcdn-sphotos-h-a.akamaihd.net/hphotos-ak-xfa1/v/t1.0-9/602683_347165985394807_2016913207_n.jpg?oh=64a46df7d49d56754cd75bd88e7a8f</w:instrText>
+      </w:r>
+      <w:r>
+        <w:instrText>1c&amp;oe=5479C9A8&amp;__gda__=1417689633_e8a611ac0be062c91b1d4f078ef26c6e" \* MERGEFORMATINET</w:instrText>
       </w:r>
       <w:r>
         <w:instrText xml:space="preserve"> </w:instrText>
@@ -253,10 +271,16 @@
             <v:path o:extrusionok="f" gradientshapeok="t" o:connecttype="rect"/>
             <o:lock v:ext="edit" aspectratio="t"/>
           </v:shapetype>
-          <v:shape id="_x0000_i1025" type="#_x0000_t75" alt="" style="width:85.5pt;height:85.5pt">
+          <v:shape id="_x0000_i1025" type="#_x0000_t75" alt="" style="width:85.8pt;height:85.8pt">
             <v:imagedata r:id="rId8" r:href="rId9"/>
           </v:shape>
         </w:pict>
+      </w:r>
+      <w:r>
+        <w:fldChar w:fldCharType="end"/>
+      </w:r>
+      <w:r>
+        <w:fldChar w:fldCharType="end"/>
       </w:r>
       <w:r>
         <w:fldChar w:fldCharType="end"/>
@@ -1587,6 +1611,101 @@
           </w:p>
         </w:tc>
       </w:tr>
+      <w:tr>
+        <w:tc>
+          <w:tcPr>
+            <w:tcW w:w="1923" w:type="dxa"/>
+          </w:tcPr>
+          <w:p>
+            <w:r>
+              <w:t>Tuần 6</w:t>
+            </w:r>
+          </w:p>
+        </w:tc>
+        <w:tc>
+          <w:tcPr>
+            <w:tcW w:w="7222" w:type="dxa"/>
+          </w:tcPr>
+          <w:p>
+            <w:r>
+              <w:t>Review tài liệu.</w:t>
+            </w:r>
+          </w:p>
+          <w:p>
+            <w:r>
+              <w:t>Chuẩn bị báo cáo + demo</w:t>
+            </w:r>
+            <w:r>
+              <w:t xml:space="preserve"> thử trước nhóm</w:t>
+            </w:r>
+            <w:r>
+              <w:t>.</w:t>
+            </w:r>
+          </w:p>
+          <w:p>
+            <w:r>
+              <w:t>Công việc:</w:t>
+            </w:r>
+          </w:p>
+          <w:p>
+            <w:pPr>
+              <w:pStyle w:val="ListParagraph"/>
+              <w:numPr>
+                <w:ilvl w:val="0"/>
+                <w:numId w:val="23"/>
+              </w:numPr>
+            </w:pPr>
+            <w:r>
+              <w:t>Lương Đức Duy:</w:t>
+            </w:r>
+            <w:r>
+              <w:t xml:space="preserve"> </w:t>
+            </w:r>
+            <w:r>
+              <w:t>Chuẩn bị slide báo cáo và review tài liệu lần 1.</w:t>
+            </w:r>
+          </w:p>
+          <w:p>
+            <w:pPr>
+              <w:pStyle w:val="ListParagraph"/>
+              <w:numPr>
+                <w:ilvl w:val="0"/>
+                <w:numId w:val="23"/>
+              </w:numPr>
+            </w:pPr>
+            <w:r>
+              <w:t>Lương Đức Duy, Ngô Minh Phương:</w:t>
+            </w:r>
+            <w:r>
+              <w:t xml:space="preserve"> </w:t>
+            </w:r>
+            <w:r>
+              <w:t xml:space="preserve">Chuẩn </w:t>
+            </w:r>
+            <w:r>
+              <w:t>bị demo phần chuyển mã nguồn sang sơ đồ UML.</w:t>
+            </w:r>
+          </w:p>
+          <w:p>
+            <w:pPr>
+              <w:pStyle w:val="ListParagraph"/>
+              <w:numPr>
+                <w:ilvl w:val="0"/>
+                <w:numId w:val="23"/>
+              </w:numPr>
+            </w:pPr>
+            <w:r>
+              <w:t xml:space="preserve">Hồ Hữu Nhân, Trần Thanh Điền: </w:t>
+            </w:r>
+            <w:r>
+              <w:t>C</w:t>
+            </w:r>
+            <w:r>
+              <w:t>huẩn bị demo phần chuyển code sang flowchart, mã giả.</w:t>
+            </w:r>
+          </w:p>
+        </w:tc>
+      </w:tr>
     </w:tbl>
     <w:p/>
     <w:p>
@@ -1641,7 +1760,13 @@
         <w:ind w:firstLine="432"/>
       </w:pPr>
       <w:r>
-        <w:t xml:space="preserve">Công cụ đảo ngược có vai trò chiết xuất thông tin về kiến thức hoặc thiết kế của phần mềm. Công cụ đảo ngược giúp nhóm bảo trì hiểu rõ được phần mềm mình cần bảo trì theo nhiều mục tiêu khác nhau. Công cụ đảo ngược có thể trích xuất mô hình thiết kế UML thiết kế cho phần mềm đang cần bảo trì, có thể chuyển các đoạn mã thành sơ đồ giải thuật, hiểu rõ hơn cơ sở dữ liệu, v.v Mục tiêu cuối cùng của công cụ đảo ngược hiểu rõ, hiểu nhanh được phần mềm mình cần bảo trì. Đặc biệt trong các chương trình, hệ thống phức tạp, hoặc trong trường hợp tài liệu của sản phẩm đã lỗi thời hoặc bị mất. </w:t>
+        <w:t>Công cụ đảo ngược có vai trò chiết xuất thông tin về kiến thức hoặc thiết kế của phần mềm</w:t>
+      </w:r>
+      <w:r>
+        <w:t xml:space="preserve"> từ mã nguồn có sẵn</w:t>
+      </w:r>
+      <w:r>
+        <w:t xml:space="preserve">. Công cụ đảo ngược giúp nhóm bảo trì hiểu rõ được phần mềm mình cần bảo trì theo nhiều mục tiêu khác nhau. Công cụ đảo ngược có thể trích xuất mô hình thiết kế UML thiết kế cho phần mềm đang cần bảo trì, có thể chuyển các đoạn mã thành sơ đồ giải thuật, hiểu rõ hơn cơ sở dữ liệu, v.v Mục tiêu cuối cùng của công cụ đảo ngược hiểu rõ, hiểu nhanh được phần mềm mình cần bảo trì. Đặc biệt trong các chương trình, hệ thống phức tạp, hoặc trong trường hợp tài liệu của sản phẩm đã lỗi thời hoặc bị mất. </w:t>
       </w:r>
     </w:p>
     <w:p>
@@ -1649,7 +1774,13 @@
         <w:ind w:firstLine="432"/>
       </w:pPr>
       <w:r>
-        <w:t>Nhóm chọn nghiên cứu theo hướng IDE, cụ thể là Eclipse tích hợp các plugin để thực hiện quá trình đảo ngược.</w:t>
+        <w:t>Nhóm chọn nghiên cứu theo hướng IDE, cụ thể là Eclipse</w:t>
+      </w:r>
+      <w:r>
+        <w:t xml:space="preserve"> (mục tiêu trên ngôn ngữ Java)</w:t>
+      </w:r>
+      <w:r>
+        <w:t xml:space="preserve"> tích hợp các plugin để thực hiện quá trình đảo ngược.</w:t>
       </w:r>
     </w:p>
     <w:p>
@@ -1696,7 +1827,13 @@
         <w:spacing w:before="120" w:after="120"/>
       </w:pPr>
       <w:r>
-        <w:t>Eclispe bản thân là một IDE nên lập trình viên có thể vừa đảo ngược phần mềm, vừa có thể tiếp tục bảo trì phần mềm trực tiếp tren Eclipse.</w:t>
+        <w:t>Eclispe bản thân là một IDE nên lập trình viên có thể vừa đảo ngược phần mềm, vừa có thể tiếp tục bảo trì phần mềm trực tiế</w:t>
+      </w:r>
+      <w:r>
+        <w:t>p trê</w:t>
+      </w:r>
+      <w:r>
+        <w:t>n Eclipse.</w:t>
       </w:r>
     </w:p>
     <w:p>
@@ -1709,7 +1846,19 @@
         <w:spacing w:before="120" w:after="120"/>
       </w:pPr>
       <w:r>
-        <w:t>Do tính mở nên có rất nhiều công ty đã tùy chỉnh Eclipse theo những công cụ nhất định, tuy nhiên do phát triển nên từ Eclipse các công cụ khác đều thừa hưởng được kho plugin mà Eclipse hỗ trợ.</w:t>
+        <w:t xml:space="preserve">Do tính mở nên có rất nhiều công ty đã tùy chỉnh Eclipse theo những công cụ nhất định, tuy nhiên do phát triển nên từ Eclipse </w:t>
+      </w:r>
+      <w:r>
+        <w:t xml:space="preserve">nên </w:t>
+      </w:r>
+      <w:r>
+        <w:t xml:space="preserve">các công cụ khác đều thừa hưởng được kho plugin </w:t>
+      </w:r>
+      <w:r>
+        <w:t xml:space="preserve">phong phú </w:t>
+      </w:r>
+      <w:r>
+        <w:t>mà Eclipse hỗ trợ.</w:t>
       </w:r>
     </w:p>
     <w:p>
@@ -1756,7 +1905,13 @@
         <w:ind w:firstLine="432"/>
       </w:pPr>
       <w:r>
-        <w:t>Bài báo cáo sẽ nói về lịch sử của Eclipse và giới thiệu plugin tích hợp và Eclipse giúp Eclipse trở thành công cụ đảo ngược mạnh mẽ.</w:t>
+        <w:t>Bài báo cáo sẽ nói về lịch sử của Eclipse và giới thiệu plugin tích hợp và</w:t>
+      </w:r>
+      <w:r>
+        <w:t>o</w:t>
+      </w:r>
+      <w:r>
+        <w:t xml:space="preserve"> Eclipse giúp Eclipse trở thành công cụ đảo ngược mạnh mẽ.</w:t>
       </w:r>
     </w:p>
     <w:p>
@@ -1846,7 +2001,15 @@
           </w:tcPr>
           <w:p>
             <w:r>
-              <w:t>Platform Verion</w:t>
+              <w:t>Platform Ver</w:t>
+            </w:r>
+            <w:r>
+              <w:t>s</w:t>
+            </w:r>
+            <w:bookmarkStart w:id="7" w:name="_GoBack"/>
+            <w:bookmarkEnd w:id="7"/>
+            <w:r>
+              <w:t>ion</w:t>
             </w:r>
           </w:p>
         </w:tc>
@@ -2290,60 +2453,170 @@
       <w:pPr>
         <w:pStyle w:val="Heading1"/>
       </w:pPr>
-      <w:bookmarkStart w:id="7" w:name="_Toc397005806"/>
-      <w:bookmarkStart w:id="8" w:name="_Toc397006335"/>
+      <w:bookmarkStart w:id="8" w:name="_Toc397005806"/>
+      <w:bookmarkStart w:id="9" w:name="_Toc397006335"/>
       <w:r>
         <w:t>Các đặc điểm chính</w:t>
       </w:r>
-      <w:bookmarkEnd w:id="7"/>
       <w:bookmarkEnd w:id="8"/>
+      <w:bookmarkEnd w:id="9"/>
     </w:p>
     <w:p>
       <w:pPr>
         <w:pStyle w:val="Heading2"/>
       </w:pPr>
-      <w:bookmarkStart w:id="9" w:name="_Toc397005807"/>
-      <w:bookmarkStart w:id="10" w:name="_Toc397006336"/>
+      <w:bookmarkStart w:id="10" w:name="_Toc397005807"/>
+      <w:bookmarkStart w:id="11" w:name="_Toc397006336"/>
       <w:r>
         <w:t>Chuyển code sang sơ đồ UML</w:t>
       </w:r>
-      <w:bookmarkEnd w:id="9"/>
       <w:bookmarkEnd w:id="10"/>
+      <w:bookmarkEnd w:id="11"/>
+    </w:p>
+    <w:p>
+      <w:r>
+        <w:t>Phần này sử dụng plugin eUML2 để hỗ trợ.</w:t>
+      </w:r>
     </w:p>
     <w:p>
       <w:pPr>
         <w:pStyle w:val="Heading3"/>
       </w:pPr>
-      <w:bookmarkStart w:id="11" w:name="_Toc397005808"/>
-      <w:bookmarkStart w:id="12" w:name="_Toc397006337"/>
-      <w:commentRangeStart w:id="13"/>
-      <w:r>
-        <w:t>Class diagram</w:t>
-      </w:r>
-      <w:commentRangeEnd w:id="13"/>
+      <w:bookmarkStart w:id="12" w:name="_Toc397005808"/>
+      <w:bookmarkStart w:id="13" w:name="_Toc397006337"/>
+      <w:r>
+        <w:t xml:space="preserve">Chuyển code sang </w:t>
+      </w:r>
+      <w:r>
+        <w:t>c</w:t>
+      </w:r>
+      <w:commentRangeStart w:id="14"/>
+      <w:r>
+        <w:t>lass diagram</w:t>
+      </w:r>
+      <w:commentRangeEnd w:id="14"/>
       <w:r>
         <w:rPr>
           <w:rStyle w:val="CommentReference"/>
           <w:sz w:val="26"/>
           <w:szCs w:val="26"/>
         </w:rPr>
-        <w:commentReference w:id="13"/>
-      </w:r>
-      <w:bookmarkEnd w:id="11"/>
+        <w:commentReference w:id="14"/>
+      </w:r>
       <w:bookmarkEnd w:id="12"/>
-    </w:p>
-    <w:p>
-      <w:pPr>
-        <w:ind w:left="720"/>
-      </w:pPr>
-      <w:r>
-        <w:t>Có nhiều tùy chọn để chuyển code sang sơ đồ class diagram:</w:t>
+      <w:bookmarkEnd w:id="13"/>
+    </w:p>
+    <w:p>
+      <w:pPr>
+        <w:ind w:firstLine="360"/>
+      </w:pPr>
+      <w:r>
+        <w:t>Về mặt cơ bản, hỗ trợ sinh sơ đồ theo 3 mức:</w:t>
+      </w:r>
+    </w:p>
+    <w:p>
+      <w:pPr>
+        <w:pStyle w:val="ListParagraph"/>
+        <w:numPr>
+          <w:ilvl w:val="0"/>
+          <w:numId w:val="21"/>
+        </w:numPr>
+      </w:pPr>
+      <w:r>
+        <w:t>Toàn bộ dự án.</w:t>
+      </w:r>
+    </w:p>
+    <w:p>
+      <w:pPr>
+        <w:pStyle w:val="ListParagraph"/>
+        <w:numPr>
+          <w:ilvl w:val="0"/>
+          <w:numId w:val="21"/>
+        </w:numPr>
+      </w:pPr>
+      <w:r>
+        <w:t>Package.</w:t>
+      </w:r>
+    </w:p>
+    <w:p>
+      <w:pPr>
+        <w:pStyle w:val="ListParagraph"/>
+        <w:numPr>
+          <w:ilvl w:val="0"/>
+          <w:numId w:val="21"/>
+        </w:numPr>
+      </w:pPr>
+      <w:r>
+        <w:t>Class.</w:t>
+      </w:r>
+    </w:p>
+    <w:p>
+      <w:pPr>
+        <w:ind w:left="360"/>
+      </w:pPr>
+      <w:r>
+        <w:t>Ngoài ra, còn một số đặc điểm rất hữu ích hỗ trợ:</w:t>
+      </w:r>
+    </w:p>
+    <w:p>
+      <w:pPr>
+        <w:pStyle w:val="ListParagraph"/>
+        <w:numPr>
+          <w:ilvl w:val="0"/>
+          <w:numId w:val="22"/>
+        </w:numPr>
+      </w:pPr>
+      <w:r>
+        <w:t>Real-Time Synchronization.</w:t>
+      </w:r>
+    </w:p>
+    <w:p>
+      <w:pPr>
+        <w:pStyle w:val="ListParagraph"/>
+        <w:numPr>
+          <w:ilvl w:val="0"/>
+          <w:numId w:val="22"/>
+        </w:numPr>
+      </w:pPr>
+      <w:r>
+        <w:t>Refactoring (Tái cấu trúc)</w:t>
+      </w:r>
+    </w:p>
+    <w:p>
+      <w:pPr>
+        <w:pStyle w:val="ListParagraph"/>
+        <w:numPr>
+          <w:ilvl w:val="0"/>
+          <w:numId w:val="22"/>
+        </w:numPr>
+        <w:rPr>
+          <w:shd w:val="clear" w:color="auto" w:fill="FFFFFF"/>
+        </w:rPr>
+      </w:pPr>
+      <w:r>
+        <w:rPr>
+          <w:shd w:val="clear" w:color="auto" w:fill="FFFFFF"/>
+        </w:rPr>
+        <w:t>Outline</w:t>
+      </w:r>
+    </w:p>
+    <w:p>
+      <w:pPr>
+        <w:pStyle w:val="ListParagraph"/>
+        <w:numPr>
+          <w:ilvl w:val="0"/>
+          <w:numId w:val="22"/>
+        </w:numPr>
+      </w:pPr>
+      <w:r>
+        <w:t>Preferences</w:t>
       </w:r>
     </w:p>
     <w:p>
       <w:pPr>
         <w:pStyle w:val="Heading4"/>
       </w:pPr>
+      <w:commentRangeStart w:id="15"/>
       <w:r>
         <w:t>Cách 1: Chuyển nguyên một package sang sơ đồ class diagram</w:t>
       </w:r>
@@ -2480,6 +2753,13 @@
       </w:r>
       <w:r>
         <w:t xml:space="preserve"> Class inheritance explorer.</w:t>
+      </w:r>
+      <w:commentRangeEnd w:id="15"/>
+      <w:r>
+        <w:rPr>
+          <w:rStyle w:val="CommentReference"/>
+        </w:rPr>
+        <w:commentReference w:id="15"/>
       </w:r>
     </w:p>
     <w:p/>
@@ -2534,6 +2814,7 @@
     <w:p/>
     <w:p>
       <w:r>
+        <w:lastRenderedPageBreak/>
         <w:t>Và đây là kết quả</w:t>
       </w:r>
     </w:p>
@@ -2542,7 +2823,6 @@
         <w:rPr>
           <w:noProof/>
         </w:rPr>
-        <w:lastRenderedPageBreak/>
         <w:drawing>
           <wp:inline distT="0" distB="0" distL="0" distR="0" wp14:anchorId="79E961FF" wp14:editId="27212BE4">
             <wp:extent cx="5732145" cy="3355975"/>
@@ -3154,11 +3434,25 @@
       <w:pPr>
         <w:pStyle w:val="Heading4"/>
       </w:pPr>
+      <w:commentRangeStart w:id="16"/>
       <w:r>
         <w:t xml:space="preserve">Cách 3: </w:t>
       </w:r>
       <w:r>
-        <w:t>Chuyển trực tiếp</w:t>
+        <w:t xml:space="preserve">Chuyển trực </w:t>
+      </w:r>
+      <w:commentRangeEnd w:id="16"/>
+      <w:r>
+        <w:rPr>
+          <w:rStyle w:val="CommentReference"/>
+          <w:rFonts w:cs="Times New Roman"/>
+          <w:b w:val="0"/>
+          <w:bCs w:val="0"/>
+        </w:rPr>
+        <w:commentReference w:id="16"/>
+      </w:r>
+      <w:r>
+        <w:t>tiếp</w:t>
       </w:r>
     </w:p>
     <w:p>
@@ -3433,7 +3727,7 @@
     <w:p/>
     <w:p>
       <w:pPr>
-        <w:pStyle w:val="Heading3"/>
+        <w:pStyle w:val="Heading4"/>
       </w:pPr>
       <w:r>
         <w:t>Các đặc điểm khác</w:t>
@@ -3441,7 +3735,7 @@
     </w:p>
     <w:p>
       <w:pPr>
-        <w:pStyle w:val="Heading4"/>
+        <w:pStyle w:val="Heading5"/>
       </w:pPr>
       <w:r>
         <w:t>Real-Time Synchronization</w:t>
@@ -3518,7 +3812,7 @@
     </w:p>
     <w:p>
       <w:pPr>
-        <w:pStyle w:val="Heading4"/>
+        <w:pStyle w:val="Heading5"/>
       </w:pPr>
       <w:r>
         <w:t>Refactoring (Tái cấu trúc)</w:t>
@@ -3526,7 +3820,7 @@
     </w:p>
     <w:p>
       <w:pPr>
-        <w:ind w:left="720"/>
+        <w:ind w:firstLine="720"/>
       </w:pPr>
       <w:r>
         <w:t>eUML2 còn hỗ trợ cho bạn nhiều chức sắp xếp thuận tiện cho việc cấu trúc lại class diagram.</w:t>
@@ -3534,21 +3828,13 @@
     </w:p>
     <w:p>
       <w:pPr>
-        <w:ind w:left="720"/>
-        <w:rPr>
-          <w:rFonts w:ascii="Verdana" w:hAnsi="Verdana"/>
-          <w:color w:val="000000"/>
-          <w:sz w:val="20"/>
-          <w:szCs w:val="20"/>
+        <w:ind w:firstLine="720"/>
+        <w:rPr>
           <w:shd w:val="clear" w:color="auto" w:fill="FFFFFF"/>
         </w:rPr>
       </w:pPr>
       <w:r>
         <w:rPr>
-          <w:rFonts w:ascii="Verdana" w:hAnsi="Verdana"/>
-          <w:color w:val="000000"/>
-          <w:sz w:val="20"/>
-          <w:szCs w:val="20"/>
           <w:shd w:val="clear" w:color="auto" w:fill="FFFFFF"/>
         </w:rPr>
         <w:t>Để truy cập vào các chức năng này, chọn một phần tử trong Class diagram, nhấp chuột phải để mở menu popup và triển khai các menu con cấu trúc lại.</w:t>
@@ -3643,7 +3929,7 @@
     </w:p>
     <w:p>
       <w:pPr>
-        <w:pStyle w:val="Heading4"/>
+        <w:pStyle w:val="Heading5"/>
         <w:rPr>
           <w:shd w:val="clear" w:color="auto" w:fill="FFFFFF"/>
         </w:rPr>
@@ -3657,7 +3943,7 @@
     </w:p>
     <w:p>
       <w:pPr>
-        <w:ind w:left="720"/>
+        <w:ind w:firstLine="360"/>
       </w:pPr>
       <w:r>
         <w:t>Trong class diagram thì outline gồm có 3 dạng cơ bản:</w:t>
@@ -3668,7 +3954,7 @@
         <w:pStyle w:val="ListParagraph"/>
         <w:numPr>
           <w:ilvl w:val="0"/>
-          <w:numId w:val="12"/>
+          <w:numId w:val="16"/>
         </w:numPr>
       </w:pPr>
       <w:r>
@@ -3680,7 +3966,7 @@
         <w:pStyle w:val="ListParagraph"/>
         <w:numPr>
           <w:ilvl w:val="0"/>
-          <w:numId w:val="12"/>
+          <w:numId w:val="16"/>
         </w:numPr>
       </w:pPr>
       <w:r>
@@ -3692,7 +3978,7 @@
         <w:pStyle w:val="ListParagraph"/>
         <w:numPr>
           <w:ilvl w:val="0"/>
-          <w:numId w:val="12"/>
+          <w:numId w:val="16"/>
         </w:numPr>
       </w:pPr>
       <w:r>
@@ -3704,7 +3990,7 @@
     </w:p>
     <w:p>
       <w:pPr>
-        <w:ind w:left="720"/>
+        <w:ind w:firstLine="360"/>
       </w:pPr>
       <w:r>
         <w:t xml:space="preserve">Giúp cho người sử dụng có thể xem và quản lý phần  code một cách nhanh chóng hơn. </w:t>
@@ -3771,7 +4057,7 @@
     </w:p>
     <w:p>
       <w:pPr>
-        <w:pStyle w:val="Heading4"/>
+        <w:pStyle w:val="Heading5"/>
       </w:pPr>
       <w:r>
         <w:t>Preferences</w:t>
@@ -3853,9 +4139,14 @@
     </w:p>
     <w:p>
       <w:pPr>
-        <w:pStyle w:val="Heading5"/>
-      </w:pPr>
-      <w:r>
+        <w:rPr>
+          <w:rStyle w:val="Strong"/>
+        </w:rPr>
+      </w:pPr>
+      <w:r>
+        <w:rPr>
+          <w:rStyle w:val="Strong"/>
+        </w:rPr>
         <w:t>Stereotype display</w:t>
       </w:r>
     </w:p>
@@ -3918,13 +4209,14 @@
     </w:p>
     <w:p>
       <w:pPr>
-        <w:pStyle w:val="Heading5"/>
-        <w:rPr>
-          <w:sz w:val="28"/>
-          <w:szCs w:val="28"/>
-        </w:rPr>
-      </w:pPr>
-      <w:r>
+        <w:rPr>
+          <w:rStyle w:val="Strong"/>
+        </w:rPr>
+      </w:pPr>
+      <w:r>
+        <w:rPr>
+          <w:rStyle w:val="Strong"/>
+        </w:rPr>
         <w:t>Package indications</w:t>
       </w:r>
     </w:p>
@@ -3992,14 +4284,13 @@
     </w:p>
     <w:p>
       <w:pPr>
-        <w:pStyle w:val="Heading5"/>
-        <w:rPr>
-          <w:shd w:val="clear" w:color="auto" w:fill="FFFFFF"/>
-        </w:rPr>
-      </w:pPr>
-      <w:r>
-        <w:rPr>
-          <w:shd w:val="clear" w:color="auto" w:fill="FFFFFF"/>
+        <w:rPr>
+          <w:rStyle w:val="Strong"/>
+        </w:rPr>
+      </w:pPr>
+      <w:r>
+        <w:rPr>
+          <w:rStyle w:val="Strong"/>
         </w:rPr>
         <w:t>Package name format</w:t>
       </w:r>
@@ -4056,9 +4347,14 @@
     <w:p/>
     <w:p>
       <w:pPr>
-        <w:pStyle w:val="Heading5"/>
-      </w:pPr>
-      <w:r>
+        <w:rPr>
+          <w:rStyle w:val="Strong"/>
+        </w:rPr>
+      </w:pPr>
+      <w:r>
+        <w:rPr>
+          <w:rStyle w:val="Strong"/>
+        </w:rPr>
         <w:t>Modeling Assistants</w:t>
       </w:r>
     </w:p>
@@ -4113,18 +4409,23 @@
     <w:p/>
     <w:p>
       <w:pPr>
-        <w:pStyle w:val="Heading5"/>
-      </w:pPr>
-      <w:r>
+        <w:rPr>
+          <w:rStyle w:val="Strong"/>
+        </w:rPr>
+      </w:pPr>
+      <w:r>
+        <w:rPr>
+          <w:rStyle w:val="Strong"/>
+        </w:rPr>
+        <w:t>Wire automation</w:t>
+      </w:r>
+    </w:p>
+    <w:p>
+      <w:r>
+        <w:rPr>
+          <w:noProof/>
+        </w:rPr>
         <w:lastRenderedPageBreak/>
-        <w:t>Wire automation</w:t>
-      </w:r>
-    </w:p>
-    <w:p>
-      <w:r>
-        <w:rPr>
-          <w:noProof/>
-        </w:rPr>
         <w:drawing>
           <wp:inline distT="0" distB="0" distL="0" distR="0" wp14:anchorId="59AD3E08" wp14:editId="5D86C453">
             <wp:extent cx="5732145" cy="3938270"/>
@@ -4171,9 +4472,14 @@
     <w:p/>
     <w:p>
       <w:pPr>
-        <w:pStyle w:val="Heading5"/>
-      </w:pPr>
-      <w:r>
+        <w:rPr>
+          <w:rStyle w:val="Strong"/>
+        </w:rPr>
+      </w:pPr>
+      <w:r>
+        <w:rPr>
+          <w:rStyle w:val="Strong"/>
+        </w:rPr>
         <w:t>Rulers &amp; Grid</w:t>
       </w:r>
     </w:p>
@@ -4228,18 +4534,23 @@
     <w:p/>
     <w:p>
       <w:pPr>
-        <w:pStyle w:val="Heading5"/>
-      </w:pPr>
-      <w:r>
+        <w:rPr>
+          <w:rStyle w:val="Strong"/>
+        </w:rPr>
+      </w:pPr>
+      <w:r>
+        <w:rPr>
+          <w:rStyle w:val="Strong"/>
+        </w:rPr>
+        <w:t>Element views</w:t>
+      </w:r>
+    </w:p>
+    <w:p>
+      <w:r>
+        <w:rPr>
+          <w:noProof/>
+        </w:rPr>
         <w:lastRenderedPageBreak/>
-        <w:t>Element views</w:t>
-      </w:r>
-    </w:p>
-    <w:p>
-      <w:r>
-        <w:rPr>
-          <w:noProof/>
-        </w:rPr>
         <w:drawing>
           <wp:inline distT="0" distB="0" distL="0" distR="0" wp14:anchorId="3154CFD3" wp14:editId="5AEE900F">
             <wp:extent cx="5038096" cy="3523810"/>
@@ -4290,13 +4601,13 @@
       <w:pPr>
         <w:pStyle w:val="Heading3"/>
       </w:pPr>
-      <w:bookmarkStart w:id="14" w:name="_Toc397005809"/>
-      <w:bookmarkStart w:id="15" w:name="_Toc397006338"/>
+      <w:bookmarkStart w:id="17" w:name="_Toc397005809"/>
+      <w:bookmarkStart w:id="18" w:name="_Toc397006338"/>
       <w:r>
         <w:t>Sequnce diagram</w:t>
       </w:r>
-      <w:bookmarkEnd w:id="14"/>
-      <w:bookmarkEnd w:id="15"/>
+      <w:bookmarkEnd w:id="17"/>
+      <w:bookmarkEnd w:id="18"/>
     </w:p>
     <w:p>
       <w:pPr>
@@ -4426,6 +4737,7 @@
           <w:numId w:val="11"/>
         </w:numPr>
       </w:pPr>
+      <w:commentRangeStart w:id="19"/>
       <w:r>
         <w:t xml:space="preserve">Nêu có hiện </w:t>
       </w:r>
@@ -4437,6 +4749,13 @@
       </w:r>
       <w:r>
         <w:t xml:space="preserve"> thì chọn Select all. Rồi bấm OK</w:t>
+      </w:r>
+      <w:commentRangeEnd w:id="19"/>
+      <w:r>
+        <w:rPr>
+          <w:rStyle w:val="CommentReference"/>
+        </w:rPr>
+        <w:commentReference w:id="19"/>
       </w:r>
     </w:p>
     <w:p>
@@ -4639,8 +4958,22 @@
       <w:pPr>
         <w:pStyle w:val="Heading3"/>
       </w:pPr>
-      <w:r>
-        <w:t>Các đặc điểm khác</w:t>
+      <w:commentRangeStart w:id="20"/>
+      <w:r>
+        <w:t>Các</w:t>
+      </w:r>
+      <w:commentRangeEnd w:id="20"/>
+      <w:r>
+        <w:rPr>
+          <w:rStyle w:val="CommentReference"/>
+          <w:rFonts w:asciiTheme="minorHAnsi" w:eastAsiaTheme="minorEastAsia" w:hAnsiTheme="minorHAnsi" w:cs="Times New Roman"/>
+          <w:b w:val="0"/>
+          <w:bCs w:val="0"/>
+        </w:rPr>
+        <w:commentReference w:id="20"/>
+      </w:r>
+      <w:r>
+        <w:t xml:space="preserve"> đặc điểm khác</w:t>
       </w:r>
     </w:p>
     <w:p>
@@ -5020,8 +5353,8 @@
           </wp:inline>
         </w:drawing>
       </w:r>
-      <w:bookmarkStart w:id="16" w:name="_Toc397005810"/>
-      <w:bookmarkStart w:id="17" w:name="_Toc397006339"/>
+      <w:bookmarkStart w:id="21" w:name="_Toc397005810"/>
+      <w:bookmarkStart w:id="22" w:name="_Toc397006339"/>
     </w:p>
     <w:p/>
     <w:p/>
@@ -5046,12 +5379,11 @@
       <w:pPr>
         <w:pStyle w:val="Heading2"/>
       </w:pPr>
-      <w:commentRangeStart w:id="18"/>
-      <w:r>
-        <w:lastRenderedPageBreak/>
+      <w:commentRangeStart w:id="23"/>
+      <w:r>
         <w:t>Chuyển code sang Flowchart</w:t>
       </w:r>
-      <w:commentRangeEnd w:id="18"/>
+      <w:commentRangeEnd w:id="23"/>
       <w:r>
         <w:rPr>
           <w:rStyle w:val="CommentReference"/>
@@ -5061,40 +5393,35 @@
           <w:i w:val="0"/>
           <w:iCs w:val="0"/>
         </w:rPr>
-        <w:commentReference w:id="18"/>
-      </w:r>
-      <w:bookmarkEnd w:id="16"/>
-      <w:bookmarkEnd w:id="17"/>
+        <w:commentReference w:id="23"/>
+      </w:r>
+      <w:bookmarkEnd w:id="21"/>
+      <w:bookmarkEnd w:id="22"/>
+    </w:p>
+    <w:p>
+      <w:r>
+        <w:t>Phần này sử dụng CodeRocket đễ hỗ trợ.</w:t>
+      </w:r>
     </w:p>
     <w:p>
       <w:pPr>
         <w:pStyle w:val="Heading3"/>
       </w:pPr>
-      <w:r>
-        <w:t>Cài đặt code rocket cho eclipse:</w:t>
-      </w:r>
-    </w:p>
-    <w:p>
-      <w:pPr>
-        <w:pStyle w:val="ListParagraph"/>
-        <w:numPr>
-          <w:ilvl w:val="0"/>
-          <w:numId w:val="13"/>
-        </w:numPr>
-      </w:pPr>
-      <w:r>
-        <w:t xml:space="preserve">Download phần mềm tại đây: </w:t>
-      </w:r>
-    </w:p>
-    <w:p>
-      <w:hyperlink r:id="rId43" w:history="1">
-        <w:r>
-          <w:rPr>
-            <w:rStyle w:val="Hyperlink"/>
-          </w:rPr>
-          <w:t>http://www.rapidqualitysystems.com/Products/Trial/CodeRocketForEclipse</w:t>
-        </w:r>
-      </w:hyperlink>
+      <w:commentRangeStart w:id="24"/>
+      <w:r>
+        <w:lastRenderedPageBreak/>
+        <w:t>Đồng bộ giữa mã giả, flow chart với code.</w:t>
+      </w:r>
+      <w:commentRangeEnd w:id="24"/>
+      <w:r>
+        <w:rPr>
+          <w:rStyle w:val="CommentReference"/>
+          <w:rFonts w:asciiTheme="minorHAnsi" w:eastAsiaTheme="minorEastAsia" w:hAnsiTheme="minorHAnsi" w:cs="Times New Roman"/>
+          <w:b w:val="0"/>
+          <w:bCs w:val="0"/>
+        </w:rPr>
+        <w:commentReference w:id="24"/>
+      </w:r>
     </w:p>
     <w:p>
       <w:r>
@@ -5102,10 +5429,10 @@
           <w:noProof/>
         </w:rPr>
         <w:drawing>
-          <wp:inline distT="0" distB="0" distL="0" distR="0" wp14:anchorId="4B9EDAB3" wp14:editId="2838E9E2">
+          <wp:inline distT="0" distB="0" distL="0" distR="0" wp14:anchorId="1921ADD8" wp14:editId="3C16EEFE">
             <wp:extent cx="5732145" cy="3222625"/>
             <wp:effectExtent l="0" t="0" r="1905" b="0"/>
-            <wp:docPr id="7" name="Picture 7"/>
+            <wp:docPr id="16" name="Picture 16"/>
             <wp:cNvGraphicFramePr>
               <a:graphicFrameLocks xmlns:a="http://schemas.openxmlformats.org/drawingml/2006/main" noChangeAspect="1"/>
             </wp:cNvGraphicFramePr>
@@ -5113,11 +5440,11 @@
               <a:graphicData uri="http://schemas.openxmlformats.org/drawingml/2006/picture">
                 <pic:pic xmlns:pic="http://schemas.openxmlformats.org/drawingml/2006/picture">
                   <pic:nvPicPr>
-                    <pic:cNvPr id="7" name="Untitled2.png"/>
+                    <pic:cNvPr id="16" name="Capture3.PNG"/>
                     <pic:cNvPicPr/>
                   </pic:nvPicPr>
                   <pic:blipFill>
-                    <a:blip r:embed="rId44">
+                    <a:blip r:embed="rId43">
                       <a:extLst>
                         <a:ext uri="{28A0092B-C50C-407E-A947-70E740481C1C}">
                           <a14:useLocalDpi xmlns:a14="http://schemas.microsoft.com/office/drawing/2010/main" val="0"/>
@@ -5145,87 +5472,12 @@
       </w:r>
     </w:p>
     <w:p>
-      <w:pPr>
-        <w:jc w:val="center"/>
-      </w:pPr>
-    </w:p>
-    <w:p>
-      <w:pPr>
-        <w:pStyle w:val="Heading3"/>
-      </w:pPr>
-      <w:r>
-        <w:t>Xem và chỉnh sửa thiết kế sử dụng mã giả.</w:t>
-      </w:r>
-      <w:r>
-        <w:rPr>
-          <w:rFonts w:ascii="Trebuchet MS" w:hAnsi="Trebuchet MS"/>
-          <w:color w:val="5B6066"/>
-          <w:sz w:val="18"/>
-          <w:szCs w:val="18"/>
-          <w:shd w:val="clear" w:color="auto" w:fill="FFFFFF"/>
-        </w:rPr>
-        <w:t xml:space="preserve"> </w:t>
-      </w:r>
-      <w:r>
-        <w:rPr>
-          <w:rFonts w:ascii="Trebuchet MS" w:hAnsi="Trebuchet MS"/>
-          <w:color w:val="5B6066"/>
-          <w:sz w:val="18"/>
-          <w:szCs w:val="18"/>
-          <w:shd w:val="clear" w:color="auto" w:fill="FFFFFF"/>
-        </w:rPr>
-        <w:t>“View and edit design using plain English.”</w:t>
-      </w:r>
-    </w:p>
-    <w:p>
-      <w:r>
-        <w:rPr>
-          <w:noProof/>
-        </w:rPr>
-        <w:drawing>
-          <wp:inline distT="0" distB="0" distL="0" distR="0" wp14:anchorId="2A714950" wp14:editId="57163D1B">
-            <wp:extent cx="5732145" cy="3222625"/>
-            <wp:effectExtent l="0" t="0" r="1905" b="0"/>
-            <wp:docPr id="2" name="Picture 2"/>
-            <wp:cNvGraphicFramePr>
-              <a:graphicFrameLocks xmlns:a="http://schemas.openxmlformats.org/drawingml/2006/main" noChangeAspect="1"/>
-            </wp:cNvGraphicFramePr>
-            <a:graphic xmlns:a="http://schemas.openxmlformats.org/drawingml/2006/main">
-              <a:graphicData uri="http://schemas.openxmlformats.org/drawingml/2006/picture">
-                <pic:pic xmlns:pic="http://schemas.openxmlformats.org/drawingml/2006/picture">
-                  <pic:nvPicPr>
-                    <pic:cNvPr id="1" name=""/>
-                    <pic:cNvPicPr/>
-                  </pic:nvPicPr>
-                  <pic:blipFill>
-                    <a:blip r:embed="rId45"/>
-                    <a:stretch>
-                      <a:fillRect/>
-                    </a:stretch>
-                  </pic:blipFill>
-                  <pic:spPr>
-                    <a:xfrm>
-                      <a:off x="0" y="0"/>
-                      <a:ext cx="5732145" cy="3222625"/>
-                    </a:xfrm>
-                    <a:prstGeom prst="rect">
-                      <a:avLst/>
-                    </a:prstGeom>
-                  </pic:spPr>
-                </pic:pic>
-              </a:graphicData>
-            </a:graphic>
-          </wp:inline>
-        </w:drawing>
-      </w:r>
-    </w:p>
-    <w:p>
-      <w:hyperlink r:id="rId46" w:history="1">
+      <w:hyperlink r:id="rId44" w:history="1">
         <w:r>
           <w:rPr>
             <w:rStyle w:val="Hyperlink"/>
           </w:rPr>
-          <w:t>http://www.rapidqualitysystems.com/Support/Videos/PseudocodeEditor</w:t>
+          <w:t>http://www.rapidqualitysystems.com/Support/Videos/EclipsePlugin</w:t>
         </w:r>
       </w:hyperlink>
     </w:p>
@@ -5237,11 +5489,10 @@
         <w:rPr>
           <w:noProof/>
         </w:rPr>
-        <w:lastRenderedPageBreak/>
         <mc:AlternateContent>
           <mc:Choice Requires="wps">
             <w:drawing>
-              <wp:anchor distT="0" distB="0" distL="114300" distR="114300" simplePos="0" relativeHeight="251657216" behindDoc="0" locked="0" layoutInCell="1" allowOverlap="1" wp14:anchorId="0B3313BF" wp14:editId="41893F2F">
+              <wp:anchor distT="0" distB="0" distL="114300" distR="114300" simplePos="0" relativeHeight="251668480" behindDoc="0" locked="0" layoutInCell="1" allowOverlap="1" wp14:anchorId="76BBEFEC" wp14:editId="22F036EF">
                 <wp:simplePos x="0" y="0"/>
                 <wp:positionH relativeFrom="column">
                   <wp:posOffset>1255528</wp:posOffset>
@@ -5330,7 +5581,7 @@
           </mc:Choice>
           <mc:Fallback>
             <w:pict>
-              <v:shapetype w14:anchorId="0B3313BF" id="_x0000_t61" coordsize="21600,21600" o:spt="61" adj="1350,25920" path="m,l0@8@12@24,0@9,,21600@6,21600@15@27@7,21600,21600,21600,21600@9@18@30,21600@8,21600,0@7,0@21@33@6,xe">
+              <v:shapetype w14:anchorId="76BBEFEC" id="_x0000_t61" coordsize="21600,21600" o:spt="61" adj="1350,25920" path="m,l0@8@12@24,0@9,,21600@6,21600@15@27@7,21600,21600,21600,21600@9@18@30,21600@8,21600,0@7,0@21@33@6,xe">
                 <v:stroke joinstyle="miter"/>
                 <v:formulas>
                   <v:f eqn="sum 10800 0 #0"/>
@@ -5375,7 +5626,7 @@
                   <v:h position="#0,#1"/>
                 </v:handles>
               </v:shapetype>
-              <v:shape id="Rectangular Callout 15" o:spid="_x0000_s1026" type="#_x0000_t61" style="position:absolute;left:0;text-align:left;margin-left:98.85pt;margin-top:27.4pt;width:128.35pt;height:55.85pt;z-index:251657216;visibility:visible;mso-wrap-style:square;mso-width-percent:0;mso-height-percent:0;mso-wrap-distance-left:9pt;mso-wrap-distance-top:0;mso-wrap-distance-right:9pt;mso-wrap-distance-bottom:0;mso-position-horizontal:absolute;mso-position-horizontal-relative:text;mso-position-vertical:absolute;mso-position-vertical-relative:text;mso-width-percent:0;mso-height-percent:0;mso-width-relative:margin;mso-height-relative:margin;v-text-anchor:middle" o:gfxdata="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" adj="-6711,18783" fillcolor="#ddd [3204]" strokecolor="#6e6e6e [1604]" strokeweight="1pt">
+              <v:shape id="Rectangular Callout 15" o:spid="_x0000_s1026" type="#_x0000_t61" style="position:absolute;left:0;text-align:left;margin-left:98.85pt;margin-top:27.4pt;width:128.35pt;height:55.85pt;z-index:251668480;visibility:visible;mso-wrap-style:square;mso-width-percent:0;mso-height-percent:0;mso-wrap-distance-left:9pt;mso-wrap-distance-top:0;mso-wrap-distance-right:9pt;mso-wrap-distance-bottom:0;mso-position-horizontal:absolute;mso-position-horizontal-relative:text;mso-position-vertical:absolute;mso-position-vertical-relative:text;mso-width-percent:0;mso-height-percent:0;mso-width-relative:margin;mso-height-relative:margin;v-text-anchor:middle" o:gfxdata="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" adj="-6711,18783" fillcolor="#ddd [3204]" strokecolor="#6e6e6e [1604]" strokeweight="1pt">
                 <v:textbox>
                   <w:txbxContent>
                     <w:p>
@@ -5417,7 +5668,7 @@
         <mc:AlternateContent>
           <mc:Choice Requires="wps">
             <w:drawing>
-              <wp:anchor distT="0" distB="0" distL="114300" distR="114300" simplePos="0" relativeHeight="251656192" behindDoc="0" locked="0" layoutInCell="1" allowOverlap="1" wp14:anchorId="4949BBC6" wp14:editId="2CB582A2">
+              <wp:anchor distT="0" distB="0" distL="114300" distR="114300" simplePos="0" relativeHeight="251667456" behindDoc="0" locked="0" layoutInCell="1" allowOverlap="1" wp14:anchorId="74782E96" wp14:editId="41A0206F">
                 <wp:simplePos x="0" y="0"/>
                 <wp:positionH relativeFrom="column">
                   <wp:posOffset>532130</wp:posOffset>
@@ -5483,10 +5734,10 @@
           </mc:Choice>
           <mc:Fallback>
             <w:pict>
-              <v:shapetype w14:anchorId="1733FBD3" id="_x0000_t120" coordsize="21600,21600" o:spt="120" path="m10800,qx,10800,10800,21600,21600,10800,10800,xe">
+              <v:shapetype w14:anchorId="7EC61275" id="_x0000_t120" coordsize="21600,21600" o:spt="120" path="m10800,qx,10800,10800,21600,21600,10800,10800,xe">
                 <v:path gradientshapeok="t" o:connecttype="custom" o:connectlocs="10800,0;3163,3163;0,10800;3163,18437;10800,21600;18437,18437;21600,10800;18437,3163" textboxrect="3163,3163,18437,18437"/>
               </v:shapetype>
-              <v:shape id="Flowchart: Connector 13" o:spid="_x0000_s1026" type="#_x0000_t120" style="position:absolute;margin-left:41.9pt;margin-top:40.85pt;width:15.8pt;height:12.25pt;z-index:251656192;visibility:visible;mso-wrap-style:square;mso-width-percent:0;mso-height-percent:0;mso-wrap-distance-left:9pt;mso-wrap-distance-top:0;mso-wrap-distance-right:9pt;mso-wrap-distance-bottom:0;mso-position-horizontal:absolute;mso-position-horizontal-relative:text;mso-position-vertical:absolute;mso-position-vertical-relative:text;mso-width-percent:0;mso-height-percent:0;mso-width-relative:margin;mso-height-relative:margin;v-text-anchor:middle" o:gfxdata="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" filled="f" strokecolor="red" strokeweight="1pt">
+              <v:shape id="Flowchart: Connector 13" o:spid="_x0000_s1026" type="#_x0000_t120" style="position:absolute;margin-left:41.9pt;margin-top:40.85pt;width:15.8pt;height:12.25pt;z-index:251667456;visibility:visible;mso-wrap-style:square;mso-width-percent:0;mso-height-percent:0;mso-wrap-distance-left:9pt;mso-wrap-distance-top:0;mso-wrap-distance-right:9pt;mso-wrap-distance-bottom:0;mso-position-horizontal:absolute;mso-position-horizontal-relative:text;mso-position-vertical:absolute;mso-position-vertical-relative:text;mso-width-percent:0;mso-height-percent:0;mso-width-relative:margin;mso-height-relative:margin;v-text-anchor:middle" o:gfxdata="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" filled="f" strokecolor="red" strokeweight="1pt">
                 <v:stroke joinstyle="miter"/>
               </v:shape>
             </w:pict>
@@ -5500,7 +5751,7 @@
         <mc:AlternateContent>
           <mc:Choice Requires="wps">
             <w:drawing>
-              <wp:anchor distT="0" distB="0" distL="114300" distR="114300" simplePos="0" relativeHeight="251654144" behindDoc="0" locked="0" layoutInCell="1" allowOverlap="1" wp14:anchorId="4A614350" wp14:editId="10603253">
+              <wp:anchor distT="0" distB="0" distL="114300" distR="114300" simplePos="0" relativeHeight="251666432" behindDoc="0" locked="0" layoutInCell="1" allowOverlap="1" wp14:anchorId="37092A8D" wp14:editId="75B23019">
                 <wp:simplePos x="0" y="0"/>
                 <wp:positionH relativeFrom="column">
                   <wp:posOffset>2936875</wp:posOffset>
@@ -5580,7 +5831,7 @@
           </mc:Choice>
           <mc:Fallback>
             <w:pict>
-              <v:shapetype w14:anchorId="4A614350" id="_x0000_t13" coordsize="21600,21600" o:spt="13" adj="16200,5400" path="m@0,l@0@1,0@1,0@2@0@2@0,21600,21600,10800xe">
+              <v:shapetype w14:anchorId="37092A8D" id="_x0000_t13" coordsize="21600,21600" o:spt="13" adj="16200,5400" path="m@0,l@0@1,0@1,0@2@0@2@0,21600,21600,10800xe">
                 <v:stroke joinstyle="miter"/>
                 <v:formulas>
                   <v:f eqn="val #0"/>
@@ -5596,7 +5847,7 @@
                   <v:h position="#0,#1" xrange="0,21600" yrange="0,10800"/>
                 </v:handles>
               </v:shapetype>
-              <v:shape id="Right Arrow 11" o:spid="_x0000_s1027" type="#_x0000_t13" style="position:absolute;margin-left:231.25pt;margin-top:123.9pt;width:81.05pt;height:41.4pt;z-index:251654144;visibility:visible;mso-wrap-style:square;mso-width-percent:0;mso-height-percent:0;mso-wrap-distance-left:9pt;mso-wrap-distance-top:0;mso-wrap-distance-right:9pt;mso-wrap-distance-bottom:0;mso-position-horizontal:absolute;mso-position-horizontal-relative:text;mso-position-vertical:absolute;mso-position-vertical-relative:text;mso-width-percent:0;mso-height-percent:0;mso-width-relative:margin;mso-height-relative:margin;v-text-anchor:middle" o:gfxdata="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" adj="16083" fillcolor="#ddd [3204]" strokecolor="#6e6e6e [1604]" strokeweight="1pt">
+              <v:shape id="Right Arrow 11" o:spid="_x0000_s1027" type="#_x0000_t13" style="position:absolute;margin-left:231.25pt;margin-top:123.9pt;width:81.05pt;height:41.4pt;z-index:251666432;visibility:visible;mso-wrap-style:square;mso-width-percent:0;mso-height-percent:0;mso-wrap-distance-left:9pt;mso-wrap-distance-top:0;mso-wrap-distance-right:9pt;mso-wrap-distance-bottom:0;mso-position-horizontal:absolute;mso-position-horizontal-relative:text;mso-position-vertical:absolute;mso-position-vertical-relative:text;mso-width-percent:0;mso-height-percent:0;mso-width-relative:margin;mso-height-relative:margin;v-text-anchor:middle" o:gfxdata="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" adj="16083" fillcolor="#ddd [3204]" strokecolor="#6e6e6e [1604]" strokeweight="1pt">
                 <v:textbox>
                   <w:txbxContent>
                     <w:p>
@@ -5625,7 +5876,7 @@
           <w:noProof/>
         </w:rPr>
         <w:drawing>
-          <wp:anchor distT="0" distB="0" distL="114300" distR="114300" simplePos="0" relativeHeight="251652096" behindDoc="0" locked="0" layoutInCell="1" allowOverlap="1" wp14:anchorId="557760F5" wp14:editId="5FCF89CB">
+          <wp:anchor distT="0" distB="0" distL="114300" distR="114300" simplePos="0" relativeHeight="251665408" behindDoc="0" locked="0" layoutInCell="1" allowOverlap="1" wp14:anchorId="4FEC16DB" wp14:editId="2F35BF6E">
             <wp:simplePos x="0" y="0"/>
             <wp:positionH relativeFrom="column">
               <wp:posOffset>4096518</wp:posOffset>
@@ -5648,7 +5899,7 @@
                     <pic:cNvPicPr/>
                   </pic:nvPicPr>
                   <pic:blipFill>
-                    <a:blip r:embed="rId47" cstate="print">
+                    <a:blip r:embed="rId45" cstate="print">
                       <a:extLst>
                         <a:ext uri="{28A0092B-C50C-407E-A947-70E740481C1C}">
                           <a14:useLocalDpi xmlns:a14="http://schemas.microsoft.com/office/drawing/2010/main" val="0"/>
@@ -5685,7 +5936,7 @@
           <w:noProof/>
         </w:rPr>
         <w:drawing>
-          <wp:inline distT="0" distB="0" distL="0" distR="0" wp14:anchorId="37E61513" wp14:editId="10C35C10">
+          <wp:inline distT="0" distB="0" distL="0" distR="0" wp14:anchorId="3BFD99B5" wp14:editId="0AFE77D1">
             <wp:extent cx="5732145" cy="3222625"/>
             <wp:effectExtent l="0" t="0" r="1905" b="0"/>
             <wp:docPr id="8" name="Picture 8"/>
@@ -5697,6 +5948,74 @@
                 <pic:pic xmlns:pic="http://schemas.openxmlformats.org/drawingml/2006/picture">
                   <pic:nvPicPr>
                     <pic:cNvPr id="8" name="Untitled2.png"/>
+                    <pic:cNvPicPr/>
+                  </pic:nvPicPr>
+                  <pic:blipFill>
+                    <a:blip r:embed="rId46">
+                      <a:extLst>
+                        <a:ext uri="{28A0092B-C50C-407E-A947-70E740481C1C}">
+                          <a14:useLocalDpi xmlns:a14="http://schemas.microsoft.com/office/drawing/2010/main" val="0"/>
+                        </a:ext>
+                      </a:extLst>
+                    </a:blip>
+                    <a:stretch>
+                      <a:fillRect/>
+                    </a:stretch>
+                  </pic:blipFill>
+                  <pic:spPr>
+                    <a:xfrm>
+                      <a:off x="0" y="0"/>
+                      <a:ext cx="5732145" cy="3222625"/>
+                    </a:xfrm>
+                    <a:prstGeom prst="rect">
+                      <a:avLst/>
+                    </a:prstGeom>
+                  </pic:spPr>
+                </pic:pic>
+              </a:graphicData>
+            </a:graphic>
+          </wp:inline>
+        </w:drawing>
+      </w:r>
+    </w:p>
+    <w:p>
+      <w:hyperlink r:id="rId47" w:history="1">
+        <w:r>
+          <w:rPr>
+            <w:rStyle w:val="Hyperlink"/>
+          </w:rPr>
+          <w:t>http://www.rapidqualitysystems.com/Support/Videos/FlowchartEditor</w:t>
+        </w:r>
+      </w:hyperlink>
+    </w:p>
+    <w:p/>
+    <w:p>
+      <w:pPr>
+        <w:pStyle w:val="Heading3"/>
+      </w:pPr>
+      <w:r>
+        <w:lastRenderedPageBreak/>
+        <w:t>Chức năng “High light” cho phép người dùng quan sát code lẫn sơ đồ rỏ ràng hơn.</w:t>
+      </w:r>
+    </w:p>
+    <w:p>
+      <w:r>
+        <w:rPr>
+          <w:noProof/>
+        </w:rPr>
+        <w:drawing>
+          <wp:inline distT="0" distB="0" distL="0" distR="0" wp14:anchorId="0084A6E0" wp14:editId="7C02868F">
+            <wp:extent cx="5732145" cy="3222625"/>
+            <wp:effectExtent l="0" t="0" r="1905" b="0"/>
+            <wp:docPr id="5" name="Picture 5"/>
+            <wp:cNvGraphicFramePr>
+              <a:graphicFrameLocks xmlns:a="http://schemas.openxmlformats.org/drawingml/2006/main" noChangeAspect="1"/>
+            </wp:cNvGraphicFramePr>
+            <a:graphic xmlns:a="http://schemas.openxmlformats.org/drawingml/2006/main">
+              <a:graphicData uri="http://schemas.openxmlformats.org/drawingml/2006/picture">
+                <pic:pic xmlns:pic="http://schemas.openxmlformats.org/drawingml/2006/picture">
+                  <pic:nvPicPr>
+                    <pic:cNvPr id="5" name="Untitled2.png"/>
                     <pic:cNvPicPr/>
                   </pic:nvPicPr>
                   <pic:blipFill>
@@ -5728,22 +6047,11 @@
       </w:r>
     </w:p>
     <w:p>
-      <w:hyperlink r:id="rId49" w:history="1">
-        <w:r>
-          <w:rPr>
-            <w:rStyle w:val="Hyperlink"/>
-          </w:rPr>
-          <w:t>http://www.rapidqualitysystems.com/Support/Videos/FlowchartEditor</w:t>
-        </w:r>
-      </w:hyperlink>
-    </w:p>
-    <w:p/>
-    <w:p>
       <w:pPr>
         <w:pStyle w:val="Heading3"/>
       </w:pPr>
       <w:r>
-        <w:t>Đồng bộ giữa mã giả, flow chart với code.</w:t>
+        <w:t>Xuất các tài liệu dạng word hoặc html:</w:t>
       </w:r>
     </w:p>
     <w:p>
@@ -5751,11 +6059,87 @@
         <w:rPr>
           <w:noProof/>
         </w:rPr>
+        <mc:AlternateContent>
+          <mc:Choice Requires="wps">
+            <w:drawing>
+              <wp:anchor distT="0" distB="0" distL="114300" distR="114300" simplePos="0" relativeHeight="251662848" behindDoc="0" locked="0" layoutInCell="1" allowOverlap="1" wp14:anchorId="4990B608" wp14:editId="15943AFC">
+                <wp:simplePos x="0" y="0"/>
+                <wp:positionH relativeFrom="column">
+                  <wp:posOffset>548640</wp:posOffset>
+                </wp:positionH>
+                <wp:positionV relativeFrom="paragraph">
+                  <wp:posOffset>2075180</wp:posOffset>
+                </wp:positionV>
+                <wp:extent cx="2118360" cy="243840"/>
+                <wp:effectExtent l="0" t="0" r="15240" b="22860"/>
+                <wp:wrapNone/>
+                <wp:docPr id="4" name="Rounded Rectangle 4"/>
+                <wp:cNvGraphicFramePr/>
+                <a:graphic xmlns:a="http://schemas.openxmlformats.org/drawingml/2006/main">
+                  <a:graphicData uri="http://schemas.microsoft.com/office/word/2010/wordprocessingShape">
+                    <wps:wsp>
+                      <wps:cNvSpPr/>
+                      <wps:spPr>
+                        <a:xfrm>
+                          <a:off x="0" y="0"/>
+                          <a:ext cx="2118360" cy="243840"/>
+                        </a:xfrm>
+                        <a:prstGeom prst="roundRect">
+                          <a:avLst/>
+                        </a:prstGeom>
+                        <a:noFill/>
+                        <a:ln>
+                          <a:solidFill>
+                            <a:srgbClr val="C00000"/>
+                          </a:solidFill>
+                        </a:ln>
+                      </wps:spPr>
+                      <wps:style>
+                        <a:lnRef idx="2">
+                          <a:schemeClr val="accent1">
+                            <a:shade val="50000"/>
+                          </a:schemeClr>
+                        </a:lnRef>
+                        <a:fillRef idx="1">
+                          <a:schemeClr val="accent1"/>
+                        </a:fillRef>
+                        <a:effectRef idx="0">
+                          <a:schemeClr val="accent1"/>
+                        </a:effectRef>
+                        <a:fontRef idx="minor">
+                          <a:schemeClr val="lt1"/>
+                        </a:fontRef>
+                      </wps:style>
+                      <wps:bodyPr rot="0" spcFirstLastPara="0" vertOverflow="overflow" horzOverflow="overflow" vert="horz" wrap="square" lIns="91440" tIns="45720" rIns="91440" bIns="45720" numCol="1" spcCol="0" rtlCol="0" fromWordArt="0" anchor="ctr" anchorCtr="0" forceAA="0" compatLnSpc="1">
+                        <a:prstTxWarp prst="textNoShape">
+                          <a:avLst/>
+                        </a:prstTxWarp>
+                        <a:noAutofit/>
+                      </wps:bodyPr>
+                    </wps:wsp>
+                  </a:graphicData>
+                </a:graphic>
+              </wp:anchor>
+            </w:drawing>
+          </mc:Choice>
+          <mc:Fallback>
+            <w:pict>
+              <v:roundrect w14:anchorId="496E1B2E" id="Rounded Rectangle 4" o:spid="_x0000_s1026" style="position:absolute;margin-left:43.2pt;margin-top:163.4pt;width:166.8pt;height:19.2pt;z-index:251662848;visibility:visible;mso-wrap-style:square;mso-wrap-distance-left:9pt;mso-wrap-distance-top:0;mso-wrap-distance-right:9pt;mso-wrap-distance-bottom:0;mso-position-horizontal:absolute;mso-position-horizontal-relative:text;mso-position-vertical:absolute;mso-position-vertical-relative:text;v-text-anchor:middle" arcsize="10923f" o:gfxdata="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" filled="f" strokecolor="#c00000" strokeweight="1pt">
+                <v:stroke joinstyle="miter"/>
+              </v:roundrect>
+            </w:pict>
+          </mc:Fallback>
+        </mc:AlternateContent>
+      </w:r>
+      <w:r>
+        <w:rPr>
+          <w:noProof/>
+        </w:rPr>
         <w:drawing>
-          <wp:inline distT="0" distB="0" distL="0" distR="0" wp14:anchorId="31AF8357" wp14:editId="354E7CEB">
+          <wp:inline distT="0" distB="0" distL="0" distR="0" wp14:anchorId="76414A68" wp14:editId="41D064BA">
             <wp:extent cx="5732145" cy="3222625"/>
             <wp:effectExtent l="0" t="0" r="1905" b="0"/>
-            <wp:docPr id="16" name="Picture 16"/>
+            <wp:docPr id="50" name="Picture 50"/>
             <wp:cNvGraphicFramePr>
               <a:graphicFrameLocks xmlns:a="http://schemas.openxmlformats.org/drawingml/2006/main" noChangeAspect="1"/>
             </wp:cNvGraphicFramePr>
@@ -5763,17 +6147,11 @@
               <a:graphicData uri="http://schemas.openxmlformats.org/drawingml/2006/picture">
                 <pic:pic xmlns:pic="http://schemas.openxmlformats.org/drawingml/2006/picture">
                   <pic:nvPicPr>
-                    <pic:cNvPr id="16" name="Capture3.PNG"/>
+                    <pic:cNvPr id="1" name=""/>
                     <pic:cNvPicPr/>
                   </pic:nvPicPr>
                   <pic:blipFill>
-                    <a:blip r:embed="rId50">
-                      <a:extLst>
-                        <a:ext uri="{28A0092B-C50C-407E-A947-70E740481C1C}">
-                          <a14:useLocalDpi xmlns:a14="http://schemas.microsoft.com/office/drawing/2010/main" val="0"/>
-                        </a:ext>
-                      </a:extLst>
-                    </a:blip>
+                    <a:blip r:embed="rId49"/>
                     <a:stretch>
                       <a:fillRect/>
                     </a:stretch>
@@ -5794,135 +6172,6 @@
         </w:drawing>
       </w:r>
     </w:p>
-    <w:p>
-      <w:hyperlink r:id="rId51" w:history="1">
-        <w:r>
-          <w:rPr>
-            <w:rStyle w:val="Hyperlink"/>
-          </w:rPr>
-          <w:t>http://www.rapidqualitysystems.com/Sup</w:t>
-        </w:r>
-        <w:r>
-          <w:rPr>
-            <w:rStyle w:val="Hyperlink"/>
-          </w:rPr>
-          <w:t>p</w:t>
-        </w:r>
-        <w:r>
-          <w:rPr>
-            <w:rStyle w:val="Hyperlink"/>
-          </w:rPr>
-          <w:t>ort/Videos/EclipsePlugin</w:t>
-        </w:r>
-      </w:hyperlink>
-    </w:p>
-    <w:p>
-      <w:pPr>
-        <w:pStyle w:val="Heading3"/>
-      </w:pPr>
-      <w:r>
-        <w:lastRenderedPageBreak/>
-        <w:t>Chức năng “High light” cho phép người dùng quan sát code lẫn sơ đồ rỏ ràng hơn.</w:t>
-      </w:r>
-    </w:p>
-    <w:p>
-      <w:r>
-        <w:rPr>
-          <w:noProof/>
-        </w:rPr>
-        <w:drawing>
-          <wp:inline distT="0" distB="0" distL="0" distR="0" wp14:anchorId="1F1B14D2" wp14:editId="6CFA80C5">
-            <wp:extent cx="5732145" cy="3222625"/>
-            <wp:effectExtent l="0" t="0" r="1905" b="0"/>
-            <wp:docPr id="5" name="Picture 5"/>
-            <wp:cNvGraphicFramePr>
-              <a:graphicFrameLocks xmlns:a="http://schemas.openxmlformats.org/drawingml/2006/main" noChangeAspect="1"/>
-            </wp:cNvGraphicFramePr>
-            <a:graphic xmlns:a="http://schemas.openxmlformats.org/drawingml/2006/main">
-              <a:graphicData uri="http://schemas.openxmlformats.org/drawingml/2006/picture">
-                <pic:pic xmlns:pic="http://schemas.openxmlformats.org/drawingml/2006/picture">
-                  <pic:nvPicPr>
-                    <pic:cNvPr id="5" name="Untitled2.png"/>
-                    <pic:cNvPicPr/>
-                  </pic:nvPicPr>
-                  <pic:blipFill>
-                    <a:blip r:embed="rId52">
-                      <a:extLst>
-                        <a:ext uri="{28A0092B-C50C-407E-A947-70E740481C1C}">
-                          <a14:useLocalDpi xmlns:a14="http://schemas.microsoft.com/office/drawing/2010/main" val="0"/>
-                        </a:ext>
-                      </a:extLst>
-                    </a:blip>
-                    <a:stretch>
-                      <a:fillRect/>
-                    </a:stretch>
-                  </pic:blipFill>
-                  <pic:spPr>
-                    <a:xfrm>
-                      <a:off x="0" y="0"/>
-                      <a:ext cx="5732145" cy="3222625"/>
-                    </a:xfrm>
-                    <a:prstGeom prst="rect">
-                      <a:avLst/>
-                    </a:prstGeom>
-                  </pic:spPr>
-                </pic:pic>
-              </a:graphicData>
-            </a:graphic>
-          </wp:inline>
-        </w:drawing>
-      </w:r>
-    </w:p>
-    <w:p>
-      <w:pPr>
-        <w:pStyle w:val="Heading3"/>
-      </w:pPr>
-      <w:r>
-        <w:t>Xuất các tài liệu dạng word hoặc html:</w:t>
-      </w:r>
-    </w:p>
-    <w:p>
-      <w:r>
-        <w:rPr>
-          <w:noProof/>
-        </w:rPr>
-        <w:drawing>
-          <wp:inline distT="0" distB="0" distL="0" distR="0" wp14:anchorId="612B0684" wp14:editId="4AA5E705">
-            <wp:extent cx="5732145" cy="3222625"/>
-            <wp:effectExtent l="0" t="0" r="1905" b="0"/>
-            <wp:docPr id="50" name="Picture 50"/>
-            <wp:cNvGraphicFramePr>
-              <a:graphicFrameLocks xmlns:a="http://schemas.openxmlformats.org/drawingml/2006/main" noChangeAspect="1"/>
-            </wp:cNvGraphicFramePr>
-            <a:graphic xmlns:a="http://schemas.openxmlformats.org/drawingml/2006/main">
-              <a:graphicData uri="http://schemas.openxmlformats.org/drawingml/2006/picture">
-                <pic:pic xmlns:pic="http://schemas.openxmlformats.org/drawingml/2006/picture">
-                  <pic:nvPicPr>
-                    <pic:cNvPr id="1" name=""/>
-                    <pic:cNvPicPr/>
-                  </pic:nvPicPr>
-                  <pic:blipFill>
-                    <a:blip r:embed="rId53"/>
-                    <a:stretch>
-                      <a:fillRect/>
-                    </a:stretch>
-                  </pic:blipFill>
-                  <pic:spPr>
-                    <a:xfrm>
-                      <a:off x="0" y="0"/>
-                      <a:ext cx="5732145" cy="3222625"/>
-                    </a:xfrm>
-                    <a:prstGeom prst="rect">
-                      <a:avLst/>
-                    </a:prstGeom>
-                  </pic:spPr>
-                </pic:pic>
-              </a:graphicData>
-            </a:graphic>
-          </wp:inline>
-        </w:drawing>
-      </w:r>
-    </w:p>
     <w:p/>
     <w:p/>
     <w:p/>
@@ -5968,18 +6217,18 @@
         <mc:AlternateContent>
           <mc:Choice Requires="wps">
             <w:drawing>
-              <wp:anchor distT="0" distB="0" distL="114300" distR="114300" simplePos="0" relativeHeight="251659264" behindDoc="0" locked="0" layoutInCell="1" allowOverlap="1" wp14:anchorId="599C8853" wp14:editId="6526CC5D">
+              <wp:anchor distT="0" distB="0" distL="114300" distR="114300" simplePos="0" relativeHeight="251668992" behindDoc="0" locked="0" layoutInCell="1" allowOverlap="1" wp14:anchorId="3844AC0D" wp14:editId="2AA2187D">
                 <wp:simplePos x="0" y="0"/>
                 <wp:positionH relativeFrom="column">
-                  <wp:posOffset>173295</wp:posOffset>
+                  <wp:posOffset>205740</wp:posOffset>
                 </wp:positionH>
                 <wp:positionV relativeFrom="paragraph">
-                  <wp:posOffset>2744470</wp:posOffset>
+                  <wp:posOffset>2884805</wp:posOffset>
                 </wp:positionV>
-                <wp:extent cx="870508" cy="446227"/>
-                <wp:effectExtent l="0" t="0" r="25400" b="11430"/>
+                <wp:extent cx="998220" cy="220980"/>
+                <wp:effectExtent l="0" t="0" r="11430" b="26670"/>
                 <wp:wrapNone/>
-                <wp:docPr id="45" name="Flowchart: Connector 45"/>
+                <wp:docPr id="17" name="Rounded Rectangle 17"/>
                 <wp:cNvGraphicFramePr/>
                 <a:graphic xmlns:a="http://schemas.openxmlformats.org/drawingml/2006/main">
                   <a:graphicData uri="http://schemas.microsoft.com/office/word/2010/wordprocessingShape">
@@ -5988,15 +6237,15 @@
                       <wps:spPr>
                         <a:xfrm>
                           <a:off x="0" y="0"/>
-                          <a:ext cx="870508" cy="446227"/>
+                          <a:ext cx="998220" cy="220980"/>
                         </a:xfrm>
-                        <a:prstGeom prst="flowChartConnector">
+                        <a:prstGeom prst="roundRect">
                           <a:avLst/>
                         </a:prstGeom>
                         <a:noFill/>
                         <a:ln>
                           <a:solidFill>
-                            <a:srgbClr val="FF0000"/>
+                            <a:srgbClr val="C00000"/>
                           </a:solidFill>
                         </a:ln>
                       </wps:spPr>
@@ -6036,9 +6285,9 @@
           </mc:Choice>
           <mc:Fallback>
             <w:pict>
-              <v:shape w14:anchorId="1F4B9334" id="Flowchart: Connector 45" o:spid="_x0000_s1026" type="#_x0000_t120" style="position:absolute;margin-left:13.65pt;margin-top:216.1pt;width:68.55pt;height:35.15pt;z-index:251659264;visibility:visible;mso-wrap-style:square;mso-width-percent:0;mso-height-percent:0;mso-wrap-distance-left:9pt;mso-wrap-distance-top:0;mso-wrap-distance-right:9pt;mso-wrap-distance-bottom:0;mso-position-horizontal:absolute;mso-position-horizontal-relative:text;mso-position-vertical:absolute;mso-position-vertical-relative:text;mso-width-percent:0;mso-height-percent:0;mso-width-relative:margin;mso-height-relative:margin;v-text-anchor:middle" o:gfxdata="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" filled="f" strokecolor="red" strokeweight="1pt">
+              <v:roundrect w14:anchorId="7C5256CC" id="Rounded Rectangle 17" o:spid="_x0000_s1026" style="position:absolute;margin-left:16.2pt;margin-top:227.15pt;width:78.6pt;height:17.4pt;z-index:251668992;visibility:visible;mso-wrap-style:square;mso-width-percent:0;mso-height-percent:0;mso-wrap-distance-left:9pt;mso-wrap-distance-top:0;mso-wrap-distance-right:9pt;mso-wrap-distance-bottom:0;mso-position-horizontal:absolute;mso-position-horizontal-relative:text;mso-position-vertical:absolute;mso-position-vertical-relative:text;mso-width-percent:0;mso-height-percent:0;mso-width-relative:margin;mso-height-relative:margin;v-text-anchor:middle" arcsize="10923f" o:gfxdata="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" filled="f" strokecolor="#c00000" strokeweight="1pt">
                 <v:stroke joinstyle="miter"/>
-              </v:shape>
+              </v:roundrect>
             </w:pict>
           </mc:Fallback>
         </mc:AlternateContent>
@@ -6048,7 +6297,7 @@
           <w:noProof/>
         </w:rPr>
         <w:drawing>
-          <wp:inline distT="0" distB="0" distL="0" distR="0" wp14:anchorId="1C7B016D" wp14:editId="35F26CD1">
+          <wp:inline distT="0" distB="0" distL="0" distR="0" wp14:anchorId="386FA2B9" wp14:editId="2DD511F2">
             <wp:extent cx="5732145" cy="3222625"/>
             <wp:effectExtent l="0" t="0" r="1905" b="0"/>
             <wp:docPr id="51" name="Picture 51"/>
@@ -6063,7 +6312,7 @@
                     <pic:cNvPicPr/>
                   </pic:nvPicPr>
                   <pic:blipFill>
-                    <a:blip r:embed="rId54"/>
+                    <a:blip r:embed="rId50"/>
                     <a:stretch>
                       <a:fillRect/>
                     </a:stretch>
@@ -6093,7 +6342,82 @@
         </w:numPr>
       </w:pPr>
       <w:r>
-        <w:t>Tài liệu định dạng heading cấu trúc trang</w:t>
+        <w:t xml:space="preserve">Tài liệu </w:t>
+      </w:r>
+      <w:r>
+        <w:t>khi xuất ra có:</w:t>
+      </w:r>
+    </w:p>
+    <w:p>
+      <w:pPr>
+        <w:pStyle w:val="ListParagraph"/>
+        <w:numPr>
+          <w:ilvl w:val="1"/>
+          <w:numId w:val="4"/>
+        </w:numPr>
+      </w:pPr>
+      <w:r>
+        <w:t>Đ</w:t>
+      </w:r>
+      <w:r>
+        <w:t>ịnh dạng heading</w:t>
+      </w:r>
+      <w:r>
+        <w:t xml:space="preserve"> -&gt; </w:t>
+      </w:r>
+      <w:r>
+        <w:t>cấu trúc trang</w:t>
+      </w:r>
+      <w:r>
+        <w:t xml:space="preserve"> rõ ràng</w:t>
+      </w:r>
+      <w:r>
+        <w:t>, có thể sinh mục lục tự động</w:t>
+      </w:r>
+      <w:r>
+        <w:t>.</w:t>
+      </w:r>
+    </w:p>
+    <w:p>
+      <w:pPr>
+        <w:pStyle w:val="ListParagraph"/>
+        <w:numPr>
+          <w:ilvl w:val="1"/>
+          <w:numId w:val="4"/>
+        </w:numPr>
+      </w:pPr>
+      <w:r>
+        <w:t>Header, footer.</w:t>
+      </w:r>
+    </w:p>
+    <w:p>
+      <w:pPr>
+        <w:pStyle w:val="ListParagraph"/>
+        <w:numPr>
+          <w:ilvl w:val="1"/>
+          <w:numId w:val="4"/>
+        </w:numPr>
+      </w:pPr>
+      <w:r>
+        <w:t>Trang bìa</w:t>
+      </w:r>
+      <w:r>
+        <w:t xml:space="preserve"> ràng</w:t>
+      </w:r>
+      <w:r>
+        <w:t>.</w:t>
+      </w:r>
+    </w:p>
+    <w:p>
+      <w:pPr>
+        <w:pStyle w:val="ListParagraph"/>
+        <w:numPr>
+          <w:ilvl w:val="0"/>
+          <w:numId w:val="14"/>
+        </w:numPr>
+      </w:pPr>
+      <w:r>
+        <w:t>Phù hợp với chuẩn tài liệu thiết kế chung thường dùng.</w:t>
       </w:r>
     </w:p>
     <w:p>
@@ -6107,7 +6431,7 @@
         <mc:AlternateContent>
           <mc:Choice Requires="wps">
             <w:drawing>
-              <wp:anchor distT="0" distB="0" distL="114300" distR="114300" simplePos="0" relativeHeight="251660288" behindDoc="0" locked="0" layoutInCell="1" allowOverlap="1" wp14:anchorId="30456CF0" wp14:editId="7270F2F3">
+              <wp:anchor distT="0" distB="0" distL="114300" distR="114300" simplePos="0" relativeHeight="251671552" behindDoc="0" locked="0" layoutInCell="1" allowOverlap="1" wp14:anchorId="176550F5" wp14:editId="24DF7829">
                 <wp:simplePos x="0" y="0"/>
                 <wp:positionH relativeFrom="column">
                   <wp:posOffset>3604895</wp:posOffset>
@@ -6192,7 +6516,7 @@
           </mc:Choice>
           <mc:Fallback>
             <w:pict>
-              <v:shapetype w14:anchorId="30456CF0" id="_x0000_t63" coordsize="21600,21600" o:spt="63" adj="1350,25920" path="wr,,21600,21600@15@16@17@18l@21@22xe">
+              <v:shapetype w14:anchorId="176550F5" id="_x0000_t63" coordsize="21600,21600" o:spt="63" adj="1350,25920" path="wr,,21600,21600@15@16@17@18l@21@22xe">
                 <v:stroke joinstyle="miter"/>
                 <v:formulas>
                   <v:f eqn="val #0"/>
@@ -6224,7 +6548,7 @@
                   <v:h position="#0,#1"/>
                 </v:handles>
               </v:shapetype>
-              <v:shape id="Oval Callout 46" o:spid="_x0000_s1028" type="#_x0000_t63" style="position:absolute;left:0;text-align:left;margin-left:283.85pt;margin-top:56.1pt;width:67.95pt;height:42pt;z-index:251660288;visibility:visible;mso-wrap-style:square;mso-width-percent:0;mso-height-percent:0;mso-wrap-distance-left:9pt;mso-wrap-distance-top:0;mso-wrap-distance-right:9pt;mso-wrap-distance-bottom:0;mso-position-horizontal:absolute;mso-position-horizontal-relative:text;mso-position-vertical:absolute;mso-position-vertical-relative:text;mso-width-percent:0;mso-height-percent:0;mso-width-relative:margin;mso-height-relative:margin;v-text-anchor:middle" o:gfxdata="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" adj="-7631,17555" fillcolor="#ddd [3204]" strokecolor="#6e6e6e [1604]" strokeweight="1pt">
+              <v:shape id="Oval Callout 46" o:spid="_x0000_s1028" type="#_x0000_t63" style="position:absolute;left:0;text-align:left;margin-left:283.85pt;margin-top:56.1pt;width:67.95pt;height:42pt;z-index:251671552;visibility:visible;mso-wrap-style:square;mso-width-percent:0;mso-height-percent:0;mso-wrap-distance-left:9pt;mso-wrap-distance-top:0;mso-wrap-distance-right:9pt;mso-wrap-distance-bottom:0;mso-position-horizontal:absolute;mso-position-horizontal-relative:text;mso-position-vertical:absolute;mso-position-vertical-relative:text;mso-width-percent:0;mso-height-percent:0;mso-width-relative:margin;mso-height-relative:margin;v-text-anchor:middle" o:gfxdata="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" adj="-7631,17555" fillcolor="#ddd [3204]" strokecolor="#6e6e6e [1604]" strokeweight="1pt">
                 <v:textbox>
                   <w:txbxContent>
                     <w:p>
@@ -6257,7 +6581,7 @@
         <mc:AlternateContent>
           <mc:Choice Requires="wps">
             <w:drawing>
-              <wp:anchor distT="0" distB="0" distL="114300" distR="114300" simplePos="0" relativeHeight="251661312" behindDoc="0" locked="0" layoutInCell="1" allowOverlap="1" wp14:anchorId="72254438" wp14:editId="1AB70092">
+              <wp:anchor distT="0" distB="0" distL="114300" distR="114300" simplePos="0" relativeHeight="251672576" behindDoc="0" locked="0" layoutInCell="1" allowOverlap="1" wp14:anchorId="2C11765E" wp14:editId="34F6B3D7">
                 <wp:simplePos x="0" y="0"/>
                 <wp:positionH relativeFrom="column">
                   <wp:posOffset>1241425</wp:posOffset>
@@ -6342,7 +6666,7 @@
           </mc:Choice>
           <mc:Fallback>
             <w:pict>
-              <v:shape w14:anchorId="72254438" id="Oval Callout 47" o:spid="_x0000_s1029" type="#_x0000_t63" style="position:absolute;left:0;text-align:left;margin-left:97.75pt;margin-top:10.6pt;width:93.85pt;height:51.2pt;z-index:251661312;visibility:visible;mso-wrap-style:square;mso-width-percent:0;mso-height-percent:0;mso-wrap-distance-left:9pt;mso-wrap-distance-top:0;mso-wrap-distance-right:9pt;mso-wrap-distance-bottom:0;mso-position-horizontal:absolute;mso-position-horizontal-relative:text;mso-position-vertical:absolute;mso-position-vertical-relative:text;mso-width-percent:0;mso-height-percent:0;mso-width-relative:margin;mso-height-relative:margin;v-text-anchor:middle" o:gfxdata="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" adj="-5304,17680" fillcolor="#ddd [3204]" strokecolor="#6e6e6e [1604]" strokeweight="1pt">
+              <v:shape w14:anchorId="2C11765E" id="Oval Callout 47" o:spid="_x0000_s1029" type="#_x0000_t63" style="position:absolute;left:0;text-align:left;margin-left:97.75pt;margin-top:10.6pt;width:93.85pt;height:51.2pt;z-index:251672576;visibility:visible;mso-wrap-style:square;mso-width-percent:0;mso-height-percent:0;mso-wrap-distance-left:9pt;mso-wrap-distance-top:0;mso-wrap-distance-right:9pt;mso-wrap-distance-bottom:0;mso-position-horizontal:absolute;mso-position-horizontal-relative:text;mso-position-vertical:absolute;mso-position-vertical-relative:text;mso-width-percent:0;mso-height-percent:0;mso-width-relative:margin;mso-height-relative:margin;v-text-anchor:middle" o:gfxdata="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" adj="-5304,17680" fillcolor="#ddd [3204]" strokecolor="#6e6e6e [1604]" strokeweight="1pt">
                 <v:textbox>
                   <w:txbxContent>
                     <w:p>
@@ -6375,7 +6699,7 @@
         <mc:AlternateContent>
           <mc:Choice Requires="wps">
             <w:drawing>
-              <wp:anchor distT="0" distB="0" distL="114300" distR="114300" simplePos="0" relativeHeight="251662336" behindDoc="0" locked="0" layoutInCell="1" allowOverlap="1" wp14:anchorId="799DADFD" wp14:editId="3128B1A8">
+              <wp:anchor distT="0" distB="0" distL="114300" distR="114300" simplePos="0" relativeHeight="251673600" behindDoc="0" locked="0" layoutInCell="1" allowOverlap="1" wp14:anchorId="775E01B7" wp14:editId="6C74B5AD">
                 <wp:simplePos x="0" y="0"/>
                 <wp:positionH relativeFrom="column">
                   <wp:posOffset>3552711</wp:posOffset>
@@ -6474,7 +6798,7 @@
           </mc:Choice>
           <mc:Fallback>
             <w:pict>
-              <v:shape w14:anchorId="799DADFD" id="Oval Callout 48" o:spid="_x0000_s1030" type="#_x0000_t63" style="position:absolute;left:0;text-align:left;margin-left:279.75pt;margin-top:142.5pt;width:67.95pt;height:42pt;z-index:251662336;visibility:visible;mso-wrap-style:square;mso-width-percent:0;mso-height-percent:0;mso-wrap-distance-left:9pt;mso-wrap-distance-top:0;mso-wrap-distance-right:9pt;mso-wrap-distance-bottom:0;mso-position-horizontal:absolute;mso-position-horizontal-relative:text;mso-position-vertical:absolute;mso-position-vertical-relative:text;mso-width-percent:0;mso-height-percent:0;mso-width-relative:margin;mso-height-relative:margin;v-text-anchor:middle" o:gfxdata="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" adj="-7631,17555" fillcolor="#ddd [3204]" strokecolor="#6e6e6e [1604]" strokeweight="1pt">
+              <v:shape w14:anchorId="775E01B7" id="Oval Callout 48" o:spid="_x0000_s1030" type="#_x0000_t63" style="position:absolute;left:0;text-align:left;margin-left:279.75pt;margin-top:142.5pt;width:67.95pt;height:42pt;z-index:251673600;visibility:visible;mso-wrap-style:square;mso-width-percent:0;mso-height-percent:0;mso-wrap-distance-left:9pt;mso-wrap-distance-top:0;mso-wrap-distance-right:9pt;mso-wrap-distance-bottom:0;mso-position-horizontal:absolute;mso-position-horizontal-relative:text;mso-position-vertical:absolute;mso-position-vertical-relative:text;mso-width-percent:0;mso-height-percent:0;mso-width-relative:margin;mso-height-relative:margin;v-text-anchor:middle" o:gfxdata="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" adj="-7631,17555" fillcolor="#ddd [3204]" strokecolor="#6e6e6e [1604]" strokeweight="1pt">
                 <v:textbox>
                   <w:txbxContent>
                     <w:p>
@@ -6519,7 +6843,7 @@
           <w:noProof/>
         </w:rPr>
         <w:drawing>
-          <wp:inline distT="0" distB="0" distL="0" distR="0" wp14:anchorId="01343F7E" wp14:editId="4C7486DC">
+          <wp:inline distT="0" distB="0" distL="0" distR="0" wp14:anchorId="546A92C6" wp14:editId="178DA98C">
             <wp:extent cx="5732145" cy="3222625"/>
             <wp:effectExtent l="0" t="0" r="1905" b="0"/>
             <wp:docPr id="52" name="Picture 52"/>
@@ -6534,7 +6858,7 @@
                     <pic:cNvPicPr/>
                   </pic:nvPicPr>
                   <pic:blipFill>
-                    <a:blip r:embed="rId55"/>
+                    <a:blip r:embed="rId51"/>
                     <a:stretch>
                       <a:fillRect/>
                     </a:stretch>
@@ -6581,7 +6905,7 @@
         <mc:AlternateContent>
           <mc:Choice Requires="wps">
             <w:drawing>
-              <wp:anchor distT="0" distB="0" distL="114300" distR="114300" simplePos="0" relativeHeight="251663360" behindDoc="0" locked="0" layoutInCell="1" allowOverlap="1" wp14:anchorId="2D6687B5" wp14:editId="5170EB44">
+              <wp:anchor distT="0" distB="0" distL="114300" distR="114300" simplePos="0" relativeHeight="251674624" behindDoc="0" locked="0" layoutInCell="1" allowOverlap="1" wp14:anchorId="30AE1DC0" wp14:editId="22B829F1">
                 <wp:simplePos x="0" y="0"/>
                 <wp:positionH relativeFrom="column">
                   <wp:posOffset>2099005</wp:posOffset>
@@ -6673,7 +6997,7 @@
           </mc:Choice>
           <mc:Fallback>
             <w:pict>
-              <v:shape w14:anchorId="2D6687B5" id="Oval Callout 49" o:spid="_x0000_s1031" type="#_x0000_t63" style="position:absolute;left:0;text-align:left;margin-left:165.3pt;margin-top:49pt;width:67.95pt;height:42.05pt;z-index:251663360;visibility:visible;mso-wrap-style:square;mso-width-percent:0;mso-height-percent:0;mso-wrap-distance-left:9pt;mso-wrap-distance-top:0;mso-wrap-distance-right:9pt;mso-wrap-distance-bottom:0;mso-position-horizontal:absolute;mso-position-horizontal-relative:text;mso-position-vertical:absolute;mso-position-vertical-relative:text;mso-width-percent:0;mso-height-percent:0;mso-width-relative:margin;mso-height-relative:margin;v-text-anchor:middle" o:gfxdata="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" adj="-7631,17555" fillcolor="#ddd [3204]" strokecolor="#6e6e6e [1604]" strokeweight="1pt">
+              <v:shape w14:anchorId="30AE1DC0" id="Oval Callout 49" o:spid="_x0000_s1031" type="#_x0000_t63" style="position:absolute;left:0;text-align:left;margin-left:165.3pt;margin-top:49pt;width:67.95pt;height:42.05pt;z-index:251674624;visibility:visible;mso-wrap-style:square;mso-width-percent:0;mso-height-percent:0;mso-wrap-distance-left:9pt;mso-wrap-distance-top:0;mso-wrap-distance-right:9pt;mso-wrap-distance-bottom:0;mso-position-horizontal:absolute;mso-position-horizontal-relative:text;mso-position-vertical:absolute;mso-position-vertical-relative:text;mso-width-percent:0;mso-height-percent:0;mso-width-relative:margin;mso-height-relative:margin;v-text-anchor:middle" o:gfxdata="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" adj="-7631,17555" fillcolor="#ddd [3204]" strokecolor="#6e6e6e [1604]" strokeweight="1pt">
                 <v:textbox>
                   <w:txbxContent>
                     <w:p>
@@ -6711,7 +7035,7 @@
           <w:noProof/>
         </w:rPr>
         <w:drawing>
-          <wp:anchor distT="0" distB="0" distL="114300" distR="114300" simplePos="0" relativeHeight="251664384" behindDoc="0" locked="0" layoutInCell="1" allowOverlap="1" wp14:anchorId="73FE789A" wp14:editId="0465912D">
+          <wp:anchor distT="0" distB="0" distL="114300" distR="114300" simplePos="0" relativeHeight="251675648" behindDoc="0" locked="0" layoutInCell="1" allowOverlap="1" wp14:anchorId="0E2DB834" wp14:editId="0B005878">
             <wp:simplePos x="0" y="0"/>
             <wp:positionH relativeFrom="column">
               <wp:posOffset>3273169</wp:posOffset>
@@ -6736,7 +7060,7 @@
                     </pic:cNvPicPr>
                   </pic:nvPicPr>
                   <pic:blipFill>
-                    <a:blip r:embed="rId56">
+                    <a:blip r:embed="rId52">
                       <a:extLst>
                         <a:ext uri="{28A0092B-C50C-407E-A947-70E740481C1C}">
                           <a14:useLocalDpi xmlns:a14="http://schemas.microsoft.com/office/drawing/2010/main" val="0"/>
@@ -6774,11 +7098,14 @@
         </w:drawing>
       </w:r>
       <w:r>
+        <w:t>Phân cấp tài liệu rõ ràng, dùng các liên kết để xem các thành phần chi tiết.</w:t>
+      </w:r>
+      <w:r>
         <w:rPr>
           <w:noProof/>
         </w:rPr>
         <w:drawing>
-          <wp:inline distT="0" distB="0" distL="0" distR="0" wp14:anchorId="477F2E1C" wp14:editId="7518BBF0">
+          <wp:inline distT="0" distB="0" distL="0" distR="0" wp14:anchorId="274EA233" wp14:editId="0EB1579F">
             <wp:extent cx="5732145" cy="3222625"/>
             <wp:effectExtent l="0" t="0" r="1905" b="0"/>
             <wp:docPr id="54" name="Picture 54"/>
@@ -6793,7 +7120,7 @@
                     <pic:cNvPicPr/>
                   </pic:nvPicPr>
                   <pic:blipFill>
-                    <a:blip r:embed="rId57"/>
+                    <a:blip r:embed="rId53"/>
                     <a:stretch>
                       <a:fillRect/>
                     </a:stretch>
@@ -6819,6 +7146,86 @@
         <w:pStyle w:val="Heading3"/>
       </w:pPr>
       <w:r>
+        <w:t>Xem và chỉnh sửa thiết kế sử dụng mã giả.</w:t>
+      </w:r>
+      <w:r>
+        <w:rPr>
+          <w:rFonts w:ascii="Trebuchet MS" w:hAnsi="Trebuchet MS"/>
+          <w:color w:val="5B6066"/>
+          <w:sz w:val="18"/>
+          <w:szCs w:val="18"/>
+          <w:shd w:val="clear" w:color="auto" w:fill="FFFFFF"/>
+        </w:rPr>
+        <w:t xml:space="preserve"> </w:t>
+      </w:r>
+      <w:r>
+        <w:rPr>
+          <w:rFonts w:ascii="Trebuchet MS" w:hAnsi="Trebuchet MS"/>
+          <w:color w:val="5B6066"/>
+          <w:sz w:val="18"/>
+          <w:szCs w:val="18"/>
+          <w:shd w:val="clear" w:color="auto" w:fill="FFFFFF"/>
+        </w:rPr>
+        <w:t>“View and edit design using plain English.”</w:t>
+      </w:r>
+    </w:p>
+    <w:p>
+      <w:r>
+        <w:rPr>
+          <w:noProof/>
+        </w:rPr>
+        <w:drawing>
+          <wp:inline distT="0" distB="0" distL="0" distR="0" wp14:anchorId="2A714950" wp14:editId="57163D1B">
+            <wp:extent cx="5732145" cy="3222625"/>
+            <wp:effectExtent l="0" t="0" r="1905" b="0"/>
+            <wp:docPr id="2" name="Picture 2"/>
+            <wp:cNvGraphicFramePr>
+              <a:graphicFrameLocks xmlns:a="http://schemas.openxmlformats.org/drawingml/2006/main" noChangeAspect="1"/>
+            </wp:cNvGraphicFramePr>
+            <a:graphic xmlns:a="http://schemas.openxmlformats.org/drawingml/2006/main">
+              <a:graphicData uri="http://schemas.openxmlformats.org/drawingml/2006/picture">
+                <pic:pic xmlns:pic="http://schemas.openxmlformats.org/drawingml/2006/picture">
+                  <pic:nvPicPr>
+                    <pic:cNvPr id="1" name=""/>
+                    <pic:cNvPicPr/>
+                  </pic:nvPicPr>
+                  <pic:blipFill>
+                    <a:blip r:embed="rId54"/>
+                    <a:stretch>
+                      <a:fillRect/>
+                    </a:stretch>
+                  </pic:blipFill>
+                  <pic:spPr>
+                    <a:xfrm>
+                      <a:off x="0" y="0"/>
+                      <a:ext cx="5732145" cy="3222625"/>
+                    </a:xfrm>
+                    <a:prstGeom prst="rect">
+                      <a:avLst/>
+                    </a:prstGeom>
+                  </pic:spPr>
+                </pic:pic>
+              </a:graphicData>
+            </a:graphic>
+          </wp:inline>
+        </w:drawing>
+      </w:r>
+    </w:p>
+    <w:p>
+      <w:hyperlink r:id="rId55" w:history="1">
+        <w:r>
+          <w:rPr>
+            <w:rStyle w:val="Hyperlink"/>
+          </w:rPr>
+          <w:t>http://www.rapidqualitysystems.com/Support/Videos/PseudocodeEditor</w:t>
+        </w:r>
+      </w:hyperlink>
+    </w:p>
+    <w:p>
+      <w:pPr>
+        <w:pStyle w:val="Heading3"/>
+      </w:pPr>
+      <w:r>
         <w:t>Ưu và nhược điểm</w:t>
       </w:r>
     </w:p>
@@ -6835,8 +7242,6 @@
         </w:rPr>
         <w:t>Ưu điểm:</w:t>
       </w:r>
-      <w:bookmarkStart w:id="19" w:name="_GoBack"/>
-      <w:bookmarkEnd w:id="19"/>
     </w:p>
     <w:p>
       <w:pPr>
@@ -6847,36 +7252,9 @@
         </w:numPr>
       </w:pPr>
       <w:r>
-        <w:t>Thiết kế sản phẩm từ mã java và tạo ra mã java từ thiết kế.</w:t>
-      </w:r>
-      <w:r>
-        <w:rPr>
-          <w:rFonts w:ascii="Trebuchet MS" w:hAnsi="Trebuchet MS"/>
-          <w:color w:val="5B6066"/>
-          <w:sz w:val="18"/>
-          <w:szCs w:val="18"/>
-          <w:shd w:val="clear" w:color="auto" w:fill="FFFFFF"/>
-        </w:rPr>
-        <w:t xml:space="preserve"> </w:t>
-      </w:r>
-      <w:r>
-        <w:rPr>
-          <w:rFonts w:ascii="Trebuchet MS" w:hAnsi="Trebuchet MS"/>
-          <w:color w:val="FF0000"/>
-          <w:sz w:val="18"/>
-          <w:szCs w:val="18"/>
-          <w:shd w:val="clear" w:color="auto" w:fill="FFFFFF"/>
-        </w:rPr>
-        <w:t>“Produce design from Java code and generate Java code from design”</w:t>
-      </w:r>
-      <w:r>
-        <w:rPr>
-          <w:rFonts w:ascii="Trebuchet MS" w:hAnsi="Trebuchet MS"/>
-          <w:color w:val="5B6066"/>
-          <w:sz w:val="18"/>
-          <w:szCs w:val="18"/>
-          <w:shd w:val="clear" w:color="auto" w:fill="FFFFFF"/>
-        </w:rPr>
+        <w:t>Dựng lại bản thiết kế từ mã nguồn và sinh ra code từ bản thiết kế</w:t>
+      </w:r>
+      <w:r>
         <w:t>.</w:t>
       </w:r>
     </w:p>
@@ -6889,30 +7267,7 @@
         </w:numPr>
       </w:pPr>
       <w:r>
-        <w:t>Giảm thời gian phát triển phần mềm và chi phí.</w:t>
-      </w:r>
-      <w:r>
-        <w:rPr>
-          <w:rFonts w:ascii="Trebuchet MS" w:hAnsi="Trebuchet MS"/>
-          <w:color w:val="5B6066"/>
-          <w:sz w:val="18"/>
-          <w:szCs w:val="18"/>
-          <w:shd w:val="clear" w:color="auto" w:fill="FFFFFF"/>
-        </w:rPr>
-        <w:t xml:space="preserve"> </w:t>
-      </w:r>
-      <w:r>
-        <w:rPr>
-          <w:rFonts w:ascii="Trebuchet MS" w:hAnsi="Trebuchet MS"/>
-          <w:color w:val="FF0000"/>
-          <w:sz w:val="18"/>
-          <w:szCs w:val="18"/>
-          <w:shd w:val="clear" w:color="auto" w:fill="FFFFFF"/>
-        </w:rPr>
-        <w:t>“Reduce software development time and costs”</w:t>
-      </w:r>
-      <w:r>
-        <w:t xml:space="preserve"> </w:t>
+        <w:t xml:space="preserve">Giảm thời gian phát triển phần mềm và chi phí. </w:t>
       </w:r>
     </w:p>
     <w:p>
@@ -6924,30 +7279,13 @@
         </w:numPr>
       </w:pPr>
       <w:r>
-        <w:t>Nhanh chóng tạo ra các dòng biểu đồ từ mã giả.</w:t>
-      </w:r>
-      <w:r>
-        <w:rPr>
-          <w:rFonts w:ascii="Trebuchet MS" w:hAnsi="Trebuchet MS"/>
-          <w:color w:val="5B6066"/>
-          <w:sz w:val="18"/>
-          <w:szCs w:val="18"/>
-          <w:shd w:val="clear" w:color="auto" w:fill="FFFFFF"/>
-        </w:rPr>
-        <w:t xml:space="preserve"> </w:t>
-      </w:r>
-      <w:r>
-        <w:rPr>
-          <w:rFonts w:ascii="Trebuchet MS" w:hAnsi="Trebuchet MS"/>
-          <w:color w:val="FF0000"/>
-          <w:sz w:val="18"/>
-          <w:szCs w:val="18"/>
-          <w:shd w:val="clear" w:color="auto" w:fill="FFFFFF"/>
-        </w:rPr>
-        <w:t>“Quickly create flow charts from pseudocode”</w:t>
-      </w:r>
-      <w:r>
-        <w:t xml:space="preserve">  </w:t>
+        <w:t xml:space="preserve">Nhanh chóng tạo ra các </w:t>
+      </w:r>
+      <w:r>
+        <w:t>flow chart</w:t>
+      </w:r>
+      <w:r>
+        <w:t xml:space="preserve"> từ mã giả. </w:t>
       </w:r>
     </w:p>
     <w:p>
@@ -6959,40 +7297,8 @@
         </w:numPr>
       </w:pPr>
       <w:r>
-        <w:rPr>
-          <w:rFonts w:asciiTheme="majorHAnsi" w:hAnsiTheme="majorHAnsi" w:cstheme="majorHAnsi"/>
-          <w:shd w:val="clear" w:color="auto" w:fill="FFFFFF"/>
-        </w:rPr>
-        <w:t>Triệt để thiết kế toàn bộ dự án trả trước ở cấp thủ tục.</w:t>
-      </w:r>
-      <w:r>
-        <w:rPr>
-          <w:rFonts w:asciiTheme="majorHAnsi" w:hAnsiTheme="majorHAnsi" w:cstheme="majorHAnsi"/>
-          <w:sz w:val="18"/>
-          <w:szCs w:val="18"/>
-          <w:shd w:val="clear" w:color="auto" w:fill="FFFFFF"/>
-        </w:rPr>
-        <w:t xml:space="preserve"> </w:t>
-      </w:r>
-      <w:r>
-        <w:rPr>
-          <w:rFonts w:ascii="Trebuchet MS" w:hAnsi="Trebuchet MS"/>
-          <w:color w:val="FF0000"/>
-          <w:sz w:val="18"/>
-          <w:szCs w:val="18"/>
-          <w:shd w:val="clear" w:color="auto" w:fill="FFFFFF"/>
-        </w:rPr>
-        <w:t>“Thoroughly design entire projects upfront at the procedural level”</w:t>
-      </w:r>
-      <w:r>
-        <w:rPr>
-          <w:rFonts w:ascii="Trebuchet MS" w:hAnsi="Trebuchet MS"/>
-          <w:color w:val="5B6066"/>
-          <w:sz w:val="18"/>
-          <w:szCs w:val="18"/>
-          <w:shd w:val="clear" w:color="auto" w:fill="FFFFFF"/>
-        </w:rPr>
-        <w:t>.</w:t>
+        <w:lastRenderedPageBreak/>
+        <w:t>Sự đơn giản các góc nhìn về thiết kế giúp cho mã nguồn có thể hiểu được bởi những người chưa có khái niệm về lập trình.</w:t>
       </w:r>
     </w:p>
     <w:p>
@@ -7004,60 +7310,15 @@
         </w:numPr>
       </w:pPr>
       <w:r>
-        <w:t xml:space="preserve">Đơn giản các quan điểm thiết kế có nghĩa là họ có thể được trình bày và hiểu bởi những người không có bất kỳ kiến thức lập trình. </w:t>
-      </w:r>
-      <w:r>
-        <w:rPr>
-          <w:color w:val="FF0000"/>
-        </w:rPr>
-        <w:t>“</w:t>
-      </w:r>
-      <w:r>
-        <w:rPr>
-          <w:rFonts w:ascii="Trebuchet MS" w:hAnsi="Trebuchet MS"/>
-          <w:color w:val="FF0000"/>
-          <w:sz w:val="18"/>
-          <w:szCs w:val="18"/>
-          <w:shd w:val="clear" w:color="auto" w:fill="FFFFFF"/>
-        </w:rPr>
-        <w:t>Simplicity of design views means they can be presented to and understood by people without any programming knowledge”.</w:t>
-      </w:r>
-    </w:p>
-    <w:p>
-      <w:pPr>
-        <w:pStyle w:val="ListParagraph"/>
-        <w:numPr>
-          <w:ilvl w:val="1"/>
-          <w:numId w:val="4"/>
-        </w:numPr>
-      </w:pPr>
-      <w:r>
-        <w:t xml:space="preserve">Tạo “sườn code” từ các thiết kế với mã giả. </w:t>
-      </w:r>
-      <w:r>
-        <w:rPr>
-          <w:color w:val="FF0000"/>
-        </w:rPr>
-        <w:t>“</w:t>
-      </w:r>
-      <w:r>
-        <w:rPr>
-          <w:rFonts w:ascii="Trebuchet MS" w:hAnsi="Trebuchet MS"/>
-          <w:color w:val="FF0000"/>
-          <w:sz w:val="18"/>
-          <w:szCs w:val="18"/>
-          <w:shd w:val="clear" w:color="auto" w:fill="FFFFFF"/>
-        </w:rPr>
-        <w:t>Generate skeleton code from procedure designs”</w:t>
-      </w:r>
-      <w:r>
-        <w:rPr>
-          <w:rFonts w:ascii="Trebuchet MS" w:hAnsi="Trebuchet MS"/>
-          <w:color w:val="5B6066"/>
-          <w:sz w:val="18"/>
-          <w:szCs w:val="18"/>
-          <w:shd w:val="clear" w:color="auto" w:fill="FFFFFF"/>
-        </w:rPr>
+        <w:t xml:space="preserve">Tạo “sườn code” từ các </w:t>
+      </w:r>
+      <w:r>
+        <w:t xml:space="preserve">bản </w:t>
+      </w:r>
+      <w:r>
+        <w:t>thiết kế</w:t>
+      </w:r>
+      <w:r>
         <w:t>.</w:t>
       </w:r>
     </w:p>
@@ -7165,9 +7426,8 @@
         <w:rPr>
           <w:noProof/>
         </w:rPr>
-        <w:lastRenderedPageBreak/>
         <w:drawing>
-          <wp:anchor distT="0" distB="0" distL="114300" distR="114300" simplePos="0" relativeHeight="251665408" behindDoc="0" locked="0" layoutInCell="1" allowOverlap="1" wp14:anchorId="50EEE93D" wp14:editId="78769728">
+          <wp:anchor distT="0" distB="0" distL="114300" distR="114300" simplePos="0" relativeHeight="251663360" behindDoc="0" locked="0" layoutInCell="1" allowOverlap="1" wp14:anchorId="50EEE93D" wp14:editId="78769728">
             <wp:simplePos x="0" y="0"/>
             <wp:positionH relativeFrom="column">
               <wp:posOffset>409575</wp:posOffset>
@@ -7198,7 +7458,7 @@
                     <pic:cNvPicPr/>
                   </pic:nvPicPr>
                   <pic:blipFill>
-                    <a:blip r:embed="rId58">
+                    <a:blip r:embed="rId56">
                       <a:extLst>
                         <a:ext uri="{28A0092B-C50C-407E-A947-70E740481C1C}">
                           <a14:useLocalDpi xmlns:a14="http://schemas.microsoft.com/office/drawing/2010/main" val="0"/>
@@ -7255,7 +7515,13 @@
         <w:spacing w:after="160" w:line="259" w:lineRule="auto"/>
       </w:pPr>
       <w:r>
-        <w:t>Chưa có gôm các lớp theo package.</w:t>
+        <w:t xml:space="preserve">Chưa có </w:t>
+      </w:r>
+      <w:r>
+        <w:t>tập hợp</w:t>
+      </w:r>
+      <w:r>
+        <w:t xml:space="preserve"> các lớp theo package.</w:t>
       </w:r>
     </w:p>
     <w:p>
@@ -7267,7 +7533,10 @@
         </w:numPr>
       </w:pPr>
       <w:r>
-        <w:t>Ký hiệu của hình chưa đúng.</w:t>
+        <w:t xml:space="preserve">Ký hiệu của hình </w:t>
+      </w:r>
+      <w:r>
+        <w:t>chưa phù hợp với các ký hiệu chung thường dùng.</w:t>
       </w:r>
     </w:p>
     <w:p>
@@ -7282,23 +7551,8 @@
         <w:t>Khi định nghĩa 1 phương thức con nằm trong 1 phương thức. Thì khi sinh tài  liệu, phần flowchart của phương thức con không được thể hiện. Chỉ thể hiên ở dạng gọi phương thức con.</w:t>
       </w:r>
     </w:p>
-    <w:p>
-      <w:pPr>
-        <w:pStyle w:val="ListParagraph"/>
-        <w:numPr>
-          <w:ilvl w:val="1"/>
-          <w:numId w:val="4"/>
-        </w:numPr>
-      </w:pPr>
-      <w:r>
-        <w:t>Định dạng hình ảnh trong tài liệu: hình ảnh không được định dạng chuẩn (nằm lệch về bên trái và hình quá nhỏ về chiều ngang nếu trong chương trình không có cấu trúc rẽ</w:t>
-      </w:r>
-      <w:r>
-        <w:t xml:space="preserve"> nhánh</w:t>
-      </w:r>
-    </w:p>
     <w:sectPr>
-      <w:headerReference w:type="first" r:id="rId59"/>
+      <w:headerReference w:type="first" r:id="rId57"/>
       <w:type w:val="continuous"/>
       <w:pgSz w:w="11907" w:h="16839" w:code="9"/>
       <w:pgMar w:top="1440" w:right="1440" w:bottom="1440" w:left="1440" w:header="720" w:footer="720" w:gutter="0"/>
@@ -7331,7 +7585,7 @@
       </w:pPr>
     </w:p>
   </w:comment>
-  <w:comment w:id="13" w:author="Đức Duy Lương" w:date="2014-08-28T16:13:00Z" w:initials="ĐDL">
+  <w:comment w:id="14" w:author="Đức Duy Lương" w:date="2014-08-28T16:13:00Z" w:initials="ĐDL">
     <w:p>
       <w:r>
         <w:rPr>
@@ -7357,7 +7611,7 @@
       </w:r>
     </w:p>
   </w:comment>
-  <w:comment w:id="18" w:author="Đức Duy Lương" w:date="2014-08-28T16:14:00Z" w:initials="ĐDL">
+  <w:comment w:id="15" w:author="Đức Duy Lương" w:date="2014-09-10T20:10:00Z" w:initials="ĐDL">
     <w:p>
       <w:pPr>
         <w:pStyle w:val="CommentText"/>
@@ -7369,7 +7623,84 @@
         <w:annotationRef/>
       </w:r>
       <w:r>
+        <w:t>Chưa rõ là mục 3.1.1.1 và mục 3.1.1.2 khác nhau chỗ nào. Bổ sung sinh toàn bộ project ra sơ đồ.</w:t>
+      </w:r>
+    </w:p>
+  </w:comment>
+  <w:comment w:id="16" w:author="Đức Duy Lương" w:date="2014-09-10T20:11:00Z" w:initials="ĐDL">
+    <w:p>
+      <w:pPr>
+        <w:pStyle w:val="CommentText"/>
+      </w:pPr>
+      <w:r>
+        <w:rPr>
+          <w:rStyle w:val="CommentReference"/>
+        </w:rPr>
+        <w:annotationRef/>
+      </w:r>
+    </w:p>
+  </w:comment>
+  <w:comment w:id="19" w:author="Đức Duy Lương" w:date="2014-09-10T20:19:00Z" w:initials="ĐDL">
+    <w:p>
+      <w:pPr>
+        <w:pStyle w:val="CommentText"/>
+      </w:pPr>
+      <w:r>
+        <w:rPr>
+          <w:rStyle w:val="CommentReference"/>
+        </w:rPr>
+        <w:annotationRef/>
+      </w:r>
+      <w:r>
+        <w:t>Không đặt giả định “Nếu”.</w:t>
+      </w:r>
+    </w:p>
+  </w:comment>
+  <w:comment w:id="20" w:author="Đức Duy Lương" w:date="2014-09-10T20:19:00Z" w:initials="ĐDL">
+    <w:p>
+      <w:pPr>
+        <w:pStyle w:val="CommentText"/>
+      </w:pPr>
+      <w:r>
+        <w:rPr>
+          <w:rStyle w:val="CommentReference"/>
+        </w:rPr>
+        <w:annotationRef/>
+      </w:r>
+      <w:r>
+        <w:t>Chưa làm rõ từng đặc điểm cụ thể.</w:t>
+      </w:r>
+    </w:p>
+  </w:comment>
+  <w:comment w:id="23" w:author="Đức Duy Lương" w:date="2014-08-28T16:14:00Z" w:initials="ĐDL">
+    <w:p>
+      <w:pPr>
+        <w:pStyle w:val="CommentText"/>
+      </w:pPr>
+      <w:r>
+        <w:rPr>
+          <w:rStyle w:val="CommentReference"/>
+        </w:rPr>
+        <w:annotationRef/>
+      </w:r>
+      <w:r>
         <w:t>Trần Thanh Điền, Hồ Hữu Nhân.</w:t>
+      </w:r>
+    </w:p>
+  </w:comment>
+  <w:comment w:id="24" w:author="Đức Duy Lương" w:date="2014-09-10T20:03:00Z" w:initials="ĐDL">
+    <w:p>
+      <w:pPr>
+        <w:pStyle w:val="CommentText"/>
+      </w:pPr>
+      <w:r>
+        <w:rPr>
+          <w:rStyle w:val="CommentReference"/>
+        </w:rPr>
+        <w:annotationRef/>
+      </w:r>
+      <w:r>
+        <w:t>Chưa thấy rõ từng bước trong việc đồng bộ.</w:t>
       </w:r>
     </w:p>
   </w:comment>
@@ -7380,7 +7711,12 @@
 <w15:commentsEx xmlns:wpc="http://schemas.microsoft.com/office/word/2010/wordprocessingCanvas" xmlns:mc="http://schemas.openxmlformats.org/markup-compatibility/2006" xmlns:o="urn:schemas-microsoft-com:office:office" xmlns:r="http://schemas.openxmlformats.org/officeDocument/2006/relationships" xmlns:m="http://schemas.openxmlformats.org/officeDocument/2006/math" xmlns:v="urn:schemas-microsoft-com:vml" xmlns:wp14="http://schemas.microsoft.com/office/word/2010/wordprocessingDrawing" xmlns:wp="http://schemas.openxmlformats.org/drawingml/2006/wordprocessingDrawing" xmlns:w10="urn:schemas-microsoft-com:office:word" xmlns:w="http://schemas.openxmlformats.org/wordprocessingml/2006/main" xmlns:w14="http://schemas.microsoft.com/office/word/2010/wordml" xmlns:w15="http://schemas.microsoft.com/office/word/2012/wordml" xmlns:wpg="http://schemas.microsoft.com/office/word/2010/wordprocessingGroup" xmlns:wpi="http://schemas.microsoft.com/office/word/2010/wordprocessingInk" xmlns:wne="http://schemas.microsoft.com/office/word/2006/wordml" xmlns:wps="http://schemas.microsoft.com/office/word/2010/wordprocessingShape" mc:Ignorable="w14 w15 wp14">
   <w15:commentEx w15:paraId="53BF7123" w15:done="0"/>
   <w15:commentEx w15:paraId="05E05E31" w15:done="0"/>
+  <w15:commentEx w15:paraId="066D13C1" w15:done="0"/>
+  <w15:commentEx w15:paraId="0E138A81" w15:done="0"/>
+  <w15:commentEx w15:paraId="7422AB78" w15:done="0"/>
+  <w15:commentEx w15:paraId="58BEF51D" w15:done="0"/>
   <w15:commentEx w15:paraId="0B8A400A" w15:done="0"/>
+  <w15:commentEx w15:paraId="447B211D" w15:done="0"/>
 </w15:commentsEx>
 </file>
 
@@ -7473,7 +7809,7 @@
         <w:i/>
         <w:noProof/>
       </w:rPr>
-      <w:t>27</w:t>
+      <w:t>5</w:t>
     </w:r>
     <w:r>
       <w:rPr>
@@ -7665,6 +8001,119 @@
     </w:lvl>
   </w:abstractNum>
   <w:abstractNum w:abstractNumId="1">
+    <w:nsid w:val="009D2DA1"/>
+    <w:multiLevelType w:val="hybridMultilevel"/>
+    <w:tmpl w:val="79AAC9FA"/>
+    <w:lvl w:ilvl="0" w:tplc="04090001">
+      <w:start w:val="1"/>
+      <w:numFmt w:val="bullet"/>
+      <w:lvlText w:val=""/>
+      <w:lvlJc w:val="left"/>
+      <w:pPr>
+        <w:ind w:left="720" w:hanging="360"/>
+      </w:pPr>
+      <w:rPr>
+        <w:rFonts w:ascii="Symbol" w:hAnsi="Symbol" w:hint="default"/>
+      </w:rPr>
+    </w:lvl>
+    <w:lvl w:ilvl="1" w:tplc="04090003" w:tentative="1">
+      <w:start w:val="1"/>
+      <w:numFmt w:val="bullet"/>
+      <w:lvlText w:val="o"/>
+      <w:lvlJc w:val="left"/>
+      <w:pPr>
+        <w:ind w:left="1440" w:hanging="360"/>
+      </w:pPr>
+      <w:rPr>
+        <w:rFonts w:ascii="Courier New" w:hAnsi="Courier New" w:cs="Courier New" w:hint="default"/>
+      </w:rPr>
+    </w:lvl>
+    <w:lvl w:ilvl="2" w:tplc="04090005" w:tentative="1">
+      <w:start w:val="1"/>
+      <w:numFmt w:val="bullet"/>
+      <w:lvlText w:val=""/>
+      <w:lvlJc w:val="left"/>
+      <w:pPr>
+        <w:ind w:left="2160" w:hanging="360"/>
+      </w:pPr>
+      <w:rPr>
+        <w:rFonts w:ascii="Wingdings" w:hAnsi="Wingdings" w:hint="default"/>
+      </w:rPr>
+    </w:lvl>
+    <w:lvl w:ilvl="3" w:tplc="04090001" w:tentative="1">
+      <w:start w:val="1"/>
+      <w:numFmt w:val="bullet"/>
+      <w:lvlText w:val=""/>
+      <w:lvlJc w:val="left"/>
+      <w:pPr>
+        <w:ind w:left="2880" w:hanging="360"/>
+      </w:pPr>
+      <w:rPr>
+        <w:rFonts w:ascii="Symbol" w:hAnsi="Symbol" w:hint="default"/>
+      </w:rPr>
+    </w:lvl>
+    <w:lvl w:ilvl="4" w:tplc="04090003" w:tentative="1">
+      <w:start w:val="1"/>
+      <w:numFmt w:val="bullet"/>
+      <w:lvlText w:val="o"/>
+      <w:lvlJc w:val="left"/>
+      <w:pPr>
+        <w:ind w:left="3600" w:hanging="360"/>
+      </w:pPr>
+      <w:rPr>
+        <w:rFonts w:ascii="Courier New" w:hAnsi="Courier New" w:cs="Courier New" w:hint="default"/>
+      </w:rPr>
+    </w:lvl>
+    <w:lvl w:ilvl="5" w:tplc="04090005" w:tentative="1">
+      <w:start w:val="1"/>
+      <w:numFmt w:val="bullet"/>
+      <w:lvlText w:val=""/>
+      <w:lvlJc w:val="left"/>
+      <w:pPr>
+        <w:ind w:left="4320" w:hanging="360"/>
+      </w:pPr>
+      <w:rPr>
+        <w:rFonts w:ascii="Wingdings" w:hAnsi="Wingdings" w:hint="default"/>
+      </w:rPr>
+    </w:lvl>
+    <w:lvl w:ilvl="6" w:tplc="04090001" w:tentative="1">
+      <w:start w:val="1"/>
+      <w:numFmt w:val="bullet"/>
+      <w:lvlText w:val=""/>
+      <w:lvlJc w:val="left"/>
+      <w:pPr>
+        <w:ind w:left="5040" w:hanging="360"/>
+      </w:pPr>
+      <w:rPr>
+        <w:rFonts w:ascii="Symbol" w:hAnsi="Symbol" w:hint="default"/>
+      </w:rPr>
+    </w:lvl>
+    <w:lvl w:ilvl="7" w:tplc="04090003" w:tentative="1">
+      <w:start w:val="1"/>
+      <w:numFmt w:val="bullet"/>
+      <w:lvlText w:val="o"/>
+      <w:lvlJc w:val="left"/>
+      <w:pPr>
+        <w:ind w:left="5760" w:hanging="360"/>
+      </w:pPr>
+      <w:rPr>
+        <w:rFonts w:ascii="Courier New" w:hAnsi="Courier New" w:cs="Courier New" w:hint="default"/>
+      </w:rPr>
+    </w:lvl>
+    <w:lvl w:ilvl="8" w:tplc="04090005" w:tentative="1">
+      <w:start w:val="1"/>
+      <w:numFmt w:val="bullet"/>
+      <w:lvlText w:val=""/>
+      <w:lvlJc w:val="left"/>
+      <w:pPr>
+        <w:ind w:left="6480" w:hanging="360"/>
+      </w:pPr>
+      <w:rPr>
+        <w:rFonts w:ascii="Wingdings" w:hAnsi="Wingdings" w:hint="default"/>
+      </w:rPr>
+    </w:lvl>
+  </w:abstractNum>
+  <w:abstractNum w:abstractNumId="2">
     <w:nsid w:val="0B085A28"/>
     <w:multiLevelType w:val="hybridMultilevel"/>
     <w:tmpl w:val="F26CAEB8"/>
@@ -7753,7 +8202,97 @@
       </w:pPr>
     </w:lvl>
   </w:abstractNum>
-  <w:abstractNum w:abstractNumId="2">
+  <w:abstractNum w:abstractNumId="3">
+    <w:nsid w:val="11D254C0"/>
+    <w:multiLevelType w:val="multilevel"/>
+    <w:tmpl w:val="10D65AC4"/>
+    <w:lvl w:ilvl="0">
+      <w:start w:val="1"/>
+      <w:numFmt w:val="decimal"/>
+      <w:lvlText w:val="%1"/>
+      <w:lvlJc w:val="left"/>
+      <w:pPr>
+        <w:ind w:left="432" w:hanging="432"/>
+      </w:pPr>
+    </w:lvl>
+    <w:lvl w:ilvl="1">
+      <w:start w:val="1"/>
+      <w:numFmt w:val="decimal"/>
+      <w:lvlText w:val="%2."/>
+      <w:lvlJc w:val="left"/>
+      <w:pPr>
+        <w:ind w:left="576" w:hanging="576"/>
+      </w:pPr>
+      <w:rPr>
+        <w:rFonts w:hint="default"/>
+        <w:b/>
+      </w:rPr>
+    </w:lvl>
+    <w:lvl w:ilvl="2">
+      <w:start w:val="1"/>
+      <w:numFmt w:val="decimal"/>
+      <w:lvlText w:val="%1.%2.%3"/>
+      <w:lvlJc w:val="left"/>
+      <w:pPr>
+        <w:ind w:left="720" w:hanging="720"/>
+      </w:pPr>
+    </w:lvl>
+    <w:lvl w:ilvl="3">
+      <w:start w:val="1"/>
+      <w:numFmt w:val="decimal"/>
+      <w:lvlText w:val="%1.%2.%3.%4"/>
+      <w:lvlJc w:val="left"/>
+      <w:pPr>
+        <w:ind w:left="864" w:hanging="864"/>
+      </w:pPr>
+    </w:lvl>
+    <w:lvl w:ilvl="4">
+      <w:start w:val="1"/>
+      <w:numFmt w:val="decimal"/>
+      <w:lvlText w:val="%1.%2.%3.%4.%5"/>
+      <w:lvlJc w:val="left"/>
+      <w:pPr>
+        <w:ind w:left="1008" w:hanging="1008"/>
+      </w:pPr>
+    </w:lvl>
+    <w:lvl w:ilvl="5">
+      <w:start w:val="1"/>
+      <w:numFmt w:val="decimal"/>
+      <w:lvlText w:val="%1.%2.%3.%4.%5.%6"/>
+      <w:lvlJc w:val="left"/>
+      <w:pPr>
+        <w:ind w:left="1152" w:hanging="1152"/>
+      </w:pPr>
+    </w:lvl>
+    <w:lvl w:ilvl="6">
+      <w:start w:val="1"/>
+      <w:numFmt w:val="decimal"/>
+      <w:lvlText w:val="%1.%2.%3.%4.%5.%6.%7"/>
+      <w:lvlJc w:val="left"/>
+      <w:pPr>
+        <w:ind w:left="1296" w:hanging="1296"/>
+      </w:pPr>
+    </w:lvl>
+    <w:lvl w:ilvl="7">
+      <w:start w:val="1"/>
+      <w:numFmt w:val="decimal"/>
+      <w:lvlText w:val="%1.%2.%3.%4.%5.%6.%7.%8"/>
+      <w:lvlJc w:val="left"/>
+      <w:pPr>
+        <w:ind w:left="1440" w:hanging="1440"/>
+      </w:pPr>
+    </w:lvl>
+    <w:lvl w:ilvl="8">
+      <w:start w:val="1"/>
+      <w:numFmt w:val="decimal"/>
+      <w:lvlText w:val="%1.%2.%3.%4.%5.%6.%7.%8.%9"/>
+      <w:lvlJc w:val="left"/>
+      <w:pPr>
+        <w:ind w:left="1584" w:hanging="1584"/>
+      </w:pPr>
+    </w:lvl>
+  </w:abstractNum>
+  <w:abstractNum w:abstractNumId="4">
     <w:nsid w:val="163D6444"/>
     <w:multiLevelType w:val="hybridMultilevel"/>
     <w:tmpl w:val="99EEEB38"/>
@@ -7866,7 +8405,233 @@
       </w:rPr>
     </w:lvl>
   </w:abstractNum>
-  <w:abstractNum w:abstractNumId="3">
+  <w:abstractNum w:abstractNumId="5">
+    <w:nsid w:val="18C90E1F"/>
+    <w:multiLevelType w:val="hybridMultilevel"/>
+    <w:tmpl w:val="D6C26026"/>
+    <w:lvl w:ilvl="0" w:tplc="45E26F10">
+      <w:start w:val="1"/>
+      <w:numFmt w:val="decimal"/>
+      <w:lvlText w:val="%1."/>
+      <w:lvlJc w:val="left"/>
+      <w:pPr>
+        <w:ind w:left="720" w:hanging="360"/>
+      </w:pPr>
+      <w:rPr>
+        <w:rFonts w:hint="default"/>
+        <w:b/>
+      </w:rPr>
+    </w:lvl>
+    <w:lvl w:ilvl="1" w:tplc="04090003" w:tentative="1">
+      <w:start w:val="1"/>
+      <w:numFmt w:val="bullet"/>
+      <w:lvlText w:val="o"/>
+      <w:lvlJc w:val="left"/>
+      <w:pPr>
+        <w:ind w:left="1440" w:hanging="360"/>
+      </w:pPr>
+      <w:rPr>
+        <w:rFonts w:ascii="Courier New" w:hAnsi="Courier New" w:cs="Courier New" w:hint="default"/>
+      </w:rPr>
+    </w:lvl>
+    <w:lvl w:ilvl="2" w:tplc="04090005" w:tentative="1">
+      <w:start w:val="1"/>
+      <w:numFmt w:val="bullet"/>
+      <w:lvlText w:val=""/>
+      <w:lvlJc w:val="left"/>
+      <w:pPr>
+        <w:ind w:left="2160" w:hanging="360"/>
+      </w:pPr>
+      <w:rPr>
+        <w:rFonts w:ascii="Wingdings" w:hAnsi="Wingdings" w:hint="default"/>
+      </w:rPr>
+    </w:lvl>
+    <w:lvl w:ilvl="3" w:tplc="04090001" w:tentative="1">
+      <w:start w:val="1"/>
+      <w:numFmt w:val="bullet"/>
+      <w:lvlText w:val=""/>
+      <w:lvlJc w:val="left"/>
+      <w:pPr>
+        <w:ind w:left="2880" w:hanging="360"/>
+      </w:pPr>
+      <w:rPr>
+        <w:rFonts w:ascii="Symbol" w:hAnsi="Symbol" w:hint="default"/>
+      </w:rPr>
+    </w:lvl>
+    <w:lvl w:ilvl="4" w:tplc="04090003" w:tentative="1">
+      <w:start w:val="1"/>
+      <w:numFmt w:val="bullet"/>
+      <w:lvlText w:val="o"/>
+      <w:lvlJc w:val="left"/>
+      <w:pPr>
+        <w:ind w:left="3600" w:hanging="360"/>
+      </w:pPr>
+      <w:rPr>
+        <w:rFonts w:ascii="Courier New" w:hAnsi="Courier New" w:cs="Courier New" w:hint="default"/>
+      </w:rPr>
+    </w:lvl>
+    <w:lvl w:ilvl="5" w:tplc="04090005" w:tentative="1">
+      <w:start w:val="1"/>
+      <w:numFmt w:val="bullet"/>
+      <w:lvlText w:val=""/>
+      <w:lvlJc w:val="left"/>
+      <w:pPr>
+        <w:ind w:left="4320" w:hanging="360"/>
+      </w:pPr>
+      <w:rPr>
+        <w:rFonts w:ascii="Wingdings" w:hAnsi="Wingdings" w:hint="default"/>
+      </w:rPr>
+    </w:lvl>
+    <w:lvl w:ilvl="6" w:tplc="04090001" w:tentative="1">
+      <w:start w:val="1"/>
+      <w:numFmt w:val="bullet"/>
+      <w:lvlText w:val=""/>
+      <w:lvlJc w:val="left"/>
+      <w:pPr>
+        <w:ind w:left="5040" w:hanging="360"/>
+      </w:pPr>
+      <w:rPr>
+        <w:rFonts w:ascii="Symbol" w:hAnsi="Symbol" w:hint="default"/>
+      </w:rPr>
+    </w:lvl>
+    <w:lvl w:ilvl="7" w:tplc="04090003" w:tentative="1">
+      <w:start w:val="1"/>
+      <w:numFmt w:val="bullet"/>
+      <w:lvlText w:val="o"/>
+      <w:lvlJc w:val="left"/>
+      <w:pPr>
+        <w:ind w:left="5760" w:hanging="360"/>
+      </w:pPr>
+      <w:rPr>
+        <w:rFonts w:ascii="Courier New" w:hAnsi="Courier New" w:cs="Courier New" w:hint="default"/>
+      </w:rPr>
+    </w:lvl>
+    <w:lvl w:ilvl="8" w:tplc="04090005" w:tentative="1">
+      <w:start w:val="1"/>
+      <w:numFmt w:val="bullet"/>
+      <w:lvlText w:val=""/>
+      <w:lvlJc w:val="left"/>
+      <w:pPr>
+        <w:ind w:left="6480" w:hanging="360"/>
+      </w:pPr>
+      <w:rPr>
+        <w:rFonts w:ascii="Wingdings" w:hAnsi="Wingdings" w:hint="default"/>
+      </w:rPr>
+    </w:lvl>
+  </w:abstractNum>
+  <w:abstractNum w:abstractNumId="6">
+    <w:nsid w:val="1E0A0EEE"/>
+    <w:multiLevelType w:val="hybridMultilevel"/>
+    <w:tmpl w:val="D63C44D0"/>
+    <w:lvl w:ilvl="0" w:tplc="5340196E">
+      <w:numFmt w:val="bullet"/>
+      <w:lvlText w:val=""/>
+      <w:lvlJc w:val="left"/>
+      <w:pPr>
+        <w:ind w:left="1080" w:hanging="360"/>
+      </w:pPr>
+      <w:rPr>
+        <w:rFonts w:ascii="Wingdings" w:eastAsiaTheme="minorEastAsia" w:hAnsi="Wingdings" w:cs="Times New Roman" w:hint="default"/>
+      </w:rPr>
+    </w:lvl>
+    <w:lvl w:ilvl="1" w:tplc="04090003" w:tentative="1">
+      <w:start w:val="1"/>
+      <w:numFmt w:val="bullet"/>
+      <w:lvlText w:val="o"/>
+      <w:lvlJc w:val="left"/>
+      <w:pPr>
+        <w:ind w:left="1440" w:hanging="360"/>
+      </w:pPr>
+      <w:rPr>
+        <w:rFonts w:ascii="Courier New" w:hAnsi="Courier New" w:cs="Courier New" w:hint="default"/>
+      </w:rPr>
+    </w:lvl>
+    <w:lvl w:ilvl="2" w:tplc="04090005" w:tentative="1">
+      <w:start w:val="1"/>
+      <w:numFmt w:val="bullet"/>
+      <w:lvlText w:val=""/>
+      <w:lvlJc w:val="left"/>
+      <w:pPr>
+        <w:ind w:left="2160" w:hanging="360"/>
+      </w:pPr>
+      <w:rPr>
+        <w:rFonts w:ascii="Wingdings" w:hAnsi="Wingdings" w:hint="default"/>
+      </w:rPr>
+    </w:lvl>
+    <w:lvl w:ilvl="3" w:tplc="04090001" w:tentative="1">
+      <w:start w:val="1"/>
+      <w:numFmt w:val="bullet"/>
+      <w:lvlText w:val=""/>
+      <w:lvlJc w:val="left"/>
+      <w:pPr>
+        <w:ind w:left="2880" w:hanging="360"/>
+      </w:pPr>
+      <w:rPr>
+        <w:rFonts w:ascii="Symbol" w:hAnsi="Symbol" w:hint="default"/>
+      </w:rPr>
+    </w:lvl>
+    <w:lvl w:ilvl="4" w:tplc="04090003" w:tentative="1">
+      <w:start w:val="1"/>
+      <w:numFmt w:val="bullet"/>
+      <w:lvlText w:val="o"/>
+      <w:lvlJc w:val="left"/>
+      <w:pPr>
+        <w:ind w:left="3600" w:hanging="360"/>
+      </w:pPr>
+      <w:rPr>
+        <w:rFonts w:ascii="Courier New" w:hAnsi="Courier New" w:cs="Courier New" w:hint="default"/>
+      </w:rPr>
+    </w:lvl>
+    <w:lvl w:ilvl="5" w:tplc="04090005" w:tentative="1">
+      <w:start w:val="1"/>
+      <w:numFmt w:val="bullet"/>
+      <w:lvlText w:val=""/>
+      <w:lvlJc w:val="left"/>
+      <w:pPr>
+        <w:ind w:left="4320" w:hanging="360"/>
+      </w:pPr>
+      <w:rPr>
+        <w:rFonts w:ascii="Wingdings" w:hAnsi="Wingdings" w:hint="default"/>
+      </w:rPr>
+    </w:lvl>
+    <w:lvl w:ilvl="6" w:tplc="04090001" w:tentative="1">
+      <w:start w:val="1"/>
+      <w:numFmt w:val="bullet"/>
+      <w:lvlText w:val=""/>
+      <w:lvlJc w:val="left"/>
+      <w:pPr>
+        <w:ind w:left="5040" w:hanging="360"/>
+      </w:pPr>
+      <w:rPr>
+        <w:rFonts w:ascii="Symbol" w:hAnsi="Symbol" w:hint="default"/>
+      </w:rPr>
+    </w:lvl>
+    <w:lvl w:ilvl="7" w:tplc="04090003" w:tentative="1">
+      <w:start w:val="1"/>
+      <w:numFmt w:val="bullet"/>
+      <w:lvlText w:val="o"/>
+      <w:lvlJc w:val="left"/>
+      <w:pPr>
+        <w:ind w:left="5760" w:hanging="360"/>
+      </w:pPr>
+      <w:rPr>
+        <w:rFonts w:ascii="Courier New" w:hAnsi="Courier New" w:cs="Courier New" w:hint="default"/>
+      </w:rPr>
+    </w:lvl>
+    <w:lvl w:ilvl="8" w:tplc="04090005" w:tentative="1">
+      <w:start w:val="1"/>
+      <w:numFmt w:val="bullet"/>
+      <w:lvlText w:val=""/>
+      <w:lvlJc w:val="left"/>
+      <w:pPr>
+        <w:ind w:left="6480" w:hanging="360"/>
+      </w:pPr>
+      <w:rPr>
+        <w:rFonts w:ascii="Wingdings" w:hAnsi="Wingdings" w:hint="default"/>
+      </w:rPr>
+    </w:lvl>
+  </w:abstractNum>
+  <w:abstractNum w:abstractNumId="7">
     <w:nsid w:val="23BA445F"/>
     <w:multiLevelType w:val="hybridMultilevel"/>
     <w:tmpl w:val="69E017B8"/>
@@ -7979,7 +8744,120 @@
       </w:rPr>
     </w:lvl>
   </w:abstractNum>
-  <w:abstractNum w:abstractNumId="4">
+  <w:abstractNum w:abstractNumId="8">
+    <w:nsid w:val="2D3E6F3B"/>
+    <w:multiLevelType w:val="hybridMultilevel"/>
+    <w:tmpl w:val="DA184A7C"/>
+    <w:lvl w:ilvl="0" w:tplc="04090001">
+      <w:start w:val="1"/>
+      <w:numFmt w:val="bullet"/>
+      <w:lvlText w:val=""/>
+      <w:lvlJc w:val="left"/>
+      <w:pPr>
+        <w:ind w:left="720" w:hanging="360"/>
+      </w:pPr>
+      <w:rPr>
+        <w:rFonts w:ascii="Symbol" w:hAnsi="Symbol" w:hint="default"/>
+      </w:rPr>
+    </w:lvl>
+    <w:lvl w:ilvl="1" w:tplc="04090003" w:tentative="1">
+      <w:start w:val="1"/>
+      <w:numFmt w:val="bullet"/>
+      <w:lvlText w:val="o"/>
+      <w:lvlJc w:val="left"/>
+      <w:pPr>
+        <w:ind w:left="1080" w:hanging="360"/>
+      </w:pPr>
+      <w:rPr>
+        <w:rFonts w:ascii="Courier New" w:hAnsi="Courier New" w:cs="Courier New" w:hint="default"/>
+      </w:rPr>
+    </w:lvl>
+    <w:lvl w:ilvl="2" w:tplc="04090005" w:tentative="1">
+      <w:start w:val="1"/>
+      <w:numFmt w:val="bullet"/>
+      <w:lvlText w:val=""/>
+      <w:lvlJc w:val="left"/>
+      <w:pPr>
+        <w:ind w:left="1800" w:hanging="360"/>
+      </w:pPr>
+      <w:rPr>
+        <w:rFonts w:ascii="Wingdings" w:hAnsi="Wingdings" w:hint="default"/>
+      </w:rPr>
+    </w:lvl>
+    <w:lvl w:ilvl="3" w:tplc="04090001" w:tentative="1">
+      <w:start w:val="1"/>
+      <w:numFmt w:val="bullet"/>
+      <w:lvlText w:val=""/>
+      <w:lvlJc w:val="left"/>
+      <w:pPr>
+        <w:ind w:left="2520" w:hanging="360"/>
+      </w:pPr>
+      <w:rPr>
+        <w:rFonts w:ascii="Symbol" w:hAnsi="Symbol" w:hint="default"/>
+      </w:rPr>
+    </w:lvl>
+    <w:lvl w:ilvl="4" w:tplc="04090003" w:tentative="1">
+      <w:start w:val="1"/>
+      <w:numFmt w:val="bullet"/>
+      <w:lvlText w:val="o"/>
+      <w:lvlJc w:val="left"/>
+      <w:pPr>
+        <w:ind w:left="3240" w:hanging="360"/>
+      </w:pPr>
+      <w:rPr>
+        <w:rFonts w:ascii="Courier New" w:hAnsi="Courier New" w:cs="Courier New" w:hint="default"/>
+      </w:rPr>
+    </w:lvl>
+    <w:lvl w:ilvl="5" w:tplc="04090005" w:tentative="1">
+      <w:start w:val="1"/>
+      <w:numFmt w:val="bullet"/>
+      <w:lvlText w:val=""/>
+      <w:lvlJc w:val="left"/>
+      <w:pPr>
+        <w:ind w:left="3960" w:hanging="360"/>
+      </w:pPr>
+      <w:rPr>
+        <w:rFonts w:ascii="Wingdings" w:hAnsi="Wingdings" w:hint="default"/>
+      </w:rPr>
+    </w:lvl>
+    <w:lvl w:ilvl="6" w:tplc="04090001" w:tentative="1">
+      <w:start w:val="1"/>
+      <w:numFmt w:val="bullet"/>
+      <w:lvlText w:val=""/>
+      <w:lvlJc w:val="left"/>
+      <w:pPr>
+        <w:ind w:left="4680" w:hanging="360"/>
+      </w:pPr>
+      <w:rPr>
+        <w:rFonts w:ascii="Symbol" w:hAnsi="Symbol" w:hint="default"/>
+      </w:rPr>
+    </w:lvl>
+    <w:lvl w:ilvl="7" w:tplc="04090003" w:tentative="1">
+      <w:start w:val="1"/>
+      <w:numFmt w:val="bullet"/>
+      <w:lvlText w:val="o"/>
+      <w:lvlJc w:val="left"/>
+      <w:pPr>
+        <w:ind w:left="5400" w:hanging="360"/>
+      </w:pPr>
+      <w:rPr>
+        <w:rFonts w:ascii="Courier New" w:hAnsi="Courier New" w:cs="Courier New" w:hint="default"/>
+      </w:rPr>
+    </w:lvl>
+    <w:lvl w:ilvl="8" w:tplc="04090005" w:tentative="1">
+      <w:start w:val="1"/>
+      <w:numFmt w:val="bullet"/>
+      <w:lvlText w:val=""/>
+      <w:lvlJc w:val="left"/>
+      <w:pPr>
+        <w:ind w:left="6120" w:hanging="360"/>
+      </w:pPr>
+      <w:rPr>
+        <w:rFonts w:ascii="Wingdings" w:hAnsi="Wingdings" w:hint="default"/>
+      </w:rPr>
+    </w:lvl>
+  </w:abstractNum>
+  <w:abstractNum w:abstractNumId="9">
     <w:nsid w:val="2F5E6B42"/>
     <w:multiLevelType w:val="hybridMultilevel"/>
     <w:tmpl w:val="45BA6CC2"/>
@@ -8092,7 +8970,93 @@
       </w:rPr>
     </w:lvl>
   </w:abstractNum>
-  <w:abstractNum w:abstractNumId="5">
+  <w:abstractNum w:abstractNumId="10">
+    <w:nsid w:val="2FD072C6"/>
+    <w:multiLevelType w:val="hybridMultilevel"/>
+    <w:tmpl w:val="B0AEA904"/>
+    <w:lvl w:ilvl="0" w:tplc="0409000F">
+      <w:start w:val="1"/>
+      <w:numFmt w:val="decimal"/>
+      <w:lvlText w:val="%1."/>
+      <w:lvlJc w:val="left"/>
+      <w:pPr>
+        <w:ind w:left="1080" w:hanging="360"/>
+      </w:pPr>
+    </w:lvl>
+    <w:lvl w:ilvl="1" w:tplc="04090019" w:tentative="1">
+      <w:start w:val="1"/>
+      <w:numFmt w:val="lowerLetter"/>
+      <w:lvlText w:val="%2."/>
+      <w:lvlJc w:val="left"/>
+      <w:pPr>
+        <w:ind w:left="1800" w:hanging="360"/>
+      </w:pPr>
+    </w:lvl>
+    <w:lvl w:ilvl="2" w:tplc="0409001B" w:tentative="1">
+      <w:start w:val="1"/>
+      <w:numFmt w:val="lowerRoman"/>
+      <w:lvlText w:val="%3."/>
+      <w:lvlJc w:val="right"/>
+      <w:pPr>
+        <w:ind w:left="2520" w:hanging="180"/>
+      </w:pPr>
+    </w:lvl>
+    <w:lvl w:ilvl="3" w:tplc="0409000F" w:tentative="1">
+      <w:start w:val="1"/>
+      <w:numFmt w:val="decimal"/>
+      <w:lvlText w:val="%4."/>
+      <w:lvlJc w:val="left"/>
+      <w:pPr>
+        <w:ind w:left="3240" w:hanging="360"/>
+      </w:pPr>
+    </w:lvl>
+    <w:lvl w:ilvl="4" w:tplc="04090019" w:tentative="1">
+      <w:start w:val="1"/>
+      <w:numFmt w:val="lowerLetter"/>
+      <w:lvlText w:val="%5."/>
+      <w:lvlJc w:val="left"/>
+      <w:pPr>
+        <w:ind w:left="3960" w:hanging="360"/>
+      </w:pPr>
+    </w:lvl>
+    <w:lvl w:ilvl="5" w:tplc="0409001B" w:tentative="1">
+      <w:start w:val="1"/>
+      <w:numFmt w:val="lowerRoman"/>
+      <w:lvlText w:val="%6."/>
+      <w:lvlJc w:val="right"/>
+      <w:pPr>
+        <w:ind w:left="4680" w:hanging="180"/>
+      </w:pPr>
+    </w:lvl>
+    <w:lvl w:ilvl="6" w:tplc="0409000F" w:tentative="1">
+      <w:start w:val="1"/>
+      <w:numFmt w:val="decimal"/>
+      <w:lvlText w:val="%7."/>
+      <w:lvlJc w:val="left"/>
+      <w:pPr>
+        <w:ind w:left="5400" w:hanging="360"/>
+      </w:pPr>
+    </w:lvl>
+    <w:lvl w:ilvl="7" w:tplc="04090019" w:tentative="1">
+      <w:start w:val="1"/>
+      <w:numFmt w:val="lowerLetter"/>
+      <w:lvlText w:val="%8."/>
+      <w:lvlJc w:val="left"/>
+      <w:pPr>
+        <w:ind w:left="6120" w:hanging="360"/>
+      </w:pPr>
+    </w:lvl>
+    <w:lvl w:ilvl="8" w:tplc="0409001B" w:tentative="1">
+      <w:start w:val="1"/>
+      <w:numFmt w:val="lowerRoman"/>
+      <w:lvlText w:val="%9."/>
+      <w:lvlJc w:val="right"/>
+      <w:pPr>
+        <w:ind w:left="6840" w:hanging="180"/>
+      </w:pPr>
+    </w:lvl>
+  </w:abstractNum>
+  <w:abstractNum w:abstractNumId="11">
     <w:nsid w:val="36AC2422"/>
     <w:multiLevelType w:val="hybridMultilevel"/>
     <w:tmpl w:val="0E8C5CBA"/>
@@ -8181,7 +9145,232 @@
       </w:pPr>
     </w:lvl>
   </w:abstractNum>
-  <w:abstractNum w:abstractNumId="6">
+  <w:abstractNum w:abstractNumId="12">
+    <w:nsid w:val="388C07AF"/>
+    <w:multiLevelType w:val="hybridMultilevel"/>
+    <w:tmpl w:val="C7406084"/>
+    <w:lvl w:ilvl="0" w:tplc="04090001">
+      <w:start w:val="1"/>
+      <w:numFmt w:val="bullet"/>
+      <w:lvlText w:val=""/>
+      <w:lvlJc w:val="left"/>
+      <w:pPr>
+        <w:ind w:left="720" w:hanging="360"/>
+      </w:pPr>
+      <w:rPr>
+        <w:rFonts w:ascii="Symbol" w:hAnsi="Symbol" w:hint="default"/>
+      </w:rPr>
+    </w:lvl>
+    <w:lvl w:ilvl="1" w:tplc="04090003" w:tentative="1">
+      <w:start w:val="1"/>
+      <w:numFmt w:val="bullet"/>
+      <w:lvlText w:val="o"/>
+      <w:lvlJc w:val="left"/>
+      <w:pPr>
+        <w:ind w:left="1440" w:hanging="360"/>
+      </w:pPr>
+      <w:rPr>
+        <w:rFonts w:ascii="Courier New" w:hAnsi="Courier New" w:cs="Courier New" w:hint="default"/>
+      </w:rPr>
+    </w:lvl>
+    <w:lvl w:ilvl="2" w:tplc="04090005" w:tentative="1">
+      <w:start w:val="1"/>
+      <w:numFmt w:val="bullet"/>
+      <w:lvlText w:val=""/>
+      <w:lvlJc w:val="left"/>
+      <w:pPr>
+        <w:ind w:left="2160" w:hanging="360"/>
+      </w:pPr>
+      <w:rPr>
+        <w:rFonts w:ascii="Wingdings" w:hAnsi="Wingdings" w:hint="default"/>
+      </w:rPr>
+    </w:lvl>
+    <w:lvl w:ilvl="3" w:tplc="04090001" w:tentative="1">
+      <w:start w:val="1"/>
+      <w:numFmt w:val="bullet"/>
+      <w:lvlText w:val=""/>
+      <w:lvlJc w:val="left"/>
+      <w:pPr>
+        <w:ind w:left="2880" w:hanging="360"/>
+      </w:pPr>
+      <w:rPr>
+        <w:rFonts w:ascii="Symbol" w:hAnsi="Symbol" w:hint="default"/>
+      </w:rPr>
+    </w:lvl>
+    <w:lvl w:ilvl="4" w:tplc="04090003" w:tentative="1">
+      <w:start w:val="1"/>
+      <w:numFmt w:val="bullet"/>
+      <w:lvlText w:val="o"/>
+      <w:lvlJc w:val="left"/>
+      <w:pPr>
+        <w:ind w:left="3600" w:hanging="360"/>
+      </w:pPr>
+      <w:rPr>
+        <w:rFonts w:ascii="Courier New" w:hAnsi="Courier New" w:cs="Courier New" w:hint="default"/>
+      </w:rPr>
+    </w:lvl>
+    <w:lvl w:ilvl="5" w:tplc="04090005" w:tentative="1">
+      <w:start w:val="1"/>
+      <w:numFmt w:val="bullet"/>
+      <w:lvlText w:val=""/>
+      <w:lvlJc w:val="left"/>
+      <w:pPr>
+        <w:ind w:left="4320" w:hanging="360"/>
+      </w:pPr>
+      <w:rPr>
+        <w:rFonts w:ascii="Wingdings" w:hAnsi="Wingdings" w:hint="default"/>
+      </w:rPr>
+    </w:lvl>
+    <w:lvl w:ilvl="6" w:tplc="04090001" w:tentative="1">
+      <w:start w:val="1"/>
+      <w:numFmt w:val="bullet"/>
+      <w:lvlText w:val=""/>
+      <w:lvlJc w:val="left"/>
+      <w:pPr>
+        <w:ind w:left="5040" w:hanging="360"/>
+      </w:pPr>
+      <w:rPr>
+        <w:rFonts w:ascii="Symbol" w:hAnsi="Symbol" w:hint="default"/>
+      </w:rPr>
+    </w:lvl>
+    <w:lvl w:ilvl="7" w:tplc="04090003" w:tentative="1">
+      <w:start w:val="1"/>
+      <w:numFmt w:val="bullet"/>
+      <w:lvlText w:val="o"/>
+      <w:lvlJc w:val="left"/>
+      <w:pPr>
+        <w:ind w:left="5760" w:hanging="360"/>
+      </w:pPr>
+      <w:rPr>
+        <w:rFonts w:ascii="Courier New" w:hAnsi="Courier New" w:cs="Courier New" w:hint="default"/>
+      </w:rPr>
+    </w:lvl>
+    <w:lvl w:ilvl="8" w:tplc="04090005" w:tentative="1">
+      <w:start w:val="1"/>
+      <w:numFmt w:val="bullet"/>
+      <w:lvlText w:val=""/>
+      <w:lvlJc w:val="left"/>
+      <w:pPr>
+        <w:ind w:left="6480" w:hanging="360"/>
+      </w:pPr>
+      <w:rPr>
+        <w:rFonts w:ascii="Wingdings" w:hAnsi="Wingdings" w:hint="default"/>
+      </w:rPr>
+    </w:lvl>
+  </w:abstractNum>
+  <w:abstractNum w:abstractNumId="13">
+    <w:nsid w:val="413C6362"/>
+    <w:multiLevelType w:val="hybridMultilevel"/>
+    <w:tmpl w:val="F148EA68"/>
+    <w:lvl w:ilvl="0" w:tplc="5340196E">
+      <w:numFmt w:val="bullet"/>
+      <w:lvlText w:val=""/>
+      <w:lvlJc w:val="left"/>
+      <w:pPr>
+        <w:ind w:left="1080" w:hanging="360"/>
+      </w:pPr>
+      <w:rPr>
+        <w:rFonts w:ascii="Wingdings" w:eastAsiaTheme="minorEastAsia" w:hAnsi="Wingdings" w:cs="Times New Roman" w:hint="default"/>
+      </w:rPr>
+    </w:lvl>
+    <w:lvl w:ilvl="1" w:tplc="04090003" w:tentative="1">
+      <w:start w:val="1"/>
+      <w:numFmt w:val="bullet"/>
+      <w:lvlText w:val="o"/>
+      <w:lvlJc w:val="left"/>
+      <w:pPr>
+        <w:ind w:left="1800" w:hanging="360"/>
+      </w:pPr>
+      <w:rPr>
+        <w:rFonts w:ascii="Courier New" w:hAnsi="Courier New" w:cs="Courier New" w:hint="default"/>
+      </w:rPr>
+    </w:lvl>
+    <w:lvl w:ilvl="2" w:tplc="04090005" w:tentative="1">
+      <w:start w:val="1"/>
+      <w:numFmt w:val="bullet"/>
+      <w:lvlText w:val=""/>
+      <w:lvlJc w:val="left"/>
+      <w:pPr>
+        <w:ind w:left="2520" w:hanging="360"/>
+      </w:pPr>
+      <w:rPr>
+        <w:rFonts w:ascii="Wingdings" w:hAnsi="Wingdings" w:hint="default"/>
+      </w:rPr>
+    </w:lvl>
+    <w:lvl w:ilvl="3" w:tplc="04090001" w:tentative="1">
+      <w:start w:val="1"/>
+      <w:numFmt w:val="bullet"/>
+      <w:lvlText w:val=""/>
+      <w:lvlJc w:val="left"/>
+      <w:pPr>
+        <w:ind w:left="3240" w:hanging="360"/>
+      </w:pPr>
+      <w:rPr>
+        <w:rFonts w:ascii="Symbol" w:hAnsi="Symbol" w:hint="default"/>
+      </w:rPr>
+    </w:lvl>
+    <w:lvl w:ilvl="4" w:tplc="04090003" w:tentative="1">
+      <w:start w:val="1"/>
+      <w:numFmt w:val="bullet"/>
+      <w:lvlText w:val="o"/>
+      <w:lvlJc w:val="left"/>
+      <w:pPr>
+        <w:ind w:left="3960" w:hanging="360"/>
+      </w:pPr>
+      <w:rPr>
+        <w:rFonts w:ascii="Courier New" w:hAnsi="Courier New" w:cs="Courier New" w:hint="default"/>
+      </w:rPr>
+    </w:lvl>
+    <w:lvl w:ilvl="5" w:tplc="04090005" w:tentative="1">
+      <w:start w:val="1"/>
+      <w:numFmt w:val="bullet"/>
+      <w:lvlText w:val=""/>
+      <w:lvlJc w:val="left"/>
+      <w:pPr>
+        <w:ind w:left="4680" w:hanging="360"/>
+      </w:pPr>
+      <w:rPr>
+        <w:rFonts w:ascii="Wingdings" w:hAnsi="Wingdings" w:hint="default"/>
+      </w:rPr>
+    </w:lvl>
+    <w:lvl w:ilvl="6" w:tplc="04090001" w:tentative="1">
+      <w:start w:val="1"/>
+      <w:numFmt w:val="bullet"/>
+      <w:lvlText w:val=""/>
+      <w:lvlJc w:val="left"/>
+      <w:pPr>
+        <w:ind w:left="5400" w:hanging="360"/>
+      </w:pPr>
+      <w:rPr>
+        <w:rFonts w:ascii="Symbol" w:hAnsi="Symbol" w:hint="default"/>
+      </w:rPr>
+    </w:lvl>
+    <w:lvl w:ilvl="7" w:tplc="04090003" w:tentative="1">
+      <w:start w:val="1"/>
+      <w:numFmt w:val="bullet"/>
+      <w:lvlText w:val="o"/>
+      <w:lvlJc w:val="left"/>
+      <w:pPr>
+        <w:ind w:left="6120" w:hanging="360"/>
+      </w:pPr>
+      <w:rPr>
+        <w:rFonts w:ascii="Courier New" w:hAnsi="Courier New" w:cs="Courier New" w:hint="default"/>
+      </w:rPr>
+    </w:lvl>
+    <w:lvl w:ilvl="8" w:tplc="04090005" w:tentative="1">
+      <w:start w:val="1"/>
+      <w:numFmt w:val="bullet"/>
+      <w:lvlText w:val=""/>
+      <w:lvlJc w:val="left"/>
+      <w:pPr>
+        <w:ind w:left="6840" w:hanging="360"/>
+      </w:pPr>
+      <w:rPr>
+        <w:rFonts w:ascii="Wingdings" w:hAnsi="Wingdings" w:hint="default"/>
+      </w:rPr>
+    </w:lvl>
+  </w:abstractNum>
+  <w:abstractNum w:abstractNumId="14">
     <w:nsid w:val="4AFD06D3"/>
     <w:multiLevelType w:val="hybridMultilevel"/>
     <w:tmpl w:val="DDD4A1AC"/>
@@ -8294,7 +9483,7 @@
       </w:rPr>
     </w:lvl>
   </w:abstractNum>
-  <w:abstractNum w:abstractNumId="7">
+  <w:abstractNum w:abstractNumId="15">
     <w:nsid w:val="4F8327B1"/>
     <w:multiLevelType w:val="hybridMultilevel"/>
     <w:tmpl w:val="FBF694CC"/>
@@ -8407,7 +9596,7 @@
       </w:rPr>
     </w:lvl>
   </w:abstractNum>
-  <w:abstractNum w:abstractNumId="8">
+  <w:abstractNum w:abstractNumId="16">
     <w:nsid w:val="5C631A3B"/>
     <w:multiLevelType w:val="hybridMultilevel"/>
     <w:tmpl w:val="398E6C26"/>
@@ -8497,7 +9686,179 @@
       </w:pPr>
     </w:lvl>
   </w:abstractNum>
-  <w:abstractNum w:abstractNumId="9">
+  <w:abstractNum w:abstractNumId="17">
+    <w:nsid w:val="5EC21115"/>
+    <w:multiLevelType w:val="hybridMultilevel"/>
+    <w:tmpl w:val="AD6C94F8"/>
+    <w:lvl w:ilvl="0" w:tplc="0409000F">
+      <w:start w:val="1"/>
+      <w:numFmt w:val="decimal"/>
+      <w:lvlText w:val="%1."/>
+      <w:lvlJc w:val="left"/>
+      <w:pPr>
+        <w:ind w:left="1080" w:hanging="360"/>
+      </w:pPr>
+    </w:lvl>
+    <w:lvl w:ilvl="1" w:tplc="04090019" w:tentative="1">
+      <w:start w:val="1"/>
+      <w:numFmt w:val="lowerLetter"/>
+      <w:lvlText w:val="%2."/>
+      <w:lvlJc w:val="left"/>
+      <w:pPr>
+        <w:ind w:left="1800" w:hanging="360"/>
+      </w:pPr>
+    </w:lvl>
+    <w:lvl w:ilvl="2" w:tplc="0409001B" w:tentative="1">
+      <w:start w:val="1"/>
+      <w:numFmt w:val="lowerRoman"/>
+      <w:lvlText w:val="%3."/>
+      <w:lvlJc w:val="right"/>
+      <w:pPr>
+        <w:ind w:left="2520" w:hanging="180"/>
+      </w:pPr>
+    </w:lvl>
+    <w:lvl w:ilvl="3" w:tplc="0409000F" w:tentative="1">
+      <w:start w:val="1"/>
+      <w:numFmt w:val="decimal"/>
+      <w:lvlText w:val="%4."/>
+      <w:lvlJc w:val="left"/>
+      <w:pPr>
+        <w:ind w:left="3240" w:hanging="360"/>
+      </w:pPr>
+    </w:lvl>
+    <w:lvl w:ilvl="4" w:tplc="04090019" w:tentative="1">
+      <w:start w:val="1"/>
+      <w:numFmt w:val="lowerLetter"/>
+      <w:lvlText w:val="%5."/>
+      <w:lvlJc w:val="left"/>
+      <w:pPr>
+        <w:ind w:left="3960" w:hanging="360"/>
+      </w:pPr>
+    </w:lvl>
+    <w:lvl w:ilvl="5" w:tplc="0409001B" w:tentative="1">
+      <w:start w:val="1"/>
+      <w:numFmt w:val="lowerRoman"/>
+      <w:lvlText w:val="%6."/>
+      <w:lvlJc w:val="right"/>
+      <w:pPr>
+        <w:ind w:left="4680" w:hanging="180"/>
+      </w:pPr>
+    </w:lvl>
+    <w:lvl w:ilvl="6" w:tplc="0409000F" w:tentative="1">
+      <w:start w:val="1"/>
+      <w:numFmt w:val="decimal"/>
+      <w:lvlText w:val="%7."/>
+      <w:lvlJc w:val="left"/>
+      <w:pPr>
+        <w:ind w:left="5400" w:hanging="360"/>
+      </w:pPr>
+    </w:lvl>
+    <w:lvl w:ilvl="7" w:tplc="04090019" w:tentative="1">
+      <w:start w:val="1"/>
+      <w:numFmt w:val="lowerLetter"/>
+      <w:lvlText w:val="%8."/>
+      <w:lvlJc w:val="left"/>
+      <w:pPr>
+        <w:ind w:left="6120" w:hanging="360"/>
+      </w:pPr>
+    </w:lvl>
+    <w:lvl w:ilvl="8" w:tplc="0409001B" w:tentative="1">
+      <w:start w:val="1"/>
+      <w:numFmt w:val="lowerRoman"/>
+      <w:lvlText w:val="%9."/>
+      <w:lvlJc w:val="right"/>
+      <w:pPr>
+        <w:ind w:left="6840" w:hanging="180"/>
+      </w:pPr>
+    </w:lvl>
+  </w:abstractNum>
+  <w:abstractNum w:abstractNumId="18">
+    <w:nsid w:val="64A970FB"/>
+    <w:multiLevelType w:val="multilevel"/>
+    <w:tmpl w:val="447E0328"/>
+    <w:lvl w:ilvl="0">
+      <w:start w:val="1"/>
+      <w:numFmt w:val="decimal"/>
+      <w:lvlText w:val="%1."/>
+      <w:lvlJc w:val="left"/>
+      <w:pPr>
+        <w:ind w:left="432" w:hanging="432"/>
+      </w:pPr>
+    </w:lvl>
+    <w:lvl w:ilvl="1">
+      <w:start w:val="1"/>
+      <w:numFmt w:val="decimal"/>
+      <w:lvlText w:val="%1.%2"/>
+      <w:lvlJc w:val="left"/>
+      <w:pPr>
+        <w:ind w:left="576" w:hanging="576"/>
+      </w:pPr>
+    </w:lvl>
+    <w:lvl w:ilvl="2">
+      <w:start w:val="1"/>
+      <w:numFmt w:val="decimal"/>
+      <w:lvlText w:val="%1.%2.%3"/>
+      <w:lvlJc w:val="left"/>
+      <w:pPr>
+        <w:ind w:left="720" w:hanging="720"/>
+      </w:pPr>
+    </w:lvl>
+    <w:lvl w:ilvl="3">
+      <w:start w:val="1"/>
+      <w:numFmt w:val="decimal"/>
+      <w:lvlText w:val="%1.%2.%3.%4"/>
+      <w:lvlJc w:val="left"/>
+      <w:pPr>
+        <w:ind w:left="864" w:hanging="864"/>
+      </w:pPr>
+    </w:lvl>
+    <w:lvl w:ilvl="4">
+      <w:start w:val="1"/>
+      <w:numFmt w:val="decimal"/>
+      <w:lvlText w:val="%1.%2.%3.%4.%5"/>
+      <w:lvlJc w:val="left"/>
+      <w:pPr>
+        <w:ind w:left="1008" w:hanging="1008"/>
+      </w:pPr>
+    </w:lvl>
+    <w:lvl w:ilvl="5">
+      <w:start w:val="1"/>
+      <w:numFmt w:val="decimal"/>
+      <w:lvlText w:val="%1.%2.%3.%4.%5.%6"/>
+      <w:lvlJc w:val="left"/>
+      <w:pPr>
+        <w:ind w:left="1152" w:hanging="1152"/>
+      </w:pPr>
+    </w:lvl>
+    <w:lvl w:ilvl="6">
+      <w:start w:val="1"/>
+      <w:numFmt w:val="decimal"/>
+      <w:lvlText w:val="%1.%2.%3.%4.%5.%6.%7"/>
+      <w:lvlJc w:val="left"/>
+      <w:pPr>
+        <w:ind w:left="1296" w:hanging="1296"/>
+      </w:pPr>
+    </w:lvl>
+    <w:lvl w:ilvl="7">
+      <w:start w:val="1"/>
+      <w:numFmt w:val="decimal"/>
+      <w:lvlText w:val="%1.%2.%3.%4.%5.%6.%7.%8"/>
+      <w:lvlJc w:val="left"/>
+      <w:pPr>
+        <w:ind w:left="1440" w:hanging="1440"/>
+      </w:pPr>
+    </w:lvl>
+    <w:lvl w:ilvl="8">
+      <w:start w:val="1"/>
+      <w:numFmt w:val="decimal"/>
+      <w:lvlText w:val="%1.%2.%3.%4.%5.%6.%7.%8.%9"/>
+      <w:lvlJc w:val="left"/>
+      <w:pPr>
+        <w:ind w:left="1584" w:hanging="1584"/>
+      </w:pPr>
+    </w:lvl>
+  </w:abstractNum>
+  <w:abstractNum w:abstractNumId="19">
     <w:nsid w:val="65CD3733"/>
     <w:multiLevelType w:val="hybridMultilevel"/>
     <w:tmpl w:val="B0263D70"/>
@@ -8610,7 +9971,7 @@
       </w:rPr>
     </w:lvl>
   </w:abstractNum>
-  <w:abstractNum w:abstractNumId="10">
+  <w:abstractNum w:abstractNumId="20">
     <w:nsid w:val="73334DA9"/>
     <w:multiLevelType w:val="hybridMultilevel"/>
     <w:tmpl w:val="C54A494C"/>
@@ -8700,7 +10061,7 @@
       </w:pPr>
     </w:lvl>
   </w:abstractNum>
-  <w:abstractNum w:abstractNumId="11">
+  <w:abstractNum w:abstractNumId="21">
     <w:nsid w:val="73A84883"/>
     <w:multiLevelType w:val="hybridMultilevel"/>
     <w:tmpl w:val="EEE68418"/>
@@ -8813,7 +10174,7 @@
       </w:rPr>
     </w:lvl>
   </w:abstractNum>
-  <w:abstractNum w:abstractNumId="12">
+  <w:abstractNum w:abstractNumId="22">
     <w:nsid w:val="7D1C6860"/>
     <w:multiLevelType w:val="multilevel"/>
     <w:tmpl w:val="04090025"/>
@@ -8909,43 +10270,73 @@
     </w:lvl>
   </w:abstractNum>
   <w:num w:numId="1">
-    <w:abstractNumId w:val="7"/>
+    <w:abstractNumId w:val="15"/>
   </w:num>
   <w:num w:numId="2">
-    <w:abstractNumId w:val="4"/>
+    <w:abstractNumId w:val="9"/>
   </w:num>
   <w:num w:numId="3">
-    <w:abstractNumId w:val="12"/>
+    <w:abstractNumId w:val="22"/>
   </w:num>
   <w:num w:numId="4">
     <w:abstractNumId w:val="0"/>
   </w:num>
   <w:num w:numId="5">
+    <w:abstractNumId w:val="7"/>
+  </w:num>
+  <w:num w:numId="6">
+    <w:abstractNumId w:val="16"/>
+  </w:num>
+  <w:num w:numId="7">
+    <w:abstractNumId w:val="21"/>
+  </w:num>
+  <w:num w:numId="8">
+    <w:abstractNumId w:val="2"/>
+  </w:num>
+  <w:num w:numId="9">
+    <w:abstractNumId w:val="20"/>
+  </w:num>
+  <w:num w:numId="10">
+    <w:abstractNumId w:val="19"/>
+  </w:num>
+  <w:num w:numId="11">
+    <w:abstractNumId w:val="11"/>
+  </w:num>
+  <w:num w:numId="12">
+    <w:abstractNumId w:val="14"/>
+  </w:num>
+  <w:num w:numId="13">
+    <w:abstractNumId w:val="4"/>
+  </w:num>
+  <w:num w:numId="14">
+    <w:abstractNumId w:val="13"/>
+  </w:num>
+  <w:num w:numId="15">
+    <w:abstractNumId w:val="6"/>
+  </w:num>
+  <w:num w:numId="16">
+    <w:abstractNumId w:val="8"/>
+  </w:num>
+  <w:num w:numId="17">
+    <w:abstractNumId w:val="18"/>
+  </w:num>
+  <w:num w:numId="18">
     <w:abstractNumId w:val="3"/>
   </w:num>
-  <w:num w:numId="6">
-    <w:abstractNumId w:val="8"/>
+  <w:num w:numId="19">
+    <w:abstractNumId w:val="12"/>
   </w:num>
-  <w:num w:numId="7">
-    <w:abstractNumId w:val="11"/>
+  <w:num w:numId="20">
+    <w:abstractNumId w:val="5"/>
   </w:num>
-  <w:num w:numId="8">
-    <w:abstractNumId w:val="1"/>
-  </w:num>
-  <w:num w:numId="9">
+  <w:num w:numId="21">
     <w:abstractNumId w:val="10"/>
   </w:num>
-  <w:num w:numId="10">
-    <w:abstractNumId w:val="9"/>
+  <w:num w:numId="22">
+    <w:abstractNumId w:val="17"/>
   </w:num>
-  <w:num w:numId="11">
-    <w:abstractNumId w:val="5"/>
-  </w:num>
-  <w:num w:numId="12">
-    <w:abstractNumId w:val="6"/>
-  </w:num>
-  <w:num w:numId="13">
-    <w:abstractNumId w:val="2"/>
+  <w:num w:numId="23">
+    <w:abstractNumId w:val="1"/>
   </w:num>
 </w:numbering>
 </file>
@@ -9490,7 +10881,6 @@
     <w:next w:val="Normal"/>
     <w:link w:val="Heading6Char"/>
     <w:uiPriority w:val="9"/>
-    <w:semiHidden/>
     <w:unhideWhenUsed/>
     <w:qFormat/>
     <w:rsid w:val="00000D2E"/>
@@ -9782,7 +11172,6 @@
     <w:basedOn w:val="DefaultParagraphFont"/>
     <w:link w:val="Heading6"/>
     <w:uiPriority w:val="9"/>
-    <w:semiHidden/>
     <w:rsid w:val="00000D2E"/>
     <w:rPr>
       <w:rFonts w:cstheme="majorBidi"/>
@@ -10683,7 +12072,7 @@
 </file>
 
 <file path=customXml/itemProps1.xml><?xml version="1.0" encoding="utf-8"?>
-<ds:datastoreItem xmlns:ds="http://schemas.openxmlformats.org/officeDocument/2006/customXml" ds:itemID="{DF20EDE6-2254-4A32-8ACE-7160B6B15537}">
+<ds:datastoreItem xmlns:ds="http://schemas.openxmlformats.org/officeDocument/2006/customXml" ds:itemID="{EB019CE7-212A-4C6E-9480-9D95120D80AC}">
   <ds:schemaRefs>
     <ds:schemaRef ds:uri="http://schemas.openxmlformats.org/officeDocument/2006/bibliography"/>
   </ds:schemaRefs>

</xml_diff>